<commit_message>
updated generated documents as requested
</commit_message>
<xml_diff>
--- a/marer/templates/documents/acts/contract_of_guarantee.docx
+++ b/marer/templates/documents/acts/contract_of_guarantee.docx
@@ -1063,11 +1063,7 @@
         <w:spacing w:lineRule="auto" w:line="240" w:before="0" w:after="0"/>
         <w:ind w:firstLine="567"/>
         <w:jc w:val="both"/>
-        <w:rPr>
-          <w:rFonts w:ascii="Times New Roman" w:hAnsi="Times New Roman"/>
-          <w:sz w:val="21"/>
-          <w:szCs w:val="21"/>
-        </w:rPr>
+        <w:rPr/>
       </w:pPr>
       <w:r>
         <w:rPr>
@@ -1083,15 +1079,6 @@
           <w:b/>
           <w:sz w:val="21"/>
           <w:szCs w:val="21"/>
-        </w:rPr>
-        <w:t>Обществом с ограниченной ответственностью «</w:t>
-      </w:r>
-      <w:r>
-        <w:rPr>
-          <w:rFonts w:ascii="Times New Roman" w:hAnsi="Times New Roman"/>
-          <w:b/>
-          <w:sz w:val="21"/>
-          <w:szCs w:val="21"/>
           <w:highlight w:val="yellow"/>
         </w:rPr>
         <w:t>{</w:t>
@@ -1124,6 +1111,16 @@
           <w:sz w:val="21"/>
           <w:szCs w:val="21"/>
           <w:highlight w:val="yellow"/>
+        </w:rPr>
+        <w:t>bg_property[</w:t>
+      </w:r>
+      <w:r>
+        <w:rPr>
+          <w:rFonts w:ascii="Times New Roman" w:hAnsi="Times New Roman"/>
+          <w:b/>
+          <w:sz w:val="21"/>
+          <w:szCs w:val="21"/>
+          <w:highlight w:val="yellow"/>
           <w:lang w:val="en-US"/>
         </w:rPr>
         <w:t>issuer</w:t>
@@ -1168,7 +1165,18 @@
           <w:highlight w:val="yellow"/>
           <w:lang w:val="en-US"/>
         </w:rPr>
-        <w:t>name</w:t>
+        <w:t>name_</w:t>
+      </w:r>
+      <w:r>
+        <w:rPr>
+          <w:rFonts w:ascii="Times New Roman" w:hAnsi="Times New Roman"/>
+          <w:b/>
+          <w:sz w:val="21"/>
+          <w:szCs w:val="21"/>
+          <w:highlight w:val="yellow"/>
+          <w:lang w:val="en-US"/>
+        </w:rPr>
+        <w:t>tp]</w:t>
       </w:r>
       <w:r>
         <w:rPr>
@@ -1187,7 +1195,7 @@
           <w:sz w:val="21"/>
           <w:szCs w:val="21"/>
         </w:rPr>
-        <w:t xml:space="preserve">», ИНН </w:t>
+        <w:t xml:space="preserve">, ИНН </w:t>
       </w:r>
       <w:r>
         <w:rPr>
@@ -1634,11 +1642,7 @@
         <w:spacing w:lineRule="auto" w:line="240" w:before="0" w:after="0"/>
         <w:ind w:left="0" w:firstLine="851"/>
         <w:jc w:val="both"/>
-        <w:rPr>
-          <w:rFonts w:ascii="Times New Roman" w:hAnsi="Times New Roman"/>
-          <w:sz w:val="21"/>
-          <w:szCs w:val="21"/>
-        </w:rPr>
+        <w:rPr/>
       </w:pPr>
       <w:r>
         <w:rPr>
@@ -1677,6 +1681,18 @@
           <w:sz w:val="21"/>
           <w:szCs w:val="21"/>
           <w:highlight w:val="yellow"/>
+          <w:lang w:eastAsia="ru-RU"/>
+        </w:rPr>
+        <w:t>issue.bg_property[</w:t>
+      </w:r>
+      <w:r>
+        <w:rPr>
+          <w:rFonts w:eastAsia="Times New Roman" w:ascii="Times New Roman" w:hAnsi="Times New Roman"/>
+          <w:b/>
+          <w:color w:val="000000"/>
+          <w:sz w:val="21"/>
+          <w:szCs w:val="21"/>
+          <w:highlight w:val="yellow"/>
           <w:lang w:val="en-US" w:eastAsia="ru-RU"/>
         </w:rPr>
         <w:t>tender</w:t>
@@ -1751,7 +1767,19 @@
           <w:highlight w:val="yellow"/>
           <w:lang w:val="en-US" w:eastAsia="ru-RU"/>
         </w:rPr>
-        <w:t>name</w:t>
+        <w:t>name_</w:t>
+      </w:r>
+      <w:r>
+        <w:rPr>
+          <w:rFonts w:eastAsia="Times New Roman" w:ascii="Times New Roman" w:hAnsi="Times New Roman"/>
+          <w:b/>
+          <w:color w:val="000000"/>
+          <w:sz w:val="21"/>
+          <w:szCs w:val="21"/>
+          <w:highlight w:val="yellow"/>
+          <w:lang w:val="en-US" w:eastAsia="ru-RU"/>
+        </w:rPr>
+        <w:t>rp]</w:t>
       </w:r>
       <w:r>
         <w:rPr>
@@ -1927,8 +1955,8 @@
         </w:rPr>
         <w:t xml:space="preserve"> контракту на выполнение работ по </w:t>
       </w:r>
-      <w:bookmarkStart w:id="2" w:name="_Hlk505353486"/>
-      <w:bookmarkStart w:id="3" w:name="_Hlk505353748"/>
+      <w:bookmarkStart w:id="2" w:name="_Hlk505353748"/>
+      <w:bookmarkStart w:id="3" w:name="_Hlk505353486"/>
       <w:r>
         <w:rPr>
           <w:rFonts w:ascii="Times New Roman" w:hAnsi="Times New Roman"/>
@@ -1944,6 +1972,15 @@
           <w:sz w:val="21"/>
           <w:szCs w:val="21"/>
           <w:highlight w:val="yellow"/>
+        </w:rPr>
+        <w:t>issue.bg_property[</w:t>
+      </w:r>
+      <w:r>
+        <w:rPr>
+          <w:rFonts w:ascii="Times New Roman" w:hAnsi="Times New Roman"/>
+          <w:sz w:val="21"/>
+          <w:szCs w:val="21"/>
+          <w:highlight w:val="yellow"/>
           <w:lang w:val="en-US"/>
         </w:rPr>
         <w:t>tender</w:t>
@@ -1984,7 +2021,17 @@
           <w:highlight w:val="yellow"/>
           <w:lang w:val="en-US"/>
         </w:rPr>
-        <w:t>subject</w:t>
+        <w:t>subject_</w:t>
+      </w:r>
+      <w:r>
+        <w:rPr>
+          <w:rFonts w:ascii="Times New Roman" w:hAnsi="Times New Roman"/>
+          <w:sz w:val="21"/>
+          <w:szCs w:val="21"/>
+          <w:highlight w:val="yellow"/>
+          <w:lang w:val="en-US"/>
+        </w:rPr>
+        <w:t>tp]</w:t>
       </w:r>
       <w:r>
         <w:rPr>
@@ -2003,7 +2050,16 @@
           <w:sz w:val="21"/>
           <w:szCs w:val="21"/>
         </w:rPr>
-        <w:t>, заключаемому между Принципалом и Бенефициаром по итогам электронного аукциона</w:t>
+        <w:t xml:space="preserve">, заключаемому между Принципалом и Бенефициаром по итогам </w:t>
+      </w:r>
+      <w:r>
+        <w:rPr>
+          <w:rFonts w:ascii="Times New Roman" w:hAnsi="Times New Roman"/>
+          <w:sz w:val="21"/>
+          <w:szCs w:val="21"/>
+          <w:highlight w:val="yellow"/>
+        </w:rPr>
+        <w:t>{issue.bg_property[tender_placement_type_rp]}</w:t>
       </w:r>
       <w:r>
         <w:rPr>
@@ -2022,8 +2078,8 @@
         </w:rPr>
         <w:t xml:space="preserve">(номер извещения </w:t>
       </w:r>
-      <w:bookmarkStart w:id="4" w:name="_Hlk505353774"/>
-      <w:bookmarkStart w:id="5" w:name="_Hlk505353480"/>
+      <w:bookmarkStart w:id="4" w:name="_Hlk505353480"/>
+      <w:bookmarkStart w:id="5" w:name="_Hlk505353774"/>
       <w:r>
         <w:rPr>
           <w:rFonts w:ascii="Times New Roman" w:hAnsi="Times New Roman"/>
@@ -3656,15 +3712,15 @@
         <w:tblLook w:noVBand="0" w:val="00a0" w:noHBand="0" w:lastColumn="0" w:firstColumn="1" w:lastRow="0" w:firstRow="1"/>
       </w:tblPr>
       <w:tblGrid>
-        <w:gridCol w:w="4605"/>
+        <w:gridCol w:w="4604"/>
         <w:gridCol w:w="4253"/>
-        <w:gridCol w:w="64"/>
+        <w:gridCol w:w="65"/>
       </w:tblGrid>
       <w:tr>
         <w:trPr/>
         <w:tc>
           <w:tcPr>
-            <w:tcW w:w="4605" w:type="dxa"/>
+            <w:tcW w:w="4604" w:type="dxa"/>
             <w:tcBorders/>
             <w:shd w:fill="auto" w:val="clear"/>
           </w:tcPr>
@@ -3842,7 +3898,7 @@
         </w:tc>
         <w:tc>
           <w:tcPr>
-            <w:tcW w:w="64" w:type="dxa"/>
+            <w:tcW w:w="65" w:type="dxa"/>
             <w:tcBorders/>
             <w:shd w:fill="auto" w:val="clear"/>
           </w:tcPr>
@@ -3867,7 +3923,7 @@
         </w:trPr>
         <w:tc>
           <w:tcPr>
-            <w:tcW w:w="4605" w:type="dxa"/>
+            <w:tcW w:w="4604" w:type="dxa"/>
             <w:tcBorders/>
             <w:shd w:fill="auto" w:val="clear"/>
           </w:tcPr>
@@ -4356,7 +4412,7 @@
         </w:tc>
         <w:tc>
           <w:tcPr>
-            <w:tcW w:w="4317" w:type="dxa"/>
+            <w:tcW w:w="4318" w:type="dxa"/>
             <w:gridSpan w:val="2"/>
             <w:tcBorders/>
             <w:shd w:fill="auto" w:val="clear"/>
@@ -4847,6 +4903,8 @@
       </w:pPr>
       <w:rPr>
         <w:rFonts w:ascii="Symbol" w:hAnsi="Symbol" w:cs="Symbol" w:hint="default"/>
+        <w:sz w:val="21"/>
+        <w:rFonts w:cs="Symbol"/>
       </w:rPr>
     </w:lvl>
     <w:lvl w:ilvl="1">
@@ -4862,6 +4920,7 @@
       </w:pPr>
       <w:rPr>
         <w:rFonts w:ascii="Courier New" w:hAnsi="Courier New" w:cs="Courier New" w:hint="default"/>
+        <w:rFonts w:cs="Courier New"/>
       </w:rPr>
     </w:lvl>
     <w:lvl w:ilvl="2">
@@ -4877,6 +4936,7 @@
       </w:pPr>
       <w:rPr>
         <w:rFonts w:ascii="Wingdings" w:hAnsi="Wingdings" w:cs="Wingdings" w:hint="default"/>
+        <w:rFonts w:cs="Wingdings"/>
       </w:rPr>
     </w:lvl>
     <w:lvl w:ilvl="3">
@@ -4892,6 +4952,7 @@
       </w:pPr>
       <w:rPr>
         <w:rFonts w:ascii="Symbol" w:hAnsi="Symbol" w:cs="Symbol" w:hint="default"/>
+        <w:rFonts w:cs="Symbol"/>
       </w:rPr>
     </w:lvl>
     <w:lvl w:ilvl="4">
@@ -4907,6 +4968,7 @@
       </w:pPr>
       <w:rPr>
         <w:rFonts w:ascii="Courier New" w:hAnsi="Courier New" w:cs="Courier New" w:hint="default"/>
+        <w:rFonts w:cs="Courier New"/>
       </w:rPr>
     </w:lvl>
     <w:lvl w:ilvl="5">
@@ -4922,6 +4984,7 @@
       </w:pPr>
       <w:rPr>
         <w:rFonts w:ascii="Wingdings" w:hAnsi="Wingdings" w:cs="Wingdings" w:hint="default"/>
+        <w:rFonts w:cs="Wingdings"/>
       </w:rPr>
     </w:lvl>
     <w:lvl w:ilvl="6">
@@ -4937,6 +5000,7 @@
       </w:pPr>
       <w:rPr>
         <w:rFonts w:ascii="Symbol" w:hAnsi="Symbol" w:cs="Symbol" w:hint="default"/>
+        <w:rFonts w:cs="Symbol"/>
       </w:rPr>
     </w:lvl>
     <w:lvl w:ilvl="7">
@@ -4952,6 +5016,7 @@
       </w:pPr>
       <w:rPr>
         <w:rFonts w:ascii="Courier New" w:hAnsi="Courier New" w:cs="Courier New" w:hint="default"/>
+        <w:rFonts w:cs="Courier New"/>
       </w:rPr>
     </w:lvl>
     <w:lvl w:ilvl="8">
@@ -4967,6 +5032,7 @@
       </w:pPr>
       <w:rPr>
         <w:rFonts w:ascii="Wingdings" w:hAnsi="Wingdings" w:cs="Wingdings" w:hint="default"/>
+        <w:rFonts w:cs="Wingdings"/>
       </w:rPr>
     </w:lvl>
   </w:abstractNum>
@@ -5562,11 +5628,11 @@
     </w:pPr>
     <w:rPr>
       <w:rFonts w:ascii="Calibri" w:hAnsi="Calibri" w:eastAsia="Calibri" w:cs="Times New Roman"/>
-      <w:color w:val="auto"/>
+      <w:color w:val="00000A"/>
       <w:kern w:val="0"/>
       <w:sz w:val="22"/>
       <w:szCs w:val="22"/>
-      <w:lang w:eastAsia="en-US" w:val="ru-RU" w:bidi="ar-SA"/>
+      <w:lang w:val="ru-RU" w:eastAsia="en-US" w:bidi="ar-SA"/>
     </w:rPr>
   </w:style>
   <w:style w:type="paragraph" w:styleId="1">
@@ -5641,6 +5707,70 @@
     <w:rPr>
       <w:rFonts w:ascii="Times New Roman" w:hAnsi="Times New Roman"/>
       <w:b/>
+    </w:rPr>
+  </w:style>
+  <w:style w:type="character" w:styleId="ListLabel1">
+    <w:name w:val="ListLabel 1"/>
+    <w:qFormat/>
+    <w:rPr>
+      <w:rFonts w:ascii="Times New Roman" w:hAnsi="Times New Roman" w:cs="Symbol"/>
+      <w:sz w:val="21"/>
+    </w:rPr>
+  </w:style>
+  <w:style w:type="character" w:styleId="ListLabel2">
+    <w:name w:val="ListLabel 2"/>
+    <w:qFormat/>
+    <w:rPr>
+      <w:rFonts w:cs="Courier New"/>
+    </w:rPr>
+  </w:style>
+  <w:style w:type="character" w:styleId="ListLabel3">
+    <w:name w:val="ListLabel 3"/>
+    <w:qFormat/>
+    <w:rPr>
+      <w:rFonts w:cs="Wingdings"/>
+    </w:rPr>
+  </w:style>
+  <w:style w:type="character" w:styleId="ListLabel4">
+    <w:name w:val="ListLabel 4"/>
+    <w:qFormat/>
+    <w:rPr>
+      <w:rFonts w:cs="Symbol"/>
+    </w:rPr>
+  </w:style>
+  <w:style w:type="character" w:styleId="ListLabel5">
+    <w:name w:val="ListLabel 5"/>
+    <w:qFormat/>
+    <w:rPr>
+      <w:rFonts w:cs="Courier New"/>
+    </w:rPr>
+  </w:style>
+  <w:style w:type="character" w:styleId="ListLabel6">
+    <w:name w:val="ListLabel 6"/>
+    <w:qFormat/>
+    <w:rPr>
+      <w:rFonts w:cs="Wingdings"/>
+    </w:rPr>
+  </w:style>
+  <w:style w:type="character" w:styleId="ListLabel7">
+    <w:name w:val="ListLabel 7"/>
+    <w:qFormat/>
+    <w:rPr>
+      <w:rFonts w:cs="Symbol"/>
+    </w:rPr>
+  </w:style>
+  <w:style w:type="character" w:styleId="ListLabel8">
+    <w:name w:val="ListLabel 8"/>
+    <w:qFormat/>
+    <w:rPr>
+      <w:rFonts w:cs="Courier New"/>
+    </w:rPr>
+  </w:style>
+  <w:style w:type="character" w:styleId="ListLabel9">
+    <w:name w:val="ListLabel 9"/>
+    <w:qFormat/>
+    <w:rPr>
+      <w:rFonts w:cs="Wingdings"/>
     </w:rPr>
   </w:style>
   <w:style w:type="paragraph" w:styleId="Style16">

</xml_diff>

<commit_message>
removed debug yellow highlighting from final documents templates
</commit_message>
<xml_diff>
--- a/marer/templates/documents/acts/contract_of_guarantee.docx
+++ b/marer/templates/documents/acts/contract_of_guarantee.docx
@@ -1,10 +1,10 @@
 
 <file path=word/document.xml><?xml version="1.0" encoding="utf-8"?>
-<w:document xmlns:ve="http://schemas.openxmlformats.org/markup-compatibility/2006" xmlns:o="urn:schemas-microsoft-com:office:office" xmlns:r="http://schemas.openxmlformats.org/officeDocument/2006/relationships" xmlns:m="http://schemas.openxmlformats.org/officeDocument/2006/math" xmlns:v="urn:schemas-microsoft-com:vml" xmlns:wp="http://schemas.openxmlformats.org/drawingml/2006/wordprocessingDrawing" xmlns:w10="urn:schemas-microsoft-com:office:word" xmlns:w="http://schemas.openxmlformats.org/wordprocessingml/2006/main" xmlns:wne="http://schemas.microsoft.com/office/word/2006/wordml">
+<w:document xmlns:wpc="http://schemas.microsoft.com/office/word/2010/wordprocessingCanvas" xmlns:mc="http://schemas.openxmlformats.org/markup-compatibility/2006" xmlns:o="urn:schemas-microsoft-com:office:office" xmlns:r="http://schemas.openxmlformats.org/officeDocument/2006/relationships" xmlns:m="http://schemas.openxmlformats.org/officeDocument/2006/math" xmlns:v="urn:schemas-microsoft-com:vml" xmlns:wp14="http://schemas.microsoft.com/office/word/2010/wordprocessingDrawing" xmlns:wp="http://schemas.openxmlformats.org/drawingml/2006/wordprocessingDrawing" xmlns:w10="urn:schemas-microsoft-com:office:word" xmlns:w="http://schemas.openxmlformats.org/wordprocessingml/2006/main" xmlns:w14="http://schemas.microsoft.com/office/word/2010/wordml" xmlns:w15="http://schemas.microsoft.com/office/word/2012/wordml" xmlns:wpg="http://schemas.microsoft.com/office/word/2010/wordprocessingGroup" xmlns:wpi="http://schemas.microsoft.com/office/word/2010/wordprocessingInk" xmlns:wne="http://schemas.microsoft.com/office/word/2006/wordml" xmlns:wps="http://schemas.microsoft.com/office/word/2010/wordprocessingShape" mc:Ignorable="w14 w15 wp14">
   <w:body>
     <w:p>
       <w:pPr>
-        <w:pStyle w:val="Heading1"/>
+        <w:pStyle w:val="11"/>
         <w:rPr>
           <w:color w:val="000000"/>
           <w:sz w:val="21"/>
@@ -105,16 +105,7 @@
           <w:sz w:val="21"/>
           <w:szCs w:val="21"/>
         </w:rPr>
-        <w:t xml:space="preserve">ПАО «БАНК СГБ», Генеральная лицензия Банка России на </w:t>
-      </w:r>
-      <w:r>
-        <w:rPr>
-          <w:rFonts w:ascii="Times New Roman" w:hAnsi="Times New Roman"/>
-          <w:b/>
-          <w:sz w:val="21"/>
-          <w:szCs w:val="21"/>
-        </w:rPr>
-        <w:t>осуществление банковских операций № 2816 от 13 января 2017 года, место нахождения: 160001, г. Вологда, ул. Благовещенская, д. 3</w:t>
+        <w:t>ПАО «БАНК СГБ», Генеральная лицензия Банка России на осуществление банковских операций № 2816 от 13 января 2017 года, место нахождения: 160001, г. Вологда, ул. Благовещенская, д. 3</w:t>
       </w:r>
       <w:r>
         <w:rPr>
@@ -147,7 +138,6 @@
           <w:rFonts w:ascii="Times New Roman" w:hAnsi="Times New Roman"/>
           <w:sz w:val="21"/>
           <w:szCs w:val="21"/>
-          <w:highlight w:val="yellow"/>
         </w:rPr>
         <w:t>{</w:t>
       </w:r>
@@ -156,7 +146,6 @@
           <w:rFonts w:ascii="Times New Roman" w:hAnsi="Times New Roman"/>
           <w:sz w:val="21"/>
           <w:szCs w:val="21"/>
-          <w:highlight w:val="yellow"/>
           <w:lang w:val="en-US"/>
         </w:rPr>
         <w:t>issue</w:t>
@@ -166,7 +155,6 @@
           <w:rFonts w:ascii="Times New Roman" w:hAnsi="Times New Roman"/>
           <w:sz w:val="21"/>
           <w:szCs w:val="21"/>
-          <w:highlight w:val="yellow"/>
         </w:rPr>
         <w:t>.</w:t>
       </w:r>
@@ -175,7 +163,6 @@
           <w:rFonts w:ascii="Times New Roman" w:hAnsi="Times New Roman"/>
           <w:sz w:val="21"/>
           <w:szCs w:val="21"/>
-          <w:highlight w:val="yellow"/>
           <w:lang w:val="en-US"/>
         </w:rPr>
         <w:t>bg</w:t>
@@ -185,7 +172,6 @@
           <w:rFonts w:ascii="Times New Roman" w:hAnsi="Times New Roman"/>
           <w:sz w:val="21"/>
           <w:szCs w:val="21"/>
-          <w:highlight w:val="yellow"/>
         </w:rPr>
         <w:t>_</w:t>
       </w:r>
@@ -194,7 +180,6 @@
           <w:rFonts w:ascii="Times New Roman" w:hAnsi="Times New Roman"/>
           <w:sz w:val="21"/>
           <w:szCs w:val="21"/>
-          <w:highlight w:val="yellow"/>
           <w:lang w:val="en-US"/>
         </w:rPr>
         <w:t>property</w:t>
@@ -204,7 +189,6 @@
           <w:rFonts w:ascii="Times New Roman" w:hAnsi="Times New Roman"/>
           <w:sz w:val="21"/>
           <w:szCs w:val="21"/>
-          <w:highlight w:val="yellow"/>
         </w:rPr>
         <w:t>[</w:t>
       </w:r>
@@ -213,7 +197,6 @@
           <w:rFonts w:ascii="Times New Roman" w:hAnsi="Times New Roman"/>
           <w:sz w:val="21"/>
           <w:szCs w:val="21"/>
-          <w:highlight w:val="yellow"/>
           <w:lang w:val="en-US"/>
         </w:rPr>
         <w:t>post</w:t>
@@ -223,7 +206,6 @@
           <w:rFonts w:ascii="Times New Roman" w:hAnsi="Times New Roman"/>
           <w:sz w:val="21"/>
           <w:szCs w:val="21"/>
-          <w:highlight w:val="yellow"/>
         </w:rPr>
         <w:t>_</w:t>
       </w:r>
@@ -232,7 +214,6 @@
           <w:rFonts w:ascii="Times New Roman" w:hAnsi="Times New Roman"/>
           <w:sz w:val="21"/>
           <w:szCs w:val="21"/>
-          <w:highlight w:val="yellow"/>
           <w:lang w:val="en-US"/>
         </w:rPr>
         <w:t>sign</w:t>
@@ -242,7 +223,6 @@
           <w:rFonts w:ascii="Times New Roman" w:hAnsi="Times New Roman"/>
           <w:sz w:val="21"/>
           <w:szCs w:val="21"/>
-          <w:highlight w:val="yellow"/>
         </w:rPr>
         <w:t>_</w:t>
       </w:r>
@@ -251,7 +231,6 @@
           <w:rFonts w:ascii="Times New Roman" w:hAnsi="Times New Roman"/>
           <w:sz w:val="21"/>
           <w:szCs w:val="21"/>
-          <w:highlight w:val="yellow"/>
           <w:lang w:val="en-US"/>
         </w:rPr>
         <w:t>by</w:t>
@@ -261,7 +240,6 @@
           <w:rFonts w:ascii="Times New Roman" w:hAnsi="Times New Roman"/>
           <w:sz w:val="21"/>
           <w:szCs w:val="21"/>
-          <w:highlight w:val="yellow"/>
         </w:rPr>
         <w:t>_</w:t>
       </w:r>
@@ -270,7 +248,6 @@
           <w:rFonts w:ascii="Times New Roman" w:hAnsi="Times New Roman"/>
           <w:sz w:val="21"/>
           <w:szCs w:val="21"/>
-          <w:highlight w:val="yellow"/>
           <w:lang w:val="en-US"/>
         </w:rPr>
         <w:t>rp</w:t>
@@ -280,7 +257,6 @@
           <w:rFonts w:ascii="Times New Roman" w:hAnsi="Times New Roman"/>
           <w:sz w:val="21"/>
           <w:szCs w:val="21"/>
-          <w:highlight w:val="yellow"/>
         </w:rPr>
         <w:t>]} {</w:t>
       </w:r>
@@ -289,7 +265,6 @@
           <w:rFonts w:ascii="Times New Roman" w:hAnsi="Times New Roman"/>
           <w:sz w:val="21"/>
           <w:szCs w:val="21"/>
-          <w:highlight w:val="yellow"/>
           <w:lang w:val="en-US"/>
         </w:rPr>
         <w:t>issue</w:t>
@@ -299,7 +274,6 @@
           <w:rFonts w:ascii="Times New Roman" w:hAnsi="Times New Roman"/>
           <w:sz w:val="21"/>
           <w:szCs w:val="21"/>
-          <w:highlight w:val="yellow"/>
         </w:rPr>
         <w:t>.</w:t>
       </w:r>
@@ -308,7 +282,6 @@
           <w:rFonts w:ascii="Times New Roman" w:hAnsi="Times New Roman"/>
           <w:sz w:val="21"/>
           <w:szCs w:val="21"/>
-          <w:highlight w:val="yellow"/>
           <w:lang w:val="en-US"/>
         </w:rPr>
         <w:t>bg</w:t>
@@ -318,7 +291,6 @@
           <w:rFonts w:ascii="Times New Roman" w:hAnsi="Times New Roman"/>
           <w:sz w:val="21"/>
           <w:szCs w:val="21"/>
-          <w:highlight w:val="yellow"/>
         </w:rPr>
         <w:t>_</w:t>
       </w:r>
@@ -327,7 +299,6 @@
           <w:rFonts w:ascii="Times New Roman" w:hAnsi="Times New Roman"/>
           <w:sz w:val="21"/>
           <w:szCs w:val="21"/>
-          <w:highlight w:val="yellow"/>
           <w:lang w:val="en-US"/>
         </w:rPr>
         <w:t>property</w:t>
@@ -337,7 +308,6 @@
           <w:rFonts w:ascii="Times New Roman" w:hAnsi="Times New Roman"/>
           <w:sz w:val="21"/>
           <w:szCs w:val="21"/>
-          <w:highlight w:val="yellow"/>
         </w:rPr>
         <w:t>[</w:t>
       </w:r>
@@ -346,7 +316,6 @@
           <w:rFonts w:ascii="Times New Roman" w:hAnsi="Times New Roman"/>
           <w:sz w:val="21"/>
           <w:szCs w:val="21"/>
-          <w:highlight w:val="yellow"/>
           <w:lang w:val="en-US"/>
         </w:rPr>
         <w:t>sign</w:t>
@@ -356,7 +325,6 @@
           <w:rFonts w:ascii="Times New Roman" w:hAnsi="Times New Roman"/>
           <w:sz w:val="21"/>
           <w:szCs w:val="21"/>
-          <w:highlight w:val="yellow"/>
         </w:rPr>
         <w:t>_</w:t>
       </w:r>
@@ -365,7 +333,6 @@
           <w:rFonts w:ascii="Times New Roman" w:hAnsi="Times New Roman"/>
           <w:sz w:val="21"/>
           <w:szCs w:val="21"/>
-          <w:highlight w:val="yellow"/>
           <w:lang w:val="en-US"/>
         </w:rPr>
         <w:t>by</w:t>
@@ -375,7 +342,6 @@
           <w:rFonts w:ascii="Times New Roman" w:hAnsi="Times New Roman"/>
           <w:sz w:val="21"/>
           <w:szCs w:val="21"/>
-          <w:highlight w:val="yellow"/>
         </w:rPr>
         <w:t>_</w:t>
       </w:r>
@@ -384,7 +350,6 @@
           <w:rFonts w:ascii="Times New Roman" w:hAnsi="Times New Roman"/>
           <w:sz w:val="21"/>
           <w:szCs w:val="21"/>
-          <w:highlight w:val="yellow"/>
           <w:lang w:val="en-US"/>
         </w:rPr>
         <w:t>rp</w:t>
@@ -394,7 +359,6 @@
           <w:rFonts w:ascii="Times New Roman" w:hAnsi="Times New Roman"/>
           <w:sz w:val="21"/>
           <w:szCs w:val="21"/>
-          <w:highlight w:val="yellow"/>
         </w:rPr>
         <w:t>]}</w:t>
       </w:r>
@@ -405,31 +369,13 @@
           <w:sz w:val="21"/>
           <w:szCs w:val="21"/>
         </w:rPr>
-        <w:t xml:space="preserve"> с одной сторон</w:t>
-      </w:r>
-      <w:r>
-        <w:rPr>
-          <w:rFonts w:ascii="Times New Roman" w:hAnsi="Times New Roman"/>
-          <w:sz w:val="21"/>
-          <w:szCs w:val="21"/>
-        </w:rPr>
-        <w:t xml:space="preserve">ы, и </w:t>
-      </w:r>
-      <w:r>
-        <w:rPr>
-          <w:rFonts w:ascii="Times New Roman" w:hAnsi="Times New Roman"/>
-          <w:sz w:val="21"/>
-          <w:szCs w:val="21"/>
-          <w:highlight w:val="yellow"/>
-        </w:rPr>
-        <w:t>{</w:t>
-      </w:r>
-      <w:r>
-        <w:rPr>
-          <w:rFonts w:ascii="Times New Roman" w:hAnsi="Times New Roman"/>
-          <w:sz w:val="21"/>
-          <w:szCs w:val="21"/>
-          <w:highlight w:val="yellow"/>
+        <w:t xml:space="preserve"> с одной стороны, и {</w:t>
+      </w:r>
+      <w:r>
+        <w:rPr>
+          <w:rFonts w:ascii="Times New Roman" w:hAnsi="Times New Roman"/>
+          <w:sz w:val="21"/>
+          <w:szCs w:val="21"/>
           <w:lang w:val="en-US"/>
         </w:rPr>
         <w:t>issue</w:t>
@@ -439,7 +385,6 @@
           <w:rFonts w:ascii="Times New Roman" w:hAnsi="Times New Roman"/>
           <w:sz w:val="21"/>
           <w:szCs w:val="21"/>
-          <w:highlight w:val="yellow"/>
         </w:rPr>
         <w:t>.issuer_head_last_name} {</w:t>
       </w:r>
@@ -448,7 +393,6 @@
           <w:rFonts w:ascii="Times New Roman" w:hAnsi="Times New Roman"/>
           <w:sz w:val="21"/>
           <w:szCs w:val="21"/>
-          <w:highlight w:val="yellow"/>
           <w:lang w:val="en-US"/>
         </w:rPr>
         <w:t>issue</w:t>
@@ -458,7 +402,6 @@
           <w:rFonts w:ascii="Times New Roman" w:hAnsi="Times New Roman"/>
           <w:sz w:val="21"/>
           <w:szCs w:val="21"/>
-          <w:highlight w:val="yellow"/>
         </w:rPr>
         <w:t>.issuer_head_</w:t>
       </w:r>
@@ -467,7 +410,6 @@
           <w:rFonts w:ascii="Times New Roman" w:hAnsi="Times New Roman"/>
           <w:sz w:val="21"/>
           <w:szCs w:val="21"/>
-          <w:highlight w:val="yellow"/>
           <w:lang w:val="en-US"/>
         </w:rPr>
         <w:t>first</w:t>
@@ -477,7 +419,6 @@
           <w:rFonts w:ascii="Times New Roman" w:hAnsi="Times New Roman"/>
           <w:sz w:val="21"/>
           <w:szCs w:val="21"/>
-          <w:highlight w:val="yellow"/>
         </w:rPr>
         <w:t>_name} {</w:t>
       </w:r>
@@ -486,7 +427,6 @@
           <w:rFonts w:ascii="Times New Roman" w:hAnsi="Times New Roman"/>
           <w:sz w:val="21"/>
           <w:szCs w:val="21"/>
-          <w:highlight w:val="yellow"/>
           <w:lang w:val="en-US"/>
         </w:rPr>
         <w:t>issue</w:t>
@@ -496,7 +436,6 @@
           <w:rFonts w:ascii="Times New Roman" w:hAnsi="Times New Roman"/>
           <w:sz w:val="21"/>
           <w:szCs w:val="21"/>
-          <w:highlight w:val="yellow"/>
         </w:rPr>
         <w:t>.issuer_head_</w:t>
       </w:r>
@@ -505,7 +444,6 @@
           <w:rFonts w:ascii="Times New Roman" w:hAnsi="Times New Roman"/>
           <w:sz w:val="21"/>
           <w:szCs w:val="21"/>
-          <w:highlight w:val="yellow"/>
           <w:lang w:val="en-US"/>
         </w:rPr>
         <w:t>middle</w:t>
@@ -515,7 +453,6 @@
           <w:rFonts w:ascii="Times New Roman" w:hAnsi="Times New Roman"/>
           <w:sz w:val="21"/>
           <w:szCs w:val="21"/>
-          <w:highlight w:val="yellow"/>
         </w:rPr>
         <w:t>_name}</w:t>
       </w:r>
@@ -534,33 +471,14 @@
           <w:rFonts w:ascii="Times New Roman" w:hAnsi="Times New Roman"/>
           <w:sz w:val="21"/>
           <w:szCs w:val="21"/>
-          <w:highlight w:val="yellow"/>
-        </w:rPr>
-        <w:t>__.__.____</w:t>
-      </w:r>
-      <w:r>
-        <w:rPr>
-          <w:rFonts w:ascii="Times New Roman" w:hAnsi="Times New Roman"/>
-          <w:sz w:val="21"/>
-          <w:szCs w:val="21"/>
-        </w:rPr>
-        <w:t xml:space="preserve"> года рождения, паспорт: </w:t>
-      </w:r>
-      <w:r>
-        <w:rPr>
-          <w:rFonts w:ascii="Times New Roman" w:hAnsi="Times New Roman"/>
-          <w:sz w:val="21"/>
-          <w:szCs w:val="21"/>
-          <w:highlight w:val="yellow"/>
-        </w:rPr>
-        <w:t>{</w:t>
-      </w:r>
-      <w:r>
-        <w:rPr>
-          <w:rFonts w:ascii="Times New Roman" w:hAnsi="Times New Roman"/>
-          <w:sz w:val="21"/>
-          <w:szCs w:val="21"/>
-          <w:highlight w:val="yellow"/>
+        </w:rPr>
+        <w:t>__.__.____ года рождения, паспорт: {</w:t>
+      </w:r>
+      <w:r>
+        <w:rPr>
+          <w:rFonts w:ascii="Times New Roman" w:hAnsi="Times New Roman"/>
+          <w:sz w:val="21"/>
+          <w:szCs w:val="21"/>
           <w:lang w:val="en-US"/>
         </w:rPr>
         <w:t>issue</w:t>
@@ -570,7 +488,6 @@
           <w:rFonts w:ascii="Times New Roman" w:hAnsi="Times New Roman"/>
           <w:sz w:val="21"/>
           <w:szCs w:val="21"/>
-          <w:highlight w:val="yellow"/>
         </w:rPr>
         <w:t>.</w:t>
       </w:r>
@@ -579,7 +496,6 @@
           <w:rFonts w:ascii="Times New Roman" w:hAnsi="Times New Roman"/>
           <w:sz w:val="21"/>
           <w:szCs w:val="21"/>
-          <w:highlight w:val="yellow"/>
           <w:lang w:val="en-US"/>
         </w:rPr>
         <w:t>issuer</w:t>
@@ -589,7 +505,6 @@
           <w:rFonts w:ascii="Times New Roman" w:hAnsi="Times New Roman"/>
           <w:sz w:val="21"/>
           <w:szCs w:val="21"/>
-          <w:highlight w:val="yellow"/>
         </w:rPr>
         <w:t>_</w:t>
       </w:r>
@@ -598,7 +513,6 @@
           <w:rFonts w:ascii="Times New Roman" w:hAnsi="Times New Roman"/>
           <w:sz w:val="21"/>
           <w:szCs w:val="21"/>
-          <w:highlight w:val="yellow"/>
           <w:lang w:val="en-US"/>
         </w:rPr>
         <w:t>head</w:t>
@@ -608,7 +522,6 @@
           <w:rFonts w:ascii="Times New Roman" w:hAnsi="Times New Roman"/>
           <w:sz w:val="21"/>
           <w:szCs w:val="21"/>
-          <w:highlight w:val="yellow"/>
         </w:rPr>
         <w:t>_</w:t>
       </w:r>
@@ -617,7 +530,6 @@
           <w:rFonts w:ascii="Times New Roman" w:hAnsi="Times New Roman"/>
           <w:sz w:val="21"/>
           <w:szCs w:val="21"/>
-          <w:highlight w:val="yellow"/>
           <w:lang w:val="en-US"/>
         </w:rPr>
         <w:t>passport</w:t>
@@ -627,7 +539,6 @@
           <w:rFonts w:ascii="Times New Roman" w:hAnsi="Times New Roman"/>
           <w:sz w:val="21"/>
           <w:szCs w:val="21"/>
-          <w:highlight w:val="yellow"/>
         </w:rPr>
         <w:t>_</w:t>
       </w:r>
@@ -636,7 +547,6 @@
           <w:rFonts w:ascii="Times New Roman" w:hAnsi="Times New Roman"/>
           <w:sz w:val="21"/>
           <w:szCs w:val="21"/>
-          <w:highlight w:val="yellow"/>
           <w:lang w:val="en-US"/>
         </w:rPr>
         <w:t>series</w:t>
@@ -646,7 +556,6 @@
           <w:rFonts w:ascii="Times New Roman" w:hAnsi="Times New Roman"/>
           <w:sz w:val="21"/>
           <w:szCs w:val="21"/>
-          <w:highlight w:val="yellow"/>
         </w:rPr>
         <w:t>} {</w:t>
       </w:r>
@@ -655,7 +564,6 @@
           <w:rFonts w:ascii="Times New Roman" w:hAnsi="Times New Roman"/>
           <w:sz w:val="21"/>
           <w:szCs w:val="21"/>
-          <w:highlight w:val="yellow"/>
           <w:lang w:val="en-US"/>
         </w:rPr>
         <w:t>issue</w:t>
@@ -665,7 +573,6 @@
           <w:rFonts w:ascii="Times New Roman" w:hAnsi="Times New Roman"/>
           <w:sz w:val="21"/>
           <w:szCs w:val="21"/>
-          <w:highlight w:val="yellow"/>
         </w:rPr>
         <w:t>.</w:t>
       </w:r>
@@ -674,7 +581,6 @@
           <w:rFonts w:ascii="Times New Roman" w:hAnsi="Times New Roman"/>
           <w:sz w:val="21"/>
           <w:szCs w:val="21"/>
-          <w:highlight w:val="yellow"/>
           <w:lang w:val="en-US"/>
         </w:rPr>
         <w:t>issuer</w:t>
@@ -684,7 +590,6 @@
           <w:rFonts w:ascii="Times New Roman" w:hAnsi="Times New Roman"/>
           <w:sz w:val="21"/>
           <w:szCs w:val="21"/>
-          <w:highlight w:val="yellow"/>
         </w:rPr>
         <w:t>_</w:t>
       </w:r>
@@ -693,7 +598,6 @@
           <w:rFonts w:ascii="Times New Roman" w:hAnsi="Times New Roman"/>
           <w:sz w:val="21"/>
           <w:szCs w:val="21"/>
-          <w:highlight w:val="yellow"/>
           <w:lang w:val="en-US"/>
         </w:rPr>
         <w:t>head</w:t>
@@ -703,7 +607,6 @@
           <w:rFonts w:ascii="Times New Roman" w:hAnsi="Times New Roman"/>
           <w:sz w:val="21"/>
           <w:szCs w:val="21"/>
-          <w:highlight w:val="yellow"/>
         </w:rPr>
         <w:t>_</w:t>
       </w:r>
@@ -712,7 +615,6 @@
           <w:rFonts w:ascii="Times New Roman" w:hAnsi="Times New Roman"/>
           <w:sz w:val="21"/>
           <w:szCs w:val="21"/>
-          <w:highlight w:val="yellow"/>
           <w:lang w:val="en-US"/>
         </w:rPr>
         <w:t>passport</w:t>
@@ -722,7 +624,6 @@
           <w:rFonts w:ascii="Times New Roman" w:hAnsi="Times New Roman"/>
           <w:sz w:val="21"/>
           <w:szCs w:val="21"/>
-          <w:highlight w:val="yellow"/>
         </w:rPr>
         <w:t>_</w:t>
       </w:r>
@@ -731,7 +632,6 @@
           <w:rFonts w:ascii="Times New Roman" w:hAnsi="Times New Roman"/>
           <w:sz w:val="21"/>
           <w:szCs w:val="21"/>
-          <w:highlight w:val="yellow"/>
           <w:lang w:val="en-US"/>
         </w:rPr>
         <w:t>number</w:t>
@@ -741,33 +641,14 @@
           <w:rFonts w:ascii="Times New Roman" w:hAnsi="Times New Roman"/>
           <w:sz w:val="21"/>
           <w:szCs w:val="21"/>
-          <w:highlight w:val="yellow"/>
-        </w:rPr>
-        <w:t>}</w:t>
-      </w:r>
-      <w:r>
-        <w:rPr>
-          <w:rFonts w:ascii="Times New Roman" w:hAnsi="Times New Roman"/>
-          <w:sz w:val="21"/>
-          <w:szCs w:val="21"/>
-        </w:rPr>
-        <w:t xml:space="preserve"> выдан </w:t>
-      </w:r>
-      <w:r>
-        <w:rPr>
-          <w:rFonts w:ascii="Times New Roman" w:hAnsi="Times New Roman"/>
-          <w:sz w:val="21"/>
-          <w:szCs w:val="21"/>
-          <w:highlight w:val="yellow"/>
-        </w:rPr>
-        <w:t>{</w:t>
-      </w:r>
-      <w:r>
-        <w:rPr>
-          <w:rFonts w:ascii="Times New Roman" w:hAnsi="Times New Roman"/>
-          <w:sz w:val="21"/>
-          <w:szCs w:val="21"/>
-          <w:highlight w:val="yellow"/>
+        </w:rPr>
+        <w:t>} выдан {</w:t>
+      </w:r>
+      <w:r>
+        <w:rPr>
+          <w:rFonts w:ascii="Times New Roman" w:hAnsi="Times New Roman"/>
+          <w:sz w:val="21"/>
+          <w:szCs w:val="21"/>
           <w:lang w:val="en-US"/>
         </w:rPr>
         <w:t>issue</w:t>
@@ -777,13 +658,11 @@
           <w:rFonts w:ascii="Times New Roman" w:hAnsi="Times New Roman"/>
           <w:sz w:val="21"/>
           <w:szCs w:val="21"/>
-          <w:highlight w:val="yellow"/>
         </w:rPr>
         <w:t>.</w:t>
       </w:r>
       <w:r>
         <w:rPr>
-          <w:highlight w:val="yellow"/>
           <w:lang w:val="en-US"/>
         </w:rPr>
         <w:t>i</w:t>
@@ -793,7 +672,6 @@
           <w:rFonts w:ascii="Times New Roman" w:hAnsi="Times New Roman"/>
           <w:sz w:val="21"/>
           <w:szCs w:val="21"/>
-          <w:highlight w:val="yellow"/>
         </w:rPr>
         <w:t>ssuer_head_passport_issued_by} {</w:t>
       </w:r>
@@ -802,7 +680,6 @@
           <w:rFonts w:ascii="Times New Roman" w:hAnsi="Times New Roman"/>
           <w:sz w:val="21"/>
           <w:szCs w:val="21"/>
-          <w:highlight w:val="yellow"/>
           <w:lang w:val="en-US"/>
         </w:rPr>
         <w:t>issue</w:t>
@@ -812,7 +689,6 @@
           <w:rFonts w:ascii="Times New Roman" w:hAnsi="Times New Roman"/>
           <w:sz w:val="21"/>
           <w:szCs w:val="21"/>
-          <w:highlight w:val="yellow"/>
         </w:rPr>
         <w:t>.issuer_head_passport_issue_date.</w:t>
       </w:r>
@@ -821,7 +697,6 @@
           <w:rFonts w:ascii="Times New Roman" w:hAnsi="Times New Roman"/>
           <w:sz w:val="21"/>
           <w:szCs w:val="21"/>
-          <w:highlight w:val="yellow"/>
           <w:lang w:val="en-US"/>
         </w:rPr>
         <w:t>day</w:t>
@@ -831,7 +706,6 @@
           <w:rFonts w:ascii="Times New Roman" w:hAnsi="Times New Roman"/>
           <w:sz w:val="21"/>
           <w:szCs w:val="21"/>
-          <w:highlight w:val="yellow"/>
         </w:rPr>
         <w:t>}.{</w:t>
       </w:r>
@@ -840,7 +714,6 @@
           <w:rFonts w:ascii="Times New Roman" w:hAnsi="Times New Roman"/>
           <w:sz w:val="21"/>
           <w:szCs w:val="21"/>
-          <w:highlight w:val="yellow"/>
           <w:lang w:val="en-US"/>
         </w:rPr>
         <w:t>issue</w:t>
@@ -850,7 +723,6 @@
           <w:rFonts w:ascii="Times New Roman" w:hAnsi="Times New Roman"/>
           <w:sz w:val="21"/>
           <w:szCs w:val="21"/>
-          <w:highlight w:val="yellow"/>
         </w:rPr>
         <w:t>.issuer_head_passport_issue_date.</w:t>
       </w:r>
@@ -859,7 +731,6 @@
           <w:rFonts w:ascii="Times New Roman" w:hAnsi="Times New Roman"/>
           <w:sz w:val="21"/>
           <w:szCs w:val="21"/>
-          <w:highlight w:val="yellow"/>
           <w:lang w:val="en-US"/>
         </w:rPr>
         <w:t>month</w:t>
@@ -869,7 +740,6 @@
           <w:rFonts w:ascii="Times New Roman" w:hAnsi="Times New Roman"/>
           <w:sz w:val="21"/>
           <w:szCs w:val="21"/>
-          <w:highlight w:val="yellow"/>
         </w:rPr>
         <w:t>}.{</w:t>
       </w:r>
@@ -878,7 +748,6 @@
           <w:rFonts w:ascii="Times New Roman" w:hAnsi="Times New Roman"/>
           <w:sz w:val="21"/>
           <w:szCs w:val="21"/>
-          <w:highlight w:val="yellow"/>
           <w:lang w:val="en-US"/>
         </w:rPr>
         <w:t>issue</w:t>
@@ -888,7 +757,6 @@
           <w:rFonts w:ascii="Times New Roman" w:hAnsi="Times New Roman"/>
           <w:sz w:val="21"/>
           <w:szCs w:val="21"/>
-          <w:highlight w:val="yellow"/>
         </w:rPr>
         <w:t>.issuer_head_passport_issue_date.</w:t>
       </w:r>
@@ -897,7 +765,6 @@
           <w:rFonts w:ascii="Times New Roman" w:hAnsi="Times New Roman"/>
           <w:sz w:val="21"/>
           <w:szCs w:val="21"/>
-          <w:highlight w:val="yellow"/>
           <w:lang w:val="en-US"/>
         </w:rPr>
         <w:t>year</w:t>
@@ -907,33 +774,14 @@
           <w:rFonts w:ascii="Times New Roman" w:hAnsi="Times New Roman"/>
           <w:sz w:val="21"/>
           <w:szCs w:val="21"/>
-          <w:highlight w:val="yellow"/>
-        </w:rPr>
-        <w:t>}</w:t>
-      </w:r>
-      <w:r>
-        <w:rPr>
-          <w:rFonts w:ascii="Times New Roman" w:hAnsi="Times New Roman"/>
-          <w:sz w:val="21"/>
-          <w:szCs w:val="21"/>
-        </w:rPr>
-        <w:t xml:space="preserve"> г., адрес регистрации: </w:t>
-      </w:r>
-      <w:r>
-        <w:rPr>
-          <w:rFonts w:ascii="Times New Roman" w:hAnsi="Times New Roman"/>
-          <w:sz w:val="21"/>
-          <w:szCs w:val="21"/>
-          <w:highlight w:val="yellow"/>
-        </w:rPr>
-        <w:t>{</w:t>
-      </w:r>
-      <w:r>
-        <w:rPr>
-          <w:rFonts w:ascii="Times New Roman" w:hAnsi="Times New Roman"/>
-          <w:sz w:val="21"/>
-          <w:szCs w:val="21"/>
-          <w:highlight w:val="yellow"/>
+        </w:rPr>
+        <w:t>} г., адрес регистрации: {</w:t>
+      </w:r>
+      <w:r>
+        <w:rPr>
+          <w:rFonts w:ascii="Times New Roman" w:hAnsi="Times New Roman"/>
+          <w:sz w:val="21"/>
+          <w:szCs w:val="21"/>
           <w:lang w:val="en-US"/>
         </w:rPr>
         <w:t>issue</w:t>
@@ -943,17 +791,8 @@
           <w:rFonts w:ascii="Times New Roman" w:hAnsi="Times New Roman"/>
           <w:sz w:val="21"/>
           <w:szCs w:val="21"/>
-          <w:highlight w:val="yellow"/>
-        </w:rPr>
-        <w:t>.issuer_head_residence_address}</w:t>
-      </w:r>
-      <w:r>
-        <w:rPr>
-          <w:rFonts w:ascii="Times New Roman" w:hAnsi="Times New Roman"/>
-          <w:sz w:val="21"/>
-          <w:szCs w:val="21"/>
-        </w:rPr>
-        <w:t xml:space="preserve"> , именуемый в дальнейшем </w:t>
+        </w:rPr>
+        <w:t xml:space="preserve">.issuer_head_residence_address} , именуемый в дальнейшем </w:t>
       </w:r>
       <w:r>
         <w:rPr>
@@ -979,15 +818,7 @@
           <w:sz w:val="21"/>
           <w:szCs w:val="21"/>
         </w:rPr>
-        <w:t>другой стороны, закл</w:t>
-      </w:r>
-      <w:r>
-        <w:rPr>
-          <w:rFonts w:ascii="Times New Roman" w:hAnsi="Times New Roman"/>
-          <w:sz w:val="21"/>
-          <w:szCs w:val="21"/>
-        </w:rPr>
-        <w:t xml:space="preserve">ючили </w:t>
+        <w:t xml:space="preserve">другой стороны, заключили </w:t>
       </w:r>
       <w:r>
         <w:rPr>
@@ -1070,7 +901,6 @@
           <w:b/>
           <w:sz w:val="21"/>
           <w:szCs w:val="21"/>
-          <w:highlight w:val="yellow"/>
         </w:rPr>
         <w:t>{</w:t>
       </w:r>
@@ -1080,7 +910,6 @@
           <w:b/>
           <w:sz w:val="21"/>
           <w:szCs w:val="21"/>
-          <w:highlight w:val="yellow"/>
           <w:lang w:val="en-US"/>
         </w:rPr>
         <w:t>issue</w:t>
@@ -1091,7 +920,6 @@
           <w:b/>
           <w:sz w:val="21"/>
           <w:szCs w:val="21"/>
-          <w:highlight w:val="yellow"/>
         </w:rPr>
         <w:t>.bg_property[</w:t>
       </w:r>
@@ -1101,7 +929,6 @@
           <w:b/>
           <w:sz w:val="21"/>
           <w:szCs w:val="21"/>
-          <w:highlight w:val="yellow"/>
           <w:lang w:val="en-US"/>
         </w:rPr>
         <w:t>issuer</w:t>
@@ -1112,7 +939,6 @@
           <w:b/>
           <w:sz w:val="21"/>
           <w:szCs w:val="21"/>
-          <w:highlight w:val="yellow"/>
         </w:rPr>
         <w:t>_</w:t>
       </w:r>
@@ -1122,7 +948,6 @@
           <w:b/>
           <w:sz w:val="21"/>
           <w:szCs w:val="21"/>
-          <w:highlight w:val="yellow"/>
           <w:lang w:val="en-US"/>
         </w:rPr>
         <w:t>full</w:t>
@@ -1133,7 +958,6 @@
           <w:b/>
           <w:sz w:val="21"/>
           <w:szCs w:val="21"/>
-          <w:highlight w:val="yellow"/>
         </w:rPr>
         <w:t>_</w:t>
       </w:r>
@@ -1143,7 +967,6 @@
           <w:b/>
           <w:sz w:val="21"/>
           <w:szCs w:val="21"/>
-          <w:highlight w:val="yellow"/>
           <w:lang w:val="en-US"/>
         </w:rPr>
         <w:t>name</w:t>
@@ -1154,17 +977,6 @@
           <w:b/>
           <w:sz w:val="21"/>
           <w:szCs w:val="21"/>
-          <w:highlight w:val="yellow"/>
-          <w:rPrChange w:id="1" w:author="kluchnikov" w:date="2018-02-28T13:56:00Z">
-            <w:rPr>
-              <w:rFonts w:ascii="Times New Roman" w:hAnsi="Times New Roman"/>
-              <w:b/>
-              <w:sz w:val="21"/>
-              <w:szCs w:val="21"/>
-              <w:highlight w:val="yellow"/>
-              <w:lang w:val="en-US"/>
-            </w:rPr>
-          </w:rPrChange>
         </w:rPr>
         <w:t>_</w:t>
       </w:r>
@@ -1174,7 +986,6 @@
           <w:b/>
           <w:sz w:val="21"/>
           <w:szCs w:val="21"/>
-          <w:highlight w:val="yellow"/>
           <w:lang w:val="en-US"/>
         </w:rPr>
         <w:t>tp</w:t>
@@ -1185,319 +996,255 @@
           <w:b/>
           <w:sz w:val="21"/>
           <w:szCs w:val="21"/>
-          <w:highlight w:val="yellow"/>
-          <w:rPrChange w:id="2" w:author="kluchnikov" w:date="2018-02-28T13:56:00Z">
-            <w:rPr>
-              <w:rFonts w:ascii="Times New Roman" w:hAnsi="Times New Roman"/>
-              <w:b/>
-              <w:sz w:val="21"/>
-              <w:szCs w:val="21"/>
-              <w:highlight w:val="yellow"/>
-              <w:lang w:val="en-US"/>
-            </w:rPr>
-          </w:rPrChange>
-        </w:rPr>
-        <w:t>]</w:t>
-      </w:r>
-      <w:r>
-        <w:rPr>
-          <w:rFonts w:ascii="Times New Roman" w:hAnsi="Times New Roman"/>
-          <w:b/>
-          <w:sz w:val="21"/>
-          <w:szCs w:val="21"/>
-          <w:highlight w:val="yellow"/>
+        </w:rPr>
+        <w:t>]}, ИНН {</w:t>
+      </w:r>
+      <w:r>
+        <w:rPr>
+          <w:rFonts w:ascii="Times New Roman" w:hAnsi="Times New Roman"/>
+          <w:b/>
+          <w:sz w:val="21"/>
+          <w:szCs w:val="21"/>
+          <w:lang w:val="en-US"/>
+        </w:rPr>
+        <w:t>issue</w:t>
+      </w:r>
+      <w:r>
+        <w:rPr>
+          <w:rFonts w:ascii="Times New Roman" w:hAnsi="Times New Roman"/>
+          <w:b/>
+          <w:sz w:val="21"/>
+          <w:szCs w:val="21"/>
+        </w:rPr>
+        <w:t>.</w:t>
+      </w:r>
+      <w:r>
+        <w:rPr>
+          <w:rFonts w:ascii="Times New Roman" w:hAnsi="Times New Roman"/>
+          <w:b/>
+          <w:sz w:val="21"/>
+          <w:szCs w:val="21"/>
+          <w:lang w:val="en-US"/>
+        </w:rPr>
+        <w:t>issuer</w:t>
+      </w:r>
+      <w:r>
+        <w:rPr>
+          <w:rFonts w:ascii="Times New Roman" w:hAnsi="Times New Roman"/>
+          <w:b/>
+          <w:sz w:val="21"/>
+          <w:szCs w:val="21"/>
+        </w:rPr>
+        <w:t>_</w:t>
+      </w:r>
+      <w:r>
+        <w:rPr>
+          <w:rFonts w:ascii="Times New Roman" w:hAnsi="Times New Roman"/>
+          <w:b/>
+          <w:sz w:val="21"/>
+          <w:szCs w:val="21"/>
+          <w:lang w:val="en-US"/>
+        </w:rPr>
+        <w:t>inn</w:t>
+      </w:r>
+      <w:r>
+        <w:rPr>
+          <w:rFonts w:ascii="Times New Roman" w:hAnsi="Times New Roman"/>
+          <w:b/>
+          <w:sz w:val="21"/>
+          <w:szCs w:val="21"/>
+        </w:rPr>
+        <w:t xml:space="preserve">} </w:t>
+      </w:r>
+      <w:r>
+        <w:rPr>
+          <w:rFonts w:ascii="Times New Roman" w:hAnsi="Times New Roman"/>
+          <w:sz w:val="21"/>
+          <w:szCs w:val="21"/>
+        </w:rPr>
+        <w:t xml:space="preserve">(далее – </w:t>
+      </w:r>
+      <w:r>
+        <w:rPr>
+          <w:rFonts w:ascii="Times New Roman" w:hAnsi="Times New Roman"/>
+          <w:b/>
+          <w:sz w:val="21"/>
+          <w:szCs w:val="21"/>
+        </w:rPr>
+        <w:t>Принципал</w:t>
+      </w:r>
+      <w:r>
+        <w:rPr>
+          <w:rFonts w:ascii="Times New Roman" w:hAnsi="Times New Roman"/>
+          <w:sz w:val="21"/>
+          <w:szCs w:val="21"/>
+        </w:rPr>
+        <w:t xml:space="preserve">) следующих, возникших по заключенному между Банком и Принципалом договору </w:t>
+      </w:r>
+      <w:r>
+        <w:rPr>
+          <w:rFonts w:ascii="Times New Roman" w:eastAsia="SimSun" w:hAnsi="Times New Roman"/>
+          <w:sz w:val="21"/>
+          <w:szCs w:val="21"/>
+          <w:lang w:eastAsia="zh-CN"/>
+        </w:rPr>
+        <w:t xml:space="preserve">присоединения (включающему в себя </w:t>
+      </w:r>
+      <w:r>
+        <w:rPr>
+          <w:rFonts w:ascii="Times New Roman" w:hAnsi="Times New Roman"/>
+          <w:sz w:val="21"/>
+          <w:szCs w:val="21"/>
+        </w:rPr>
+        <w:t>типовые условия предоставления ПАО «БАНК СГБ» банковских гарантий</w:t>
+      </w:r>
+      <w:r>
+        <w:rPr>
+          <w:rFonts w:ascii="Times New Roman" w:hAnsi="Times New Roman"/>
+          <w:bCs/>
+          <w:sz w:val="21"/>
+          <w:szCs w:val="21"/>
+        </w:rPr>
+        <w:t xml:space="preserve"> </w:t>
+      </w:r>
+      <w:r>
+        <w:rPr>
+          <w:rFonts w:ascii="Times New Roman" w:hAnsi="Times New Roman"/>
+          <w:sz w:val="21"/>
+          <w:szCs w:val="21"/>
+        </w:rPr>
+        <w:t xml:space="preserve">в рамках продукта «ЭКСПРЕСС-ГАРАНТИИ» </w:t>
+      </w:r>
+      <w:r>
+        <w:rPr>
+          <w:rFonts w:ascii="Times New Roman" w:eastAsia="SimSun" w:hAnsi="Times New Roman"/>
+          <w:sz w:val="21"/>
+          <w:szCs w:val="21"/>
+          <w:lang w:eastAsia="zh-CN"/>
+        </w:rPr>
+        <w:t>и</w:t>
+      </w:r>
+      <w:r>
+        <w:rPr>
+          <w:rFonts w:ascii="Times New Roman" w:eastAsia="SimSun" w:hAnsi="Times New Roman"/>
+          <w:b/>
+          <w:sz w:val="21"/>
+          <w:szCs w:val="21"/>
+          <w:lang w:eastAsia="zh-CN"/>
+        </w:rPr>
+        <w:t xml:space="preserve"> </w:t>
+      </w:r>
+      <w:r>
+        <w:rPr>
+          <w:rFonts w:ascii="Times New Roman" w:eastAsia="SimSun" w:hAnsi="Times New Roman"/>
+          <w:sz w:val="21"/>
+          <w:szCs w:val="21"/>
+          <w:lang w:eastAsia="zh-CN"/>
+        </w:rPr>
+        <w:t xml:space="preserve">заявление Принципала от </w:t>
+      </w:r>
+      <w:r>
+        <w:rPr>
+          <w:rFonts w:ascii="Times New Roman" w:hAnsi="Times New Roman"/>
+          <w:sz w:val="21"/>
+          <w:szCs w:val="21"/>
+        </w:rPr>
+        <w:t>{</w:t>
+      </w:r>
+      <w:r>
+        <w:rPr>
+          <w:rFonts w:ascii="Times New Roman" w:hAnsi="Times New Roman"/>
+          <w:sz w:val="21"/>
+          <w:szCs w:val="21"/>
+          <w:lang w:val="en-US"/>
+        </w:rPr>
+        <w:t>issue</w:t>
+      </w:r>
+      <w:r>
+        <w:rPr>
+          <w:rFonts w:ascii="Times New Roman" w:hAnsi="Times New Roman"/>
+          <w:sz w:val="21"/>
+          <w:szCs w:val="21"/>
+        </w:rPr>
+        <w:t>.</w:t>
+      </w:r>
+      <w:r>
+        <w:rPr>
+          <w:rFonts w:ascii="Times New Roman" w:hAnsi="Times New Roman"/>
+          <w:sz w:val="21"/>
+          <w:szCs w:val="21"/>
+          <w:lang w:val="en-US"/>
+        </w:rPr>
+        <w:t>humanized</w:t>
+      </w:r>
+      <w:r>
+        <w:rPr>
+          <w:rFonts w:ascii="Times New Roman" w:hAnsi="Times New Roman"/>
+          <w:sz w:val="21"/>
+          <w:szCs w:val="21"/>
+        </w:rPr>
+        <w:t>_</w:t>
+      </w:r>
+      <w:r>
+        <w:rPr>
+          <w:rFonts w:ascii="Times New Roman" w:hAnsi="Times New Roman"/>
+          <w:sz w:val="21"/>
+          <w:szCs w:val="21"/>
+          <w:lang w:val="en-US"/>
+        </w:rPr>
+        <w:t>created</w:t>
+      </w:r>
+      <w:r>
+        <w:rPr>
+          <w:rFonts w:ascii="Times New Roman" w:hAnsi="Times New Roman"/>
+          <w:sz w:val="21"/>
+          <w:szCs w:val="21"/>
+        </w:rPr>
+        <w:t>_</w:t>
+      </w:r>
+      <w:r>
+        <w:rPr>
+          <w:rFonts w:ascii="Times New Roman" w:hAnsi="Times New Roman"/>
+          <w:sz w:val="21"/>
+          <w:szCs w:val="21"/>
+          <w:lang w:val="en-US"/>
+        </w:rPr>
+        <w:t>at</w:t>
+      </w:r>
+      <w:r>
+        <w:rPr>
+          <w:rFonts w:ascii="Times New Roman" w:hAnsi="Times New Roman"/>
+          <w:sz w:val="21"/>
+          <w:szCs w:val="21"/>
         </w:rPr>
         <w:t>}</w:t>
       </w:r>
       <w:r>
         <w:rPr>
-          <w:rFonts w:ascii="Times New Roman" w:hAnsi="Times New Roman"/>
-          <w:b/>
-          <w:sz w:val="21"/>
-          <w:szCs w:val="21"/>
-        </w:rPr>
-        <w:t xml:space="preserve">, ИНН </w:t>
-      </w:r>
-      <w:r>
-        <w:rPr>
-          <w:rFonts w:ascii="Times New Roman" w:hAnsi="Times New Roman"/>
-          <w:b/>
-          <w:sz w:val="21"/>
-          <w:szCs w:val="21"/>
-          <w:highlight w:val="yellow"/>
-        </w:rPr>
-        <w:t>{</w:t>
-      </w:r>
-      <w:r>
-        <w:rPr>
-          <w:rFonts w:ascii="Times New Roman" w:hAnsi="Times New Roman"/>
-          <w:b/>
-          <w:sz w:val="21"/>
-          <w:szCs w:val="21"/>
-          <w:highlight w:val="yellow"/>
-          <w:lang w:val="en-US"/>
-        </w:rPr>
-        <w:t>issue</w:t>
-      </w:r>
-      <w:r>
-        <w:rPr>
-          <w:rFonts w:ascii="Times New Roman" w:hAnsi="Times New Roman"/>
-          <w:b/>
-          <w:sz w:val="21"/>
-          <w:szCs w:val="21"/>
-          <w:highlight w:val="yellow"/>
-        </w:rPr>
-        <w:t>.</w:t>
-      </w:r>
-      <w:r>
-        <w:rPr>
-          <w:rFonts w:ascii="Times New Roman" w:hAnsi="Times New Roman"/>
-          <w:b/>
-          <w:sz w:val="21"/>
-          <w:szCs w:val="21"/>
-          <w:highlight w:val="yellow"/>
-          <w:lang w:val="en-US"/>
-        </w:rPr>
-        <w:t>issuer</w:t>
-      </w:r>
-      <w:r>
-        <w:rPr>
-          <w:rFonts w:ascii="Times New Roman" w:hAnsi="Times New Roman"/>
-          <w:b/>
-          <w:sz w:val="21"/>
-          <w:szCs w:val="21"/>
-          <w:highlight w:val="yellow"/>
-        </w:rPr>
-        <w:t>_</w:t>
-      </w:r>
-      <w:r>
-        <w:rPr>
-          <w:rFonts w:ascii="Times New Roman" w:hAnsi="Times New Roman"/>
-          <w:b/>
-          <w:sz w:val="21"/>
-          <w:szCs w:val="21"/>
-          <w:highlight w:val="yellow"/>
-          <w:lang w:val="en-US"/>
-        </w:rPr>
-        <w:t>inn</w:t>
-      </w:r>
-      <w:r>
-        <w:rPr>
-          <w:rFonts w:ascii="Times New Roman" w:hAnsi="Times New Roman"/>
-          <w:b/>
-          <w:sz w:val="21"/>
-          <w:szCs w:val="21"/>
-          <w:highlight w:val="yellow"/>
-        </w:rPr>
-        <w:t>}</w:t>
-      </w:r>
-      <w:r>
-        <w:rPr>
-          <w:rFonts w:ascii="Times New Roman" w:hAnsi="Times New Roman"/>
-          <w:b/>
-          <w:sz w:val="21"/>
-          <w:szCs w:val="21"/>
-        </w:rPr>
-        <w:t xml:space="preserve"> </w:t>
-      </w:r>
-      <w:r>
-        <w:rPr>
-          <w:rFonts w:ascii="Times New Roman" w:hAnsi="Times New Roman"/>
-          <w:sz w:val="21"/>
-          <w:szCs w:val="21"/>
-        </w:rPr>
-        <w:t xml:space="preserve">(далее – </w:t>
-      </w:r>
-      <w:r>
-        <w:rPr>
-          <w:rFonts w:ascii="Times New Roman" w:hAnsi="Times New Roman"/>
-          <w:b/>
-          <w:sz w:val="21"/>
-          <w:szCs w:val="21"/>
-        </w:rPr>
-        <w:t>Принципал</w:t>
-      </w:r>
-      <w:r>
-        <w:rPr>
-          <w:rFonts w:ascii="Times New Roman" w:hAnsi="Times New Roman"/>
-          <w:sz w:val="21"/>
-          <w:szCs w:val="21"/>
-        </w:rPr>
-        <w:t xml:space="preserve">) следующих, возникших по заключенному между Банком и Принципалом договору </w:t>
-      </w:r>
-      <w:r>
-        <w:rPr>
           <w:rFonts w:ascii="Times New Roman" w:eastAsia="SimSun" w:hAnsi="Times New Roman"/>
           <w:sz w:val="21"/>
           <w:szCs w:val="21"/>
           <w:lang w:eastAsia="zh-CN"/>
         </w:rPr>
-        <w:t xml:space="preserve">присоединения (включающему в себя </w:t>
-      </w:r>
-      <w:r>
-        <w:rPr>
-          <w:rFonts w:ascii="Times New Roman" w:hAnsi="Times New Roman"/>
-          <w:sz w:val="21"/>
-          <w:szCs w:val="21"/>
-        </w:rPr>
-        <w:t>типовые условия предоставления ПАО «БАНК СГБ» банковских гарантий</w:t>
-      </w:r>
-      <w:r>
-        <w:rPr>
-          <w:rFonts w:ascii="Times New Roman" w:hAnsi="Times New Roman"/>
-          <w:bCs/>
-          <w:sz w:val="21"/>
-          <w:szCs w:val="21"/>
-        </w:rPr>
-        <w:t xml:space="preserve"> </w:t>
-      </w:r>
-      <w:r>
-        <w:rPr>
-          <w:rFonts w:ascii="Times New Roman" w:hAnsi="Times New Roman"/>
-          <w:sz w:val="21"/>
-          <w:szCs w:val="21"/>
-        </w:rPr>
-        <w:t xml:space="preserve">в рамках продукта «ЭКСПРЕСС-ГАРАНТИИ» </w:t>
+        <w:t xml:space="preserve">) (далее </w:t>
       </w:r>
       <w:r>
         <w:rPr>
           <w:rFonts w:ascii="Times New Roman" w:eastAsia="SimSun" w:hAnsi="Times New Roman"/>
+          <w:b/>
           <w:sz w:val="21"/>
           <w:szCs w:val="21"/>
           <w:lang w:eastAsia="zh-CN"/>
         </w:rPr>
-        <w:t>и</w:t>
+        <w:t>Основной договор</w:t>
       </w:r>
       <w:r>
         <w:rPr>
           <w:rFonts w:ascii="Times New Roman" w:eastAsia="SimSun" w:hAnsi="Times New Roman"/>
-          <w:b/>
           <w:sz w:val="21"/>
           <w:szCs w:val="21"/>
           <w:lang w:eastAsia="zh-CN"/>
         </w:rPr>
-        <w:t xml:space="preserve"> </w:t>
-      </w:r>
-      <w:r>
-        <w:rPr>
-          <w:rFonts w:ascii="Times New Roman" w:eastAsia="SimSun" w:hAnsi="Times New Roman"/>
-          <w:sz w:val="21"/>
-          <w:szCs w:val="21"/>
-          <w:lang w:eastAsia="zh-CN"/>
-        </w:rPr>
-        <w:t xml:space="preserve">заявление Принципала от </w:t>
-      </w:r>
-      <w:r>
-        <w:rPr>
-          <w:rFonts w:ascii="Times New Roman" w:hAnsi="Times New Roman"/>
-          <w:sz w:val="21"/>
-          <w:szCs w:val="21"/>
-          <w:highlight w:val="yellow"/>
-        </w:rPr>
-        <w:t>{</w:t>
-      </w:r>
-      <w:r>
-        <w:rPr>
-          <w:rFonts w:ascii="Times New Roman" w:hAnsi="Times New Roman"/>
-          <w:sz w:val="21"/>
-          <w:szCs w:val="21"/>
-          <w:highlight w:val="yellow"/>
-          <w:lang w:val="en-US"/>
-        </w:rPr>
-        <w:t>issue</w:t>
-      </w:r>
-      <w:r>
-        <w:rPr>
-          <w:rFonts w:ascii="Times New Roman" w:hAnsi="Times New Roman"/>
-          <w:sz w:val="21"/>
-          <w:szCs w:val="21"/>
-          <w:highlight w:val="yellow"/>
-        </w:rPr>
-        <w:t>.</w:t>
-      </w:r>
-      <w:r>
-        <w:rPr>
-          <w:rFonts w:ascii="Times New Roman" w:hAnsi="Times New Roman"/>
-          <w:sz w:val="21"/>
-          <w:szCs w:val="21"/>
-          <w:highlight w:val="yellow"/>
-          <w:lang w:val="en-US"/>
-        </w:rPr>
-        <w:t>humanized</w:t>
-      </w:r>
-      <w:r>
-        <w:rPr>
-          <w:rFonts w:ascii="Times New Roman" w:hAnsi="Times New Roman"/>
-          <w:sz w:val="21"/>
-          <w:szCs w:val="21"/>
-          <w:highlight w:val="yellow"/>
-        </w:rPr>
-        <w:t>_</w:t>
-      </w:r>
-      <w:r>
-        <w:rPr>
-          <w:rFonts w:ascii="Times New Roman" w:hAnsi="Times New Roman"/>
-          <w:sz w:val="21"/>
-          <w:szCs w:val="21"/>
-          <w:highlight w:val="yellow"/>
-          <w:lang w:val="en-US"/>
-        </w:rPr>
-        <w:t>created</w:t>
-      </w:r>
-      <w:r>
-        <w:rPr>
-          <w:rFonts w:ascii="Times New Roman" w:hAnsi="Times New Roman"/>
-          <w:sz w:val="21"/>
-          <w:szCs w:val="21"/>
-          <w:highlight w:val="yellow"/>
-        </w:rPr>
-        <w:t>_</w:t>
-      </w:r>
-      <w:r>
-        <w:rPr>
-          <w:rFonts w:ascii="Times New Roman" w:hAnsi="Times New Roman"/>
-          <w:sz w:val="21"/>
-          <w:szCs w:val="21"/>
-          <w:highlight w:val="yellow"/>
-          <w:lang w:val="en-US"/>
-        </w:rPr>
-        <w:t>at</w:t>
-      </w:r>
-      <w:r>
-        <w:rPr>
-          <w:rFonts w:ascii="Times New Roman" w:hAnsi="Times New Roman"/>
-          <w:sz w:val="21"/>
-          <w:szCs w:val="21"/>
-          <w:highlight w:val="yellow"/>
-        </w:rPr>
-        <w:t>}</w:t>
-      </w:r>
-      <w:r>
-        <w:rPr>
-          <w:rFonts w:ascii="Times New Roman" w:eastAsia="SimSun" w:hAnsi="Times New Roman"/>
-          <w:sz w:val="21"/>
-          <w:szCs w:val="21"/>
-          <w:lang w:eastAsia="zh-CN"/>
-        </w:rPr>
-        <w:t xml:space="preserve">) (далее </w:t>
-      </w:r>
-      <w:r>
-        <w:rPr>
-          <w:rFonts w:ascii="Times New Roman" w:eastAsia="SimSun" w:hAnsi="Times New Roman"/>
-          <w:b/>
-          <w:sz w:val="21"/>
-          <w:szCs w:val="21"/>
-          <w:lang w:eastAsia="zh-CN"/>
-        </w:rPr>
-        <w:t>Основной договор</w:t>
-      </w:r>
-      <w:r>
-        <w:rPr>
-          <w:rFonts w:ascii="Times New Roman" w:eastAsia="SimSun" w:hAnsi="Times New Roman"/>
-          <w:sz w:val="21"/>
-          <w:szCs w:val="21"/>
-          <w:lang w:eastAsia="zh-CN"/>
-        </w:rPr>
         <w:t>)</w:t>
       </w:r>
       <w:r>
@@ -1506,7 +1253,15 @@
           <w:sz w:val="21"/>
           <w:szCs w:val="21"/>
         </w:rPr>
-        <w:t xml:space="preserve">, обязательств, возникших в случае уплаты Банком денежных средств Бенефициару по банковской гарантии (далее – </w:t>
+        <w:t>, обязательств, возникших в случае уплаты Банком денежных средств Бенефициару по</w:t>
+      </w:r>
+      <w:r>
+        <w:rPr>
+          <w:rFonts w:ascii="Times New Roman" w:hAnsi="Times New Roman"/>
+          <w:sz w:val="21"/>
+          <w:szCs w:val="21"/>
+        </w:rPr>
+        <w:t xml:space="preserve"> банковской гарантии (далее – </w:t>
       </w:r>
       <w:r>
         <w:rPr>
@@ -1548,15 +1303,7 @@
           <w:sz w:val="21"/>
           <w:szCs w:val="21"/>
         </w:rPr>
-        <w:t>Возместить Банку, в порядке регресса, в по</w:t>
-      </w:r>
-      <w:r>
-        <w:rPr>
-          <w:rFonts w:ascii="Times New Roman" w:hAnsi="Times New Roman"/>
-          <w:sz w:val="21"/>
-          <w:szCs w:val="21"/>
-        </w:rPr>
-        <w:t xml:space="preserve">лном объеме сумму, уплаченную Банком Бенефициару по Гарантии, а также иные фактические расходы, связанные с исполнением Основного договора (далее – Сумма выплаты) в течение 10 (Десяти) </w:t>
+        <w:t xml:space="preserve">Возместить Банку, в порядке регресса, в полном объеме сумму, уплаченную Банком Бенефициару по Гарантии, а также иные фактические расходы, связанные с исполнением Основного договора (далее – Сумма выплаты) в течение 10 (Десяти) </w:t>
       </w:r>
       <w:r>
         <w:rPr>
@@ -1606,15 +1353,7 @@
           <w:sz w:val="21"/>
           <w:szCs w:val="21"/>
         </w:rPr>
-        <w:t xml:space="preserve"> календарных дней с даты уплаты Гарантом Бенефициару любой суммы в соответствии с условиями выданной Гарантии в порядке регресса Суммы выплаты проценты по ставке 25 (двадцать пять) процентов годовых на Сумму выплаты, на</w:t>
-      </w:r>
-      <w:r>
-        <w:rPr>
-          <w:rFonts w:ascii="Times New Roman" w:hAnsi="Times New Roman"/>
-          <w:sz w:val="21"/>
-          <w:szCs w:val="21"/>
-        </w:rPr>
-        <w:t>численные за период с даты, следующей за датой уплаты Банком Бенефициару, по дату полного возмещения Банку Суммы долга.</w:t>
+        <w:t xml:space="preserve"> календарных дней с даты уплаты Гарантом Бенефициару любой суммы в соответствии с условиями выданной Гарантии в порядке регресса Суммы выплаты проценты по ставке 25 (двадцать пять) процентов годовых на Сумму выплаты, начисленные за период с даты, следующей за датой уплаты Банком Бенефициару, по дату полного возмещения Банку Суммы долга.</w:t>
       </w:r>
     </w:p>
     <w:p>
@@ -1638,15 +1377,7 @@
           <w:sz w:val="21"/>
           <w:szCs w:val="21"/>
         </w:rPr>
-        <w:t>Уплатить Банку неустойку за несвоевременное возмещение Суммы выплаты и процентов в размере 0,1% (Ноль целых одна десятая) процента от не</w:t>
-      </w:r>
-      <w:r>
-        <w:rPr>
-          <w:rFonts w:ascii="Times New Roman" w:hAnsi="Times New Roman"/>
-          <w:sz w:val="21"/>
-          <w:szCs w:val="21"/>
-        </w:rPr>
-        <w:t>исполненных обязательств за каждый день просрочки.</w:t>
+        <w:t>Уплатить Банку неустойку за несвоевременное возмещение Суммы выплаты и процентов в размере 0,1% (Ноль целых одна десятая) процента от неисполненных обязательств за каждый день просрочки.</w:t>
       </w:r>
     </w:p>
     <w:p>
@@ -1691,7 +1422,7 @@
         </w:rPr>
         <w:t xml:space="preserve"> Гарантия предоставлена в пользу </w:t>
       </w:r>
-      <w:bookmarkStart w:id="3" w:name="_Hlk505353496"/>
+      <w:bookmarkStart w:id="1" w:name="_Hlk505353496"/>
       <w:r>
         <w:rPr>
           <w:rFonts w:ascii="Times New Roman" w:eastAsia="Times New Roman" w:hAnsi="Times New Roman"/>
@@ -1699,7 +1430,6 @@
           <w:color w:val="000000"/>
           <w:sz w:val="21"/>
           <w:szCs w:val="21"/>
-          <w:highlight w:val="yellow"/>
           <w:lang w:eastAsia="ru-RU"/>
         </w:rPr>
         <w:t>{issue.bg_property[</w:t>
@@ -1711,7 +1441,6 @@
           <w:color w:val="000000"/>
           <w:sz w:val="21"/>
           <w:szCs w:val="21"/>
-          <w:highlight w:val="yellow"/>
           <w:lang w:val="en-US" w:eastAsia="ru-RU"/>
         </w:rPr>
         <w:t>tender</w:t>
@@ -1723,7 +1452,6 @@
           <w:color w:val="000000"/>
           <w:sz w:val="21"/>
           <w:szCs w:val="21"/>
-          <w:highlight w:val="yellow"/>
           <w:lang w:eastAsia="ru-RU"/>
         </w:rPr>
         <w:t>_</w:t>
@@ -1735,7 +1463,6 @@
           <w:color w:val="000000"/>
           <w:sz w:val="21"/>
           <w:szCs w:val="21"/>
-          <w:highlight w:val="yellow"/>
           <w:lang w:val="en-US" w:eastAsia="ru-RU"/>
         </w:rPr>
         <w:t>responsible</w:t>
@@ -1747,7 +1474,6 @@
           <w:color w:val="000000"/>
           <w:sz w:val="21"/>
           <w:szCs w:val="21"/>
-          <w:highlight w:val="yellow"/>
           <w:lang w:eastAsia="ru-RU"/>
         </w:rPr>
         <w:t>_</w:t>
@@ -1759,7 +1485,6 @@
           <w:color w:val="000000"/>
           <w:sz w:val="21"/>
           <w:szCs w:val="21"/>
-          <w:highlight w:val="yellow"/>
           <w:lang w:val="en-US" w:eastAsia="ru-RU"/>
         </w:rPr>
         <w:t>full</w:t>
@@ -1771,7 +1496,6 @@
           <w:color w:val="000000"/>
           <w:sz w:val="21"/>
           <w:szCs w:val="21"/>
-          <w:highlight w:val="yellow"/>
           <w:lang w:eastAsia="ru-RU"/>
         </w:rPr>
         <w:t>_</w:t>
@@ -1783,7 +1507,6 @@
           <w:color w:val="000000"/>
           <w:sz w:val="21"/>
           <w:szCs w:val="21"/>
-          <w:highlight w:val="yellow"/>
           <w:lang w:val="en-US" w:eastAsia="ru-RU"/>
         </w:rPr>
         <w:t>name</w:t>
@@ -1795,19 +1518,7 @@
           <w:color w:val="000000"/>
           <w:sz w:val="21"/>
           <w:szCs w:val="21"/>
-          <w:highlight w:val="yellow"/>
           <w:lang w:eastAsia="ru-RU"/>
-          <w:rPrChange w:id="4" w:author="kluchnikov" w:date="2018-02-28T13:56:00Z">
-            <w:rPr>
-              <w:rFonts w:ascii="Times New Roman" w:eastAsia="Times New Roman" w:hAnsi="Times New Roman"/>
-              <w:b/>
-              <w:color w:val="000000"/>
-              <w:sz w:val="21"/>
-              <w:szCs w:val="21"/>
-              <w:highlight w:val="yellow"/>
-              <w:lang w:val="en-US" w:eastAsia="ru-RU"/>
-            </w:rPr>
-          </w:rPrChange>
         </w:rPr>
         <w:t>_</w:t>
       </w:r>
@@ -1818,7 +1529,6 @@
           <w:color w:val="000000"/>
           <w:sz w:val="21"/>
           <w:szCs w:val="21"/>
-          <w:highlight w:val="yellow"/>
           <w:lang w:val="en-US" w:eastAsia="ru-RU"/>
         </w:rPr>
         <w:t>rp</w:t>
@@ -1830,21 +1540,19 @@
           <w:color w:val="000000"/>
           <w:sz w:val="21"/>
           <w:szCs w:val="21"/>
-          <w:highlight w:val="yellow"/>
           <w:lang w:eastAsia="ru-RU"/>
-          <w:rPrChange w:id="5" w:author="kluchnikov" w:date="2018-02-28T13:56:00Z">
-            <w:rPr>
-              <w:rFonts w:ascii="Times New Roman" w:eastAsia="Times New Roman" w:hAnsi="Times New Roman"/>
-              <w:b/>
-              <w:color w:val="000000"/>
-              <w:sz w:val="21"/>
-              <w:szCs w:val="21"/>
-              <w:highlight w:val="yellow"/>
-              <w:lang w:val="en-US" w:eastAsia="ru-RU"/>
-            </w:rPr>
-          </w:rPrChange>
-        </w:rPr>
-        <w:t>]</w:t>
+        </w:rPr>
+        <w:t>]}</w:t>
+      </w:r>
+      <w:bookmarkEnd w:id="1"/>
+      <w:r>
+        <w:rPr>
+          <w:rFonts w:ascii="Times New Roman" w:hAnsi="Times New Roman"/>
+          <w:b/>
+          <w:sz w:val="21"/>
+          <w:szCs w:val="21"/>
+        </w:rPr>
+        <w:t xml:space="preserve"> , ИНН </w:t>
       </w:r>
       <w:r>
         <w:rPr>
@@ -1853,20 +1561,9 @@
           <w:color w:val="000000"/>
           <w:sz w:val="21"/>
           <w:szCs w:val="21"/>
-          <w:highlight w:val="yellow"/>
           <w:lang w:eastAsia="ru-RU"/>
         </w:rPr>
-        <w:t>}</w:t>
-      </w:r>
-      <w:bookmarkEnd w:id="3"/>
-      <w:r>
-        <w:rPr>
-          <w:rFonts w:ascii="Times New Roman" w:hAnsi="Times New Roman"/>
-          <w:b/>
-          <w:sz w:val="21"/>
-          <w:szCs w:val="21"/>
-        </w:rPr>
-        <w:t xml:space="preserve"> , ИНН </w:t>
+        <w:t>{</w:t>
       </w:r>
       <w:r>
         <w:rPr>
@@ -1875,10 +1572,20 @@
           <w:color w:val="000000"/>
           <w:sz w:val="21"/>
           <w:szCs w:val="21"/>
-          <w:highlight w:val="yellow"/>
+          <w:lang w:val="en-US" w:eastAsia="ru-RU"/>
+        </w:rPr>
+        <w:t>tender</w:t>
+      </w:r>
+      <w:r>
+        <w:rPr>
+          <w:rFonts w:ascii="Times New Roman" w:eastAsia="Times New Roman" w:hAnsi="Times New Roman"/>
+          <w:b/>
+          <w:color w:val="000000"/>
+          <w:sz w:val="21"/>
+          <w:szCs w:val="21"/>
           <w:lang w:eastAsia="ru-RU"/>
         </w:rPr>
-        <w:t>{</w:t>
+        <w:t>_</w:t>
       </w:r>
       <w:r>
         <w:rPr>
@@ -1887,10 +1594,9 @@
           <w:color w:val="000000"/>
           <w:sz w:val="21"/>
           <w:szCs w:val="21"/>
-          <w:highlight w:val="yellow"/>
           <w:lang w:val="en-US" w:eastAsia="ru-RU"/>
         </w:rPr>
-        <w:t>tender</w:t>
+        <w:t>responsible</w:t>
       </w:r>
       <w:r>
         <w:rPr>
@@ -1899,7 +1605,6 @@
           <w:color w:val="000000"/>
           <w:sz w:val="21"/>
           <w:szCs w:val="21"/>
-          <w:highlight w:val="yellow"/>
           <w:lang w:eastAsia="ru-RU"/>
         </w:rPr>
         <w:t>_</w:t>
@@ -1911,10 +1616,9 @@
           <w:color w:val="000000"/>
           <w:sz w:val="21"/>
           <w:szCs w:val="21"/>
-          <w:highlight w:val="yellow"/>
           <w:lang w:val="en-US" w:eastAsia="ru-RU"/>
         </w:rPr>
-        <w:t>responsib</w:t>
+        <w:t>inn</w:t>
       </w:r>
       <w:r>
         <w:rPr>
@@ -1923,43 +1627,6 @@
           <w:color w:val="000000"/>
           <w:sz w:val="21"/>
           <w:szCs w:val="21"/>
-          <w:highlight w:val="yellow"/>
-          <w:lang w:val="en-US" w:eastAsia="ru-RU"/>
-        </w:rPr>
-        <w:t>le</w:t>
-      </w:r>
-      <w:r>
-        <w:rPr>
-          <w:rFonts w:ascii="Times New Roman" w:eastAsia="Times New Roman" w:hAnsi="Times New Roman"/>
-          <w:b/>
-          <w:color w:val="000000"/>
-          <w:sz w:val="21"/>
-          <w:szCs w:val="21"/>
-          <w:highlight w:val="yellow"/>
-          <w:lang w:eastAsia="ru-RU"/>
-        </w:rPr>
-        <w:t>_</w:t>
-      </w:r>
-      <w:r>
-        <w:rPr>
-          <w:rFonts w:ascii="Times New Roman" w:eastAsia="Times New Roman" w:hAnsi="Times New Roman"/>
-          <w:b/>
-          <w:color w:val="000000"/>
-          <w:sz w:val="21"/>
-          <w:szCs w:val="21"/>
-          <w:highlight w:val="yellow"/>
-          <w:lang w:val="en-US" w:eastAsia="ru-RU"/>
-        </w:rPr>
-        <w:t>inn</w:t>
-      </w:r>
-      <w:r>
-        <w:rPr>
-          <w:rFonts w:ascii="Times New Roman" w:eastAsia="Times New Roman" w:hAnsi="Times New Roman"/>
-          <w:b/>
-          <w:color w:val="000000"/>
-          <w:sz w:val="21"/>
-          <w:szCs w:val="21"/>
-          <w:highlight w:val="yellow"/>
           <w:lang w:eastAsia="ru-RU"/>
         </w:rPr>
         <w:t>}</w:t>
@@ -2011,33 +1678,15 @@
           <w:sz w:val="21"/>
           <w:szCs w:val="21"/>
         </w:rPr>
-        <w:t xml:space="preserve">1.2.2. Гарантия обеспечивает надлежащее исполнение обязательств Принципала перед Бенефициаром по </w:t>
-      </w:r>
-      <w:r>
-        <w:rPr>
-          <w:rFonts w:ascii="Times New Roman" w:hAnsi="Times New Roman"/>
-          <w:sz w:val="21"/>
-          <w:szCs w:val="21"/>
-          <w:highlight w:val="yellow"/>
-        </w:rPr>
-        <w:t>муниципальному</w:t>
-      </w:r>
-      <w:r>
-        <w:rPr>
-          <w:rFonts w:ascii="Times New Roman" w:hAnsi="Times New Roman"/>
-          <w:sz w:val="21"/>
-          <w:szCs w:val="21"/>
-        </w:rPr>
-        <w:t xml:space="preserve"> контракту на выполнение работ по </w:t>
-      </w:r>
-      <w:bookmarkStart w:id="6" w:name="_Hlk505353486"/>
-      <w:bookmarkStart w:id="7" w:name="_Hlk505353748"/>
-      <w:r>
-        <w:rPr>
-          <w:rFonts w:ascii="Times New Roman" w:hAnsi="Times New Roman"/>
-          <w:sz w:val="21"/>
-          <w:szCs w:val="21"/>
-          <w:highlight w:val="yellow"/>
+        <w:t xml:space="preserve">1.2.2. Гарантия обеспечивает надлежащее исполнение обязательств Принципала перед Бенефициаром по муниципальному контракту на выполнение работ по </w:t>
+      </w:r>
+      <w:bookmarkStart w:id="2" w:name="_Hlk505353486"/>
+      <w:bookmarkStart w:id="3" w:name="_Hlk505353748"/>
+      <w:r>
+        <w:rPr>
+          <w:rFonts w:ascii="Times New Roman" w:hAnsi="Times New Roman"/>
+          <w:sz w:val="21"/>
+          <w:szCs w:val="21"/>
         </w:rPr>
         <w:t>{issue.bg_property[</w:t>
       </w:r>
@@ -2046,7 +1695,6 @@
           <w:rFonts w:ascii="Times New Roman" w:hAnsi="Times New Roman"/>
           <w:sz w:val="21"/>
           <w:szCs w:val="21"/>
-          <w:highlight w:val="yellow"/>
           <w:lang w:val="en-US"/>
         </w:rPr>
         <w:t>tender</w:t>
@@ -2056,7 +1704,6 @@
           <w:rFonts w:ascii="Times New Roman" w:hAnsi="Times New Roman"/>
           <w:sz w:val="21"/>
           <w:szCs w:val="21"/>
-          <w:highlight w:val="yellow"/>
         </w:rPr>
         <w:t>_</w:t>
       </w:r>
@@ -2065,7 +1712,6 @@
           <w:rFonts w:ascii="Times New Roman" w:hAnsi="Times New Roman"/>
           <w:sz w:val="21"/>
           <w:szCs w:val="21"/>
-          <w:highlight w:val="yellow"/>
           <w:lang w:val="en-US"/>
         </w:rPr>
         <w:t>contract</w:t>
@@ -2075,7 +1721,6 @@
           <w:rFonts w:ascii="Times New Roman" w:hAnsi="Times New Roman"/>
           <w:sz w:val="21"/>
           <w:szCs w:val="21"/>
-          <w:highlight w:val="yellow"/>
         </w:rPr>
         <w:t>_</w:t>
       </w:r>
@@ -2084,7 +1729,6 @@
           <w:rFonts w:ascii="Times New Roman" w:hAnsi="Times New Roman"/>
           <w:sz w:val="21"/>
           <w:szCs w:val="21"/>
-          <w:highlight w:val="yellow"/>
           <w:lang w:val="en-US"/>
         </w:rPr>
         <w:t>subject</w:t>
@@ -2094,16 +1738,6 @@
           <w:rFonts w:ascii="Times New Roman" w:hAnsi="Times New Roman"/>
           <w:sz w:val="21"/>
           <w:szCs w:val="21"/>
-          <w:highlight w:val="yellow"/>
-          <w:rPrChange w:id="8" w:author="kluchnikov" w:date="2018-02-28T13:56:00Z">
-            <w:rPr>
-              <w:rFonts w:ascii="Times New Roman" w:hAnsi="Times New Roman"/>
-              <w:sz w:val="21"/>
-              <w:szCs w:val="21"/>
-              <w:highlight w:val="yellow"/>
-              <w:lang w:val="en-US"/>
-            </w:rPr>
-          </w:rPrChange>
         </w:rPr>
         <w:t>_</w:t>
       </w:r>
@@ -2112,144 +1746,117 @@
           <w:rFonts w:ascii="Times New Roman" w:hAnsi="Times New Roman"/>
           <w:sz w:val="21"/>
           <w:szCs w:val="21"/>
-          <w:highlight w:val="yellow"/>
-          <w:lang w:val="en-US"/>
-        </w:rPr>
-        <w:t>tp</w:t>
-      </w:r>
-      <w:r>
-        <w:rPr>
-          <w:rFonts w:ascii="Times New Roman" w:hAnsi="Times New Roman"/>
-          <w:sz w:val="21"/>
-          <w:szCs w:val="21"/>
-          <w:highlight w:val="yellow"/>
-          <w:rPrChange w:id="9" w:author="kluchnikov" w:date="2018-02-28T13:56:00Z">
-            <w:rPr>
-              <w:rFonts w:ascii="Times New Roman" w:hAnsi="Times New Roman"/>
-              <w:sz w:val="21"/>
-              <w:szCs w:val="21"/>
-              <w:highlight w:val="yellow"/>
-              <w:lang w:val="en-US"/>
-            </w:rPr>
-          </w:rPrChange>
-        </w:rPr>
-        <w:t>]</w:t>
-      </w:r>
-      <w:r>
-        <w:rPr>
-          <w:rFonts w:ascii="Times New Roman" w:hAnsi="Times New Roman"/>
-          <w:sz w:val="21"/>
-          <w:szCs w:val="21"/>
-          <w:highlight w:val="yellow"/>
+          <w:lang w:val="en-US"/>
+        </w:rPr>
+        <w:t>d</w:t>
+      </w:r>
+      <w:r>
+        <w:rPr>
+          <w:rFonts w:ascii="Times New Roman" w:hAnsi="Times New Roman"/>
+          <w:sz w:val="21"/>
+          <w:szCs w:val="21"/>
+          <w:lang w:val="en-US"/>
+        </w:rPr>
+        <w:t>p</w:t>
+      </w:r>
+      <w:r>
+        <w:rPr>
+          <w:rFonts w:ascii="Times New Roman" w:hAnsi="Times New Roman"/>
+          <w:sz w:val="21"/>
+          <w:szCs w:val="21"/>
+        </w:rPr>
+        <w:t>]}</w:t>
+      </w:r>
+      <w:bookmarkEnd w:id="2"/>
+      <w:bookmarkEnd w:id="3"/>
+      <w:r>
+        <w:rPr>
+          <w:rFonts w:ascii="Times New Roman" w:hAnsi="Times New Roman"/>
+          <w:sz w:val="21"/>
+          <w:szCs w:val="21"/>
+        </w:rPr>
+        <w:t>, заключаемому между Принципалом и Бенефициаром по итогам {issue.bg_property[tender_placement_type_rp]}</w:t>
+      </w:r>
+      <w:r>
+        <w:rPr>
+          <w:rFonts w:ascii="Times New Roman" w:hAnsi="Times New Roman"/>
+          <w:color w:val="000000"/>
+          <w:sz w:val="21"/>
+          <w:szCs w:val="21"/>
+        </w:rPr>
+        <w:t xml:space="preserve"> </w:t>
+      </w:r>
+      <w:r>
+        <w:rPr>
+          <w:rFonts w:ascii="Times New Roman" w:hAnsi="Times New Roman"/>
+          <w:sz w:val="21"/>
+          <w:szCs w:val="21"/>
+        </w:rPr>
+        <w:t xml:space="preserve">(номер извещения </w:t>
+      </w:r>
+      <w:bookmarkStart w:id="4" w:name="_Hlk505353774"/>
+      <w:bookmarkStart w:id="5" w:name="_Hlk505353480"/>
+      <w:r>
+        <w:rPr>
+          <w:rFonts w:ascii="Times New Roman" w:hAnsi="Times New Roman"/>
+          <w:sz w:val="21"/>
+          <w:szCs w:val="21"/>
+        </w:rPr>
+        <w:t>{</w:t>
+      </w:r>
+      <w:r>
+        <w:rPr>
+          <w:rFonts w:ascii="Times New Roman" w:hAnsi="Times New Roman"/>
+          <w:sz w:val="21"/>
+          <w:szCs w:val="21"/>
+          <w:lang w:val="en-US"/>
+        </w:rPr>
+        <w:t>tender</w:t>
+      </w:r>
+      <w:r>
+        <w:rPr>
+          <w:rFonts w:ascii="Times New Roman" w:hAnsi="Times New Roman"/>
+          <w:sz w:val="21"/>
+          <w:szCs w:val="21"/>
+        </w:rPr>
+        <w:t>_</w:t>
+      </w:r>
+      <w:r>
+        <w:rPr>
+          <w:rFonts w:ascii="Times New Roman" w:hAnsi="Times New Roman"/>
+          <w:sz w:val="21"/>
+          <w:szCs w:val="21"/>
+          <w:lang w:val="en-US"/>
+        </w:rPr>
+        <w:t>gos</w:t>
+      </w:r>
+      <w:r>
+        <w:rPr>
+          <w:rFonts w:ascii="Times New Roman" w:hAnsi="Times New Roman"/>
+          <w:sz w:val="21"/>
+          <w:szCs w:val="21"/>
+        </w:rPr>
+        <w:t>_</w:t>
+      </w:r>
+      <w:r>
+        <w:rPr>
+          <w:rFonts w:ascii="Times New Roman" w:hAnsi="Times New Roman"/>
+          <w:sz w:val="21"/>
+          <w:szCs w:val="21"/>
+          <w:lang w:val="en-US"/>
+        </w:rPr>
+        <w:t>number</w:t>
+      </w:r>
+      <w:r>
+        <w:rPr>
+          <w:rFonts w:ascii="Times New Roman" w:hAnsi="Times New Roman"/>
+          <w:sz w:val="21"/>
+          <w:szCs w:val="21"/>
         </w:rPr>
         <w:t>}</w:t>
       </w:r>
-      <w:bookmarkEnd w:id="6"/>
-      <w:bookmarkEnd w:id="7"/>
-      <w:r>
-        <w:rPr>
-          <w:rFonts w:ascii="Times New Roman" w:hAnsi="Times New Roman"/>
-          <w:sz w:val="21"/>
-          <w:szCs w:val="21"/>
-        </w:rPr>
-        <w:t xml:space="preserve">, заключаемому между Принципалом и Бенефициаром по итогам </w:t>
-      </w:r>
-      <w:r>
-        <w:rPr>
-          <w:rFonts w:ascii="Times New Roman" w:hAnsi="Times New Roman"/>
-          <w:sz w:val="21"/>
-          <w:szCs w:val="21"/>
-          <w:highlight w:val="yellow"/>
-        </w:rPr>
-        <w:t>{issue.bg_property[tender_placement_type_rp]}</w:t>
-      </w:r>
-      <w:r>
-        <w:rPr>
-          <w:rFonts w:ascii="Times New Roman" w:hAnsi="Times New Roman"/>
-          <w:color w:val="000000"/>
-          <w:sz w:val="21"/>
-          <w:szCs w:val="21"/>
-        </w:rPr>
-        <w:t xml:space="preserve"> </w:t>
-      </w:r>
-      <w:r>
-        <w:rPr>
-          <w:rFonts w:ascii="Times New Roman" w:hAnsi="Times New Roman"/>
-          <w:sz w:val="21"/>
-          <w:szCs w:val="21"/>
-        </w:rPr>
-        <w:t xml:space="preserve">(номер извещения </w:t>
-      </w:r>
-      <w:bookmarkStart w:id="10" w:name="_Hlk505353774"/>
-      <w:bookmarkStart w:id="11" w:name="_Hlk505353480"/>
-      <w:r>
-        <w:rPr>
-          <w:rFonts w:ascii="Times New Roman" w:hAnsi="Times New Roman"/>
-          <w:sz w:val="21"/>
-          <w:szCs w:val="21"/>
-          <w:highlight w:val="yellow"/>
-        </w:rPr>
-        <w:t>{</w:t>
-      </w:r>
-      <w:r>
-        <w:rPr>
-          <w:rFonts w:ascii="Times New Roman" w:hAnsi="Times New Roman"/>
-          <w:sz w:val="21"/>
-          <w:szCs w:val="21"/>
-          <w:highlight w:val="yellow"/>
-          <w:lang w:val="en-US"/>
-        </w:rPr>
-        <w:t>tender</w:t>
-      </w:r>
-      <w:r>
-        <w:rPr>
-          <w:rFonts w:ascii="Times New Roman" w:hAnsi="Times New Roman"/>
-          <w:sz w:val="21"/>
-          <w:szCs w:val="21"/>
-          <w:highlight w:val="yellow"/>
-        </w:rPr>
-        <w:t>_</w:t>
-      </w:r>
-      <w:r>
-        <w:rPr>
-          <w:rFonts w:ascii="Times New Roman" w:hAnsi="Times New Roman"/>
-          <w:sz w:val="21"/>
-          <w:szCs w:val="21"/>
-          <w:highlight w:val="yellow"/>
-          <w:lang w:val="en-US"/>
-        </w:rPr>
-        <w:t>gos</w:t>
-      </w:r>
-      <w:r>
-        <w:rPr>
-          <w:rFonts w:ascii="Times New Roman" w:hAnsi="Times New Roman"/>
-          <w:sz w:val="21"/>
-          <w:szCs w:val="21"/>
-          <w:highlight w:val="yellow"/>
-        </w:rPr>
-        <w:t>_</w:t>
-      </w:r>
-      <w:r>
-        <w:rPr>
-          <w:rFonts w:ascii="Times New Roman" w:hAnsi="Times New Roman"/>
-          <w:sz w:val="21"/>
-          <w:szCs w:val="21"/>
-          <w:highlight w:val="yellow"/>
-          <w:lang w:val="en-US"/>
-        </w:rPr>
-        <w:t>number</w:t>
-      </w:r>
-      <w:r>
-        <w:rPr>
-          <w:rFonts w:ascii="Times New Roman" w:hAnsi="Times New Roman"/>
-          <w:sz w:val="21"/>
-          <w:szCs w:val="21"/>
-          <w:highlight w:val="yellow"/>
-        </w:rPr>
-        <w:t>}</w:t>
-      </w:r>
-      <w:bookmarkEnd w:id="10"/>
-      <w:bookmarkEnd w:id="11"/>
+      <w:bookmarkEnd w:id="4"/>
+      <w:bookmarkEnd w:id="5"/>
       <w:r>
         <w:rPr>
           <w:rFonts w:ascii="Times New Roman" w:hAnsi="Times New Roman"/>
@@ -2273,13 +1880,12 @@
         </w:rPr>
         <w:t xml:space="preserve">1.2.3. Банк обязуется оплатить Бенефициару любую сумму, не превышающую </w:t>
       </w:r>
-      <w:bookmarkStart w:id="12" w:name="_Hlk505353001"/>
-      <w:r>
-        <w:rPr>
-          <w:rFonts w:ascii="Times New Roman" w:hAnsi="Times New Roman"/>
-          <w:sz w:val="21"/>
-          <w:szCs w:val="21"/>
-          <w:highlight w:val="yellow"/>
+      <w:bookmarkStart w:id="6" w:name="_Hlk505353001"/>
+      <w:r>
+        <w:rPr>
+          <w:rFonts w:ascii="Times New Roman" w:hAnsi="Times New Roman"/>
+          <w:sz w:val="21"/>
+          <w:szCs w:val="21"/>
         </w:rPr>
         <w:t>{</w:t>
       </w:r>
@@ -2288,7 +1894,6 @@
           <w:rFonts w:ascii="Times New Roman" w:hAnsi="Times New Roman"/>
           <w:sz w:val="21"/>
           <w:szCs w:val="21"/>
-          <w:highlight w:val="yellow"/>
           <w:lang w:val="en-US"/>
         </w:rPr>
         <w:t>issue</w:t>
@@ -2298,7 +1903,6 @@
           <w:rFonts w:ascii="Times New Roman" w:hAnsi="Times New Roman"/>
           <w:sz w:val="21"/>
           <w:szCs w:val="21"/>
-          <w:highlight w:val="yellow"/>
         </w:rPr>
         <w:t>.</w:t>
       </w:r>
@@ -2307,7 +1911,6 @@
           <w:rFonts w:ascii="Times New Roman" w:hAnsi="Times New Roman"/>
           <w:sz w:val="21"/>
           <w:szCs w:val="21"/>
-          <w:highlight w:val="yellow"/>
           <w:lang w:val="en-US"/>
         </w:rPr>
         <w:t>bg</w:t>
@@ -2317,7 +1920,6 @@
           <w:rFonts w:ascii="Times New Roman" w:hAnsi="Times New Roman"/>
           <w:sz w:val="21"/>
           <w:szCs w:val="21"/>
-          <w:highlight w:val="yellow"/>
         </w:rPr>
         <w:t>_</w:t>
       </w:r>
@@ -2326,7 +1928,6 @@
           <w:rFonts w:ascii="Times New Roman" w:hAnsi="Times New Roman"/>
           <w:sz w:val="21"/>
           <w:szCs w:val="21"/>
-          <w:highlight w:val="yellow"/>
           <w:lang w:val="en-US"/>
         </w:rPr>
         <w:t>property</w:t>
@@ -2336,7 +1937,6 @@
           <w:rFonts w:ascii="Times New Roman" w:hAnsi="Times New Roman"/>
           <w:sz w:val="21"/>
           <w:szCs w:val="21"/>
-          <w:highlight w:val="yellow"/>
         </w:rPr>
         <w:t>[</w:t>
       </w:r>
@@ -2345,7 +1945,6 @@
           <w:rFonts w:ascii="Times New Roman" w:hAnsi="Times New Roman"/>
           <w:sz w:val="21"/>
           <w:szCs w:val="21"/>
-          <w:highlight w:val="yellow"/>
           <w:lang w:val="en-US"/>
         </w:rPr>
         <w:t>bg</w:t>
@@ -2355,7 +1954,6 @@
           <w:rFonts w:ascii="Times New Roman" w:hAnsi="Times New Roman"/>
           <w:sz w:val="21"/>
           <w:szCs w:val="21"/>
-          <w:highlight w:val="yellow"/>
         </w:rPr>
         <w:t>_</w:t>
       </w:r>
@@ -2364,7 +1962,6 @@
           <w:rFonts w:ascii="Times New Roman" w:hAnsi="Times New Roman"/>
           <w:sz w:val="21"/>
           <w:szCs w:val="21"/>
-          <w:highlight w:val="yellow"/>
           <w:lang w:val="en-US"/>
         </w:rPr>
         <w:t>sum</w:t>
@@ -2374,7 +1971,6 @@
           <w:rFonts w:ascii="Times New Roman" w:hAnsi="Times New Roman"/>
           <w:sz w:val="21"/>
           <w:szCs w:val="21"/>
-          <w:highlight w:val="yellow"/>
         </w:rPr>
         <w:t>_</w:t>
       </w:r>
@@ -2383,7 +1979,6 @@
           <w:rFonts w:ascii="Times New Roman" w:hAnsi="Times New Roman"/>
           <w:sz w:val="21"/>
           <w:szCs w:val="21"/>
-          <w:highlight w:val="yellow"/>
           <w:lang w:val="en-US"/>
         </w:rPr>
         <w:t>str</w:t>
@@ -2393,11 +1988,10 @@
           <w:rFonts w:ascii="Times New Roman" w:hAnsi="Times New Roman"/>
           <w:sz w:val="21"/>
           <w:szCs w:val="21"/>
-          <w:highlight w:val="yellow"/>
         </w:rPr>
         <w:t>]}</w:t>
       </w:r>
-      <w:bookmarkEnd w:id="12"/>
+      <w:bookmarkEnd w:id="6"/>
       <w:r>
         <w:rPr>
           <w:rFonts w:ascii="Times New Roman" w:hAnsi="Times New Roman"/>
@@ -2424,23 +2018,13 @@
           <w:sz w:val="21"/>
           <w:szCs w:val="21"/>
         </w:rPr>
-        <w:t xml:space="preserve">1.2.4. Гарантия действует до </w:t>
-      </w:r>
-      <w:r>
-        <w:rPr>
-          <w:rFonts w:ascii="Times New Roman" w:hAnsi="Times New Roman"/>
-          <w:sz w:val="21"/>
-          <w:szCs w:val="21"/>
-          <w:highlight w:val="yellow"/>
-        </w:rPr>
-        <w:t>{</w:t>
-      </w:r>
-      <w:r>
-        <w:rPr>
-          <w:rFonts w:ascii="Times New Roman" w:hAnsi="Times New Roman"/>
-          <w:sz w:val="21"/>
-          <w:szCs w:val="21"/>
-          <w:highlight w:val="yellow"/>
+        <w:t>1.2.4. Гарантия действует до {</w:t>
+      </w:r>
+      <w:r>
+        <w:rPr>
+          <w:rFonts w:ascii="Times New Roman" w:hAnsi="Times New Roman"/>
+          <w:sz w:val="21"/>
+          <w:szCs w:val="21"/>
           <w:lang w:val="en-US"/>
         </w:rPr>
         <w:t>issue</w:t>
@@ -2450,7 +2034,6 @@
           <w:rFonts w:ascii="Times New Roman" w:hAnsi="Times New Roman"/>
           <w:sz w:val="21"/>
           <w:szCs w:val="21"/>
-          <w:highlight w:val="yellow"/>
         </w:rPr>
         <w:t>.</w:t>
       </w:r>
@@ -2459,7 +2042,6 @@
           <w:rFonts w:ascii="Times New Roman" w:hAnsi="Times New Roman"/>
           <w:sz w:val="21"/>
           <w:szCs w:val="21"/>
-          <w:highlight w:val="yellow"/>
           <w:lang w:val="en-US"/>
         </w:rPr>
         <w:t>humanized</w:t>
@@ -2469,7 +2051,6 @@
           <w:rFonts w:ascii="Times New Roman" w:hAnsi="Times New Roman"/>
           <w:sz w:val="21"/>
           <w:szCs w:val="21"/>
-          <w:highlight w:val="yellow"/>
         </w:rPr>
         <w:t>_</w:t>
       </w:r>
@@ -2478,7 +2059,6 @@
           <w:rFonts w:ascii="Times New Roman" w:hAnsi="Times New Roman"/>
           <w:sz w:val="21"/>
           <w:szCs w:val="21"/>
-          <w:highlight w:val="yellow"/>
           <w:lang w:val="en-US"/>
         </w:rPr>
         <w:t>bg</w:t>
@@ -2488,7 +2068,6 @@
           <w:rFonts w:ascii="Times New Roman" w:hAnsi="Times New Roman"/>
           <w:sz w:val="21"/>
           <w:szCs w:val="21"/>
-          <w:highlight w:val="yellow"/>
         </w:rPr>
         <w:t>_</w:t>
       </w:r>
@@ -2497,7 +2076,6 @@
           <w:rFonts w:ascii="Times New Roman" w:hAnsi="Times New Roman"/>
           <w:sz w:val="21"/>
           <w:szCs w:val="21"/>
-          <w:highlight w:val="yellow"/>
           <w:lang w:val="en-US"/>
         </w:rPr>
         <w:t>end</w:t>
@@ -2507,7 +2085,6 @@
           <w:rFonts w:ascii="Times New Roman" w:hAnsi="Times New Roman"/>
           <w:sz w:val="21"/>
           <w:szCs w:val="21"/>
-          <w:highlight w:val="yellow"/>
         </w:rPr>
         <w:t>_</w:t>
       </w:r>
@@ -2516,7 +2093,6 @@
           <w:rFonts w:ascii="Times New Roman" w:hAnsi="Times New Roman"/>
           <w:sz w:val="21"/>
           <w:szCs w:val="21"/>
-          <w:highlight w:val="yellow"/>
           <w:lang w:val="en-US"/>
         </w:rPr>
         <w:t>date</w:t>
@@ -2526,17 +2102,8 @@
           <w:rFonts w:ascii="Times New Roman" w:hAnsi="Times New Roman"/>
           <w:sz w:val="21"/>
           <w:szCs w:val="21"/>
-          <w:highlight w:val="yellow"/>
-        </w:rPr>
-        <w:t>}</w:t>
-      </w:r>
-      <w:r>
-        <w:rPr>
-          <w:rFonts w:ascii="Times New Roman" w:hAnsi="Times New Roman"/>
-          <w:sz w:val="21"/>
-          <w:szCs w:val="21"/>
-        </w:rPr>
-        <w:t xml:space="preserve"> года  включительно.</w:t>
+        </w:rPr>
+        <w:t>} года  включительно.</w:t>
       </w:r>
     </w:p>
     <w:p>
@@ -2556,15 +2123,15 @@
           <w:sz w:val="21"/>
           <w:szCs w:val="21"/>
         </w:rPr>
-        <w:t>1.3. Поручительство обеспечивает также требование о возврате денежных сред</w:t>
-      </w:r>
-      <w:r>
-        <w:rPr>
-          <w:rFonts w:ascii="Times New Roman" w:hAnsi="Times New Roman"/>
-          <w:sz w:val="21"/>
-          <w:szCs w:val="21"/>
-        </w:rPr>
-        <w:t>ств при недействительности Основного договора или требование о возврате неосновательного обогащения при признании Основного договора незаключенным.</w:t>
+        <w:t>1.3. Поручительство обеспечивает также требование о возврате денежных средств при недействительности Основного договора или требование о возврате неосновательного обогащения</w:t>
+      </w:r>
+      <w:r>
+        <w:rPr>
+          <w:rFonts w:ascii="Times New Roman" w:hAnsi="Times New Roman"/>
+          <w:sz w:val="21"/>
+          <w:szCs w:val="21"/>
+        </w:rPr>
+        <w:t xml:space="preserve"> при признании Основного договора незаключенным.</w:t>
       </w:r>
     </w:p>
     <w:p>
@@ -2628,15 +2195,7 @@
           <w:sz w:val="21"/>
           <w:szCs w:val="21"/>
         </w:rPr>
-        <w:t>2.1.1. Поручит</w:t>
-      </w:r>
-      <w:r>
-        <w:rPr>
-          <w:rFonts w:ascii="Times New Roman" w:hAnsi="Times New Roman"/>
-          <w:sz w:val="21"/>
-          <w:szCs w:val="21"/>
-        </w:rPr>
-        <w:t>ель обладает необходимой правоспособностью и дееспособностью для заключения и исполнения настоящего договора;</w:t>
+        <w:t>2.1.1. Поручитель обладает необходимой правоспособностью и дееспособностью для заключения и исполнения настоящего договора;</w:t>
       </w:r>
     </w:p>
     <w:p>
@@ -2653,14 +2212,16 @@
           <w:sz w:val="21"/>
           <w:szCs w:val="21"/>
         </w:rPr>
-        <w:t>2.1.2. Поручитель подтверждает свою осведомленность об условиях Основного договора, в том числе об уплате неустойки, в случае невыполнения Принцип</w:t>
-      </w:r>
-      <w:r>
-        <w:rPr>
-          <w:sz w:val="21"/>
-          <w:szCs w:val="21"/>
-        </w:rPr>
-        <w:t xml:space="preserve">алом обязанностей, установленных Основным договором. Настоящим Поручитель прямо и недвусмысленно, без заключения дополнительного соглашения к договору поручительства, выражает свое согласие продолжать отвечать </w:t>
+        <w:t>2.1.2. Поручитель подтверждает свою осведомленность об условиях Основного договора, в том числе об уплате неустойки, в случае невыполнения Принципалом обязанностей, установленных Основным договором. Настоящим Поручитель прямо и недвусмысленно, без заключения дополнительного соглашения к договору поручительства, выражает свое согласие продолжать отвечать за исполнение При</w:t>
+      </w:r>
+      <w:bookmarkStart w:id="7" w:name="_GoBack"/>
+      <w:bookmarkEnd w:id="7"/>
+      <w:r>
+        <w:rPr>
+          <w:sz w:val="21"/>
+          <w:szCs w:val="21"/>
+        </w:rPr>
+        <w:t xml:space="preserve">нципалом обязательств и в случае, если в Основной договор будут внесены </w:t>
       </w:r>
       <w:r>
         <w:rPr>
@@ -2668,21 +2229,7 @@
           <w:szCs w:val="21"/>
         </w:rPr>
         <w:lastRenderedPageBreak/>
-        <w:t>за исполнение Принципалом обязательств и в слу</w:t>
-      </w:r>
-      <w:r>
-        <w:rPr>
-          <w:sz w:val="21"/>
-          <w:szCs w:val="21"/>
-        </w:rPr>
-        <w:t>чае, если в Основной договор будут внесены изменения. Поручитель также прямо и недвусмысленно соглашается отвечать перед Банком за неисполнение или ненадлежащее исполнение обязательств Принципала в случае прекращения иных поручительств по любым основаниям,</w:t>
-      </w:r>
-      <w:r>
-        <w:rPr>
-          <w:sz w:val="21"/>
-          <w:szCs w:val="21"/>
-        </w:rPr>
-        <w:t xml:space="preserve"> которые могут повлечь увеличение ответственности Поручителя.</w:t>
+        <w:t>изменения. Поручитель также прямо и недвусмысленно соглашается отвечать перед Банком за неисполнение или ненадлежащее исполнение обязательств Принципала в случае прекращения иных поручительств по любым основаниям, которые могут повлечь увеличение ответственности Поручителя.</w:t>
       </w:r>
     </w:p>
     <w:p>
@@ -2722,23 +2269,7 @@
           <w:sz w:val="21"/>
           <w:szCs w:val="21"/>
         </w:rPr>
-        <w:t>2.1.6. Стороны пришли к соглашению, что при изменении Основного договора в части исправления технических ошибок, изменения срока Гарантии, как в сторону уменьшения, так и в сторону увеличения не более чем в два раза, так и суммы Гарантии в сторону увеличе</w:t>
-      </w:r>
-      <w:r>
-        <w:rPr>
-          <w:rFonts w:ascii="Times New Roman" w:hAnsi="Times New Roman"/>
-          <w:sz w:val="21"/>
-          <w:szCs w:val="21"/>
-        </w:rPr>
-        <w:t>ния или уменьшения не более чем в два раза, изменении размера неустойки не более, чем в два раза, изменении процентной ставки за пользование денежными средствами не более, чем в два раза, изменении срока уплаты процентов не более, чем в два раза, дополните</w:t>
-      </w:r>
-      <w:r>
-        <w:rPr>
-          <w:rFonts w:ascii="Times New Roman" w:hAnsi="Times New Roman"/>
-          <w:sz w:val="21"/>
-          <w:szCs w:val="21"/>
-        </w:rPr>
-        <w:t>льное соглашение не заключается. Поручитель прямо и недвусмысленно обязуется отвечать перед Банком за неисполнение или ненадлежащее исполнение обязательств  Принципала по Основному договору при его изменении в пределах, установленных настоящим пунктом.</w:t>
+        <w:t>2.1.6. Стороны пришли к соглашению, что при изменении Основного договора в части исправления технических ошибок, изменения срока Гарантии, как в сторону уменьшения, так и в сторону увеличения не более чем в два раза, так и суммы Гарантии в сторону увеличения или уменьшения не более чем в два раза, изменении размера неустойки не более, чем в два раза, изменении процентной ставки за пользование денежными средствами не более, чем в два раза, изменении срока уплаты процентов не более, чем в два раза, дополнительное соглашение не заключается. Поручитель прямо и недвусмысленно обязуется отвечать перед Банком за неисполнение или ненадлежащее исполнение обязательств  Принципала по Основному договору при его изменении в пределах, установленных настоящим пунктом.</w:t>
       </w:r>
     </w:p>
     <w:p>
@@ -2765,17 +2296,7 @@
           <w:sz w:val="21"/>
           <w:szCs w:val="21"/>
         </w:rPr>
-        <w:t xml:space="preserve">3. </w:t>
-      </w:r>
-      <w:r>
-        <w:rPr>
-          <w:rFonts w:ascii="Times New Roman" w:hAnsi="Times New Roman"/>
-          <w:b/>
-          <w:bCs/>
-          <w:sz w:val="21"/>
-          <w:szCs w:val="21"/>
-        </w:rPr>
-        <w:t xml:space="preserve">Порядок и сроки исполнения Поручителем обязательств </w:t>
+        <w:t xml:space="preserve">3. Порядок и сроки исполнения Поручителем обязательств </w:t>
       </w:r>
     </w:p>
     <w:p>
@@ -2795,14 +2316,7 @@
           <w:sz w:val="21"/>
           <w:szCs w:val="21"/>
         </w:rPr>
-        <w:t>3.1. В случае неисполнения или ненадлежащего исполнения Принципалом обязательств по Основному договору, в том числе по возврату Суммы выплаты, процентов, неустоек, Банк направляет Поручителю письменное у</w:t>
-      </w:r>
-      <w:r>
-        <w:rPr>
-          <w:sz w:val="21"/>
-          <w:szCs w:val="21"/>
-        </w:rPr>
-        <w:t xml:space="preserve">ведомление с требованиями об исполнении Поручителем обязательств по Основному договору. </w:t>
+        <w:t xml:space="preserve">3.1. В случае неисполнения или ненадлежащего исполнения Принципалом обязательств по Основному договору, в том числе по возврату Суммы выплаты, процентов, неустоек, Банк направляет Поручителю письменное уведомление с требованиями об исполнении Поручителем обязательств по Основному договору. </w:t>
       </w:r>
     </w:p>
     <w:p>
@@ -2822,15 +2336,7 @@
           <w:sz w:val="21"/>
           <w:szCs w:val="21"/>
         </w:rPr>
-        <w:t>3.2. Указанные в п. 3.1. Договора требования Банка подлежат удовлетворению Поручителем в полном объеме не позднее 3 (Трех) рабочих дней после их получения. При этом По</w:t>
-      </w:r>
-      <w:r>
-        <w:rPr>
-          <w:rFonts w:ascii="Times New Roman" w:hAnsi="Times New Roman"/>
-          <w:sz w:val="21"/>
-          <w:szCs w:val="21"/>
-        </w:rPr>
-        <w:t>ручитель не вправе требовать от Банка, а Банк не обязан представлять Поручителю доказательства нарушения Принципалом обязательств по Основному договору.</w:t>
+        <w:t>3.2. Указанные в п. 3.1. Договора требования Банка подлежат удовлетворению Поручителем в полном объеме не позднее 3 (Трех) рабочих дней после их получения. При этом Поручитель не вправе требовать от Банка, а Банк не обязан представлять Поручителю доказательства нарушения Принципалом обязательств по Основному договору.</w:t>
       </w:r>
     </w:p>
     <w:p>
@@ -2850,15 +2356,7 @@
           <w:sz w:val="21"/>
           <w:szCs w:val="21"/>
         </w:rPr>
-        <w:t>3.3. Датой исполнения обязательств Поручителя перед Банком по настоящему договору будет являться дата ф</w:t>
-      </w:r>
-      <w:r>
-        <w:rPr>
-          <w:rFonts w:ascii="Times New Roman" w:hAnsi="Times New Roman"/>
-          <w:sz w:val="21"/>
-          <w:szCs w:val="21"/>
-        </w:rPr>
-        <w:t>актического поступления денежных средств на счета, указанные Банком в уведомлении, направленном Поручителю согласно п. 3.1 настоящего договора.</w:t>
+        <w:t>3.3. Датой исполнения обязательств Поручителя перед Банком по настоящему договору будет являться дата фактического поступления денежных средств на счета, указанные Банком в уведомлении, направленном Поручителю согласно п. 3.1 настоящего договора.</w:t>
       </w:r>
     </w:p>
     <w:p>
@@ -2877,15 +2375,7 @@
           <w:sz w:val="21"/>
           <w:szCs w:val="21"/>
         </w:rPr>
-        <w:t xml:space="preserve">          3.4. В случае недостаточности денежных средств Поручителя для исполнения обязательств по настоящему до</w:t>
-      </w:r>
-      <w:r>
-        <w:rPr>
-          <w:rFonts w:ascii="Times New Roman" w:hAnsi="Times New Roman"/>
-          <w:sz w:val="21"/>
-          <w:szCs w:val="21"/>
-        </w:rPr>
-        <w:t xml:space="preserve">говору в полном объеме, погашение обязательств производится в следующей очередности: </w:t>
+        <w:t xml:space="preserve">          3.4. В случае недостаточности денежных средств Поручителя для исполнения обязательств по настоящему договору в полном объеме, погашение обязательств производится в следующей очередности: </w:t>
       </w:r>
     </w:p>
     <w:p>
@@ -2923,15 +2413,7 @@
           <w:sz w:val="21"/>
           <w:szCs w:val="21"/>
         </w:rPr>
-        <w:t xml:space="preserve">           3.4.2. во вто</w:t>
-      </w:r>
-      <w:r>
-        <w:rPr>
-          <w:rFonts w:ascii="Times New Roman" w:hAnsi="Times New Roman"/>
-          <w:sz w:val="21"/>
-          <w:szCs w:val="21"/>
-        </w:rPr>
-        <w:t>рую очередь – на уплату процентов, начисленных в соответствии с Основным договором;</w:t>
+        <w:t xml:space="preserve">           3.4.2. во вторую очередь – на уплату процентов, начисленных в соответствии с Основным договором;</w:t>
       </w:r>
     </w:p>
     <w:p>
@@ -2969,15 +2451,7 @@
           <w:sz w:val="21"/>
           <w:szCs w:val="21"/>
         </w:rPr>
-        <w:t xml:space="preserve">          3.4.4. в четвертую очередь – на уплату неустойки, </w:t>
-      </w:r>
-      <w:r>
-        <w:rPr>
-          <w:rFonts w:ascii="Times New Roman" w:hAnsi="Times New Roman"/>
-          <w:sz w:val="21"/>
-          <w:szCs w:val="21"/>
-        </w:rPr>
-        <w:t>предусмотренной Основным договором.</w:t>
+        <w:t xml:space="preserve">          3.4.4. в четвертую очередь – на уплату неустойки, предусмотренной Основным договором.</w:t>
       </w:r>
     </w:p>
     <w:p>
@@ -3017,23 +2491,7 @@
           <w:sz w:val="21"/>
           <w:szCs w:val="21"/>
         </w:rPr>
-        <w:t xml:space="preserve">3.5. В случае неисполнения Поручителем своих обязательств перед Банком, предусмотренных  п. 3.2. </w:t>
-      </w:r>
-      <w:r>
-        <w:rPr>
-          <w:rFonts w:ascii="Times New Roman" w:hAnsi="Times New Roman"/>
-          <w:sz w:val="21"/>
-          <w:szCs w:val="21"/>
-        </w:rPr>
-        <w:t>настоящего договора, Поручитель заявляет свое безусловное согласие, а также предоставляет Банку право списывать со счета Поручителя, открытого в Банке или в другой кредитной организации, денежные средства в счет погашения обязательств Принципала по Основно</w:t>
-      </w:r>
-      <w:r>
-        <w:rPr>
-          <w:rFonts w:ascii="Times New Roman" w:hAnsi="Times New Roman"/>
-          <w:sz w:val="21"/>
-          <w:szCs w:val="21"/>
-        </w:rPr>
-        <w:t>му договору.</w:t>
+        <w:t>3.5. В случае неисполнения Поручителем своих обязательств перед Банком, предусмотренных  п. 3.2. настоящего договора, Поручитель заявляет свое безусловное согласие, а также предоставляет Банку право списывать со счета Поручителя, открытого в Банке или в другой кредитной организации, денежные средства в счет погашения обязательств Принципала по Основному договору.</w:t>
       </w:r>
     </w:p>
     <w:p>
@@ -3053,23 +2511,7 @@
           <w:sz w:val="21"/>
           <w:szCs w:val="21"/>
         </w:rPr>
-        <w:t>В том случае, если Банк производит такое списание денежных средств со счета Поручителя, открытого в валюте, отличной от валюты, в которой предоставлен кредит,  Поручитель безусловно заявляет свое согласие, а также предоставляет Банку право про</w:t>
-      </w:r>
-      <w:r>
-        <w:rPr>
-          <w:rFonts w:ascii="Times New Roman" w:hAnsi="Times New Roman"/>
-          <w:sz w:val="21"/>
-          <w:szCs w:val="21"/>
-        </w:rPr>
-        <w:t>извести списание денежных средств с указанного счета в сумме, необходимой для погашения обязательств по Основному договору и по настоящему договору, с их последующей конвертацией в валюту, в которой была выдана Гарантия в соответствии с Основным договором,</w:t>
-      </w:r>
-      <w:r>
-        <w:rPr>
-          <w:rFonts w:ascii="Times New Roman" w:hAnsi="Times New Roman"/>
-          <w:sz w:val="21"/>
-          <w:szCs w:val="21"/>
-        </w:rPr>
-        <w:t xml:space="preserve"> по внутреннему курсу Банка на дату совершения операции, и направить их на погашение обязательств по Основному договору.</w:t>
+        <w:t>В том случае, если Банк производит такое списание денежных средств со счета Поручителя, открытого в валюте, отличной от валюты, в которой предоставлен кредит,  Поручитель безусловно заявляет свое согласие, а также предоставляет Банку право произвести списание денежных средств с указанного счета в сумме, необходимой для погашения обязательств по Основному договору и по настоящему договору, с их последующей конвертацией в валюту, в которой была выдана Гарантия в соответствии с Основным договором, по внутреннему курсу Банка на дату совершения операции, и направить их на погашение обязательств по Основному договору.</w:t>
       </w:r>
     </w:p>
     <w:p>
@@ -3089,15 +2531,7 @@
           <w:sz w:val="21"/>
           <w:szCs w:val="21"/>
         </w:rPr>
-        <w:t>3.6. К Поручителю, исполнившему обязательства Принципала по Основному договору, переходят права Банка по данному обязательству в той ча</w:t>
-      </w:r>
-      <w:r>
-        <w:rPr>
-          <w:rFonts w:ascii="Times New Roman" w:hAnsi="Times New Roman"/>
-          <w:sz w:val="21"/>
-          <w:szCs w:val="21"/>
-        </w:rPr>
-        <w:t>сти, в которой Поручитель исполнил свои обязательства по настоящему Договору. Права, принадлежащие Банку как залогодержателю, переходят к Поручителю только в случае полного исполнения обязательств Принципала Поручителем.</w:t>
+        <w:t>3.6. К Поручителю, исполнившему обязательства Принципала по Основному договору, переходят права Банка по данному обязательству в той части, в которой Поручитель исполнил свои обязательства по настоящему Договору. Права, принадлежащие Банку как залогодержателю, переходят к Поручителю только в случае полного исполнения обязательств Принципала Поручителем.</w:t>
       </w:r>
     </w:p>
     <w:p>
@@ -3117,23 +2551,7 @@
           <w:sz w:val="21"/>
           <w:szCs w:val="21"/>
         </w:rPr>
-        <w:t>3.7. По исполнении Поручителем обяз</w:t>
-      </w:r>
-      <w:r>
-        <w:rPr>
-          <w:rFonts w:ascii="Times New Roman" w:hAnsi="Times New Roman"/>
-          <w:sz w:val="21"/>
-          <w:szCs w:val="21"/>
-        </w:rPr>
-        <w:t>ательств Принципала по Основному договору и на основании письменного запроса Поручителя Банк обязан вручить Поручителю по акту приема-передачи  заверенные Банком копии документов, удостоверяющие требования к Принципалу по Основному договору (основному обяз</w:t>
-      </w:r>
-      <w:r>
-        <w:rPr>
-          <w:rFonts w:ascii="Times New Roman" w:hAnsi="Times New Roman"/>
-          <w:sz w:val="21"/>
-          <w:szCs w:val="21"/>
-        </w:rPr>
-        <w:t>ательству) и обеспечению.</w:t>
+        <w:t>3.7. По исполнении Поручителем обязательств Принципала по Основному договору и на основании письменного запроса Поручителя Банк обязан вручить Поручителю по акту приема-передачи  заверенные Банком копии документов, удостоверяющие требования к Принципалу по Основному договору (основному обязательству) и обеспечению.</w:t>
       </w:r>
     </w:p>
     <w:p>
@@ -3156,7 +2574,6 @@
           <w:sz w:val="21"/>
           <w:szCs w:val="21"/>
         </w:rPr>
-        <w:lastRenderedPageBreak/>
         <w:t>4. Дополнительные обязательства Поручителя</w:t>
       </w:r>
     </w:p>
@@ -3197,15 +2614,8 @@
           <w:sz w:val="21"/>
           <w:szCs w:val="21"/>
         </w:rPr>
-        <w:t>4.1.1.  Предоставлять Банку изменения и дополнения к документам Поручителя, переданным  Банку ранее, в течение 3 (трех) ра</w:t>
-      </w:r>
-      <w:r>
-        <w:rPr>
-          <w:rFonts w:ascii="Times New Roman" w:hAnsi="Times New Roman"/>
-          <w:sz w:val="21"/>
-          <w:szCs w:val="21"/>
-        </w:rPr>
-        <w:t>бочих дней с даты внесения этих изменений и дополнений.</w:t>
+        <w:lastRenderedPageBreak/>
+        <w:t>4.1.1.  Предоставлять Банку изменения и дополнения к документам Поручителя, переданным  Банку ранее, в течение 3 (трех) рабочих дней с даты внесения этих изменений и дополнений.</w:t>
       </w:r>
     </w:p>
     <w:p>
@@ -3245,15 +2655,7 @@
           <w:sz w:val="21"/>
           <w:szCs w:val="21"/>
         </w:rPr>
-        <w:t>4.1.3. Письменно уведомлять Банк о предстоящем изменении у</w:t>
-      </w:r>
-      <w:r>
-        <w:rPr>
-          <w:rFonts w:ascii="Times New Roman" w:hAnsi="Times New Roman"/>
-          <w:sz w:val="21"/>
-          <w:szCs w:val="21"/>
-        </w:rPr>
-        <w:t>казанного в настоящем договоре места регистрации и места фактического проживания не позднее, чем за 5 (Пять) рабочих дней до даты таких изменений.</w:t>
+        <w:t>4.1.3. Письменно уведомлять Банк о предстоящем изменении указанного в настоящем договоре места регистрации и места фактического проживания не позднее, чем за 5 (Пять) рабочих дней до даты таких изменений.</w:t>
       </w:r>
     </w:p>
     <w:p>
@@ -3273,15 +2675,7 @@
           <w:sz w:val="21"/>
           <w:szCs w:val="21"/>
         </w:rPr>
-        <w:t>4.1.4. Поручитель предоставляет Банку право проверки наличия обязательств кредитного характера перед сторонни</w:t>
-      </w:r>
-      <w:r>
-        <w:rPr>
-          <w:rFonts w:ascii="Times New Roman" w:hAnsi="Times New Roman"/>
-          <w:sz w:val="21"/>
-          <w:szCs w:val="21"/>
-        </w:rPr>
-        <w:t>ми кредиторами путем направления соответствующих запросов в Бюро кредитных историй.</w:t>
+        <w:t>4.1.4. Поручитель предоставляет Банку право проверки наличия обязательств кредитного характера перед сторонними кредиторами путем направления соответствующих запросов в Бюро кредитных историй.</w:t>
       </w:r>
     </w:p>
     <w:p>
@@ -3303,7 +2697,7 @@
         </w:rPr>
         <w:t>4.1.5. До полного погашения задолженности по Основному договору не принимать мер по закрыт</w:t>
       </w:r>
-      <w:bookmarkStart w:id="13" w:name="OCRUncertain101"/>
+      <w:bookmarkStart w:id="8" w:name="OCRUncertain101"/>
       <w:r>
         <w:rPr>
           <w:rFonts w:ascii="Times New Roman" w:hAnsi="Times New Roman"/>
@@ -3312,7 +2706,7 @@
         </w:rPr>
         <w:t>и</w:t>
       </w:r>
-      <w:bookmarkEnd w:id="13"/>
+      <w:bookmarkEnd w:id="8"/>
       <w:r>
         <w:rPr>
           <w:rFonts w:ascii="Times New Roman" w:hAnsi="Times New Roman"/>
@@ -3339,39 +2733,7 @@
           <w:sz w:val="21"/>
           <w:szCs w:val="21"/>
         </w:rPr>
-        <w:t>4.1.6. Предоставить Банку право списания денежн</w:t>
-      </w:r>
-      <w:r>
-        <w:rPr>
-          <w:rFonts w:ascii="Times New Roman" w:hAnsi="Times New Roman"/>
-          <w:sz w:val="21"/>
-          <w:szCs w:val="21"/>
-        </w:rPr>
-        <w:t>ых средств в погашение обязательств по Основному договору и всех иных платежей в рамках настоящего договора со счетов Поручителя, открытых в Банке и, по требованию Банка,  в других  кредитных организациях, путем заключения соответствующих дополнительных со</w:t>
-      </w:r>
-      <w:r>
-        <w:rPr>
-          <w:rFonts w:ascii="Times New Roman" w:hAnsi="Times New Roman"/>
-          <w:sz w:val="21"/>
-          <w:szCs w:val="21"/>
-        </w:rPr>
-        <w:t>глашений к договору  банковского  счета,  либо путем заключения трехстороннего соглашения (по форме, установленной Банком) между кредитной организацией, в которой у Поручителя открыты счета, Банком и Поручителем (а в случае, если валюта счета Поручителя от</w:t>
-      </w:r>
-      <w:r>
-        <w:rPr>
-          <w:rFonts w:ascii="Times New Roman" w:hAnsi="Times New Roman"/>
-          <w:sz w:val="21"/>
-          <w:szCs w:val="21"/>
-        </w:rPr>
-        <w:t>личается от валюты предоставленного по Основному договору – также предоставить свое согласие и право Банка списывать с этих счетов необходимую сумму денежных средств по внутреннему курсу Банка (при списании средств со счетов открытых в Банке) или по внутре</w:t>
-      </w:r>
-      <w:r>
-        <w:rPr>
-          <w:rFonts w:ascii="Times New Roman" w:hAnsi="Times New Roman"/>
-          <w:sz w:val="21"/>
-          <w:szCs w:val="21"/>
-        </w:rPr>
-        <w:t>ннему курсу кредитной организации, в которой у Поручителя открыты счета (при списании средств со счетов, открытых в иных кредитных организациях), на дату списания с ее последующей конвертацией в валюту Гарантии).</w:t>
+        <w:t>4.1.6. Предоставить Банку право списания денежных средств в погашение обязательств по Основному договору и всех иных платежей в рамках настоящего договора со счетов Поручителя, открытых в Банке и, по требованию Банка,  в других  кредитных организациях, путем заключения соответствующих дополнительных соглашений к договору  банковского  счета,  либо путем заключения трехстороннего соглашения (по форме, установленной Банком) между кредитной организацией, в которой у Поручителя открыты счета, Банком и Поручителем (а в случае, если валюта счета Поручителя отличается от валюты предоставленного по Основному договору – также предоставить свое согласие и право Банка списывать с этих счетов необходимую сумму денежных средств по внутреннему курсу Банка (при списании средств со счетов открытых в Банке) или по внутреннему курсу кредитной организации, в которой у Поручителя открыты счета (при списании средств со счетов, открытых в иных кредитных организациях), на дату списания с ее последующей конвертацией в валюту Гарантии).</w:t>
       </w:r>
     </w:p>
     <w:p>
@@ -3391,47 +2753,7 @@
           <w:sz w:val="21"/>
           <w:szCs w:val="21"/>
         </w:rPr>
-        <w:t>4.1.7. При открытии счета в другой кредитно</w:t>
-      </w:r>
-      <w:r>
-        <w:rPr>
-          <w:rFonts w:ascii="Times New Roman" w:hAnsi="Times New Roman"/>
-          <w:sz w:val="21"/>
-          <w:szCs w:val="21"/>
-        </w:rPr>
-        <w:t>й организации, не позднее 5 (Пяти) рабочих дней письменно уведомить об этом Банк, и по его требованию, в течение 30 (Тридцати) календарных дней от даты направления Банком соответствующего требования, предоставить заверенные уполномоченным на это Поручителе</w:t>
-      </w:r>
-      <w:r>
-        <w:rPr>
-          <w:rFonts w:ascii="Times New Roman" w:hAnsi="Times New Roman"/>
-          <w:sz w:val="21"/>
-          <w:szCs w:val="21"/>
-        </w:rPr>
-        <w:t xml:space="preserve">м лицом и печатью Поручителя копии договоров, дополнительных соглашений к договорам банковского счета, заключенных Поручителем с этой кредитной организацией, или заключить трехстороннее соглашение (по форме, установленной Банком) между Банком, Поручителем </w:t>
-      </w:r>
-      <w:r>
-        <w:rPr>
-          <w:rFonts w:ascii="Times New Roman" w:hAnsi="Times New Roman"/>
-          <w:sz w:val="21"/>
-          <w:szCs w:val="21"/>
-        </w:rPr>
-        <w:t>и кредитной организацией, в которой у Поручителя открыты счета, о предоставлении согласия на списание Банком денежных средств со счетов Поручителя в погашение обязательств по Основному договору и иных платежей в рамках настоящего договора (а в случае, если</w:t>
-      </w:r>
-      <w:r>
-        <w:rPr>
-          <w:rFonts w:ascii="Times New Roman" w:hAnsi="Times New Roman"/>
-          <w:sz w:val="21"/>
-          <w:szCs w:val="21"/>
-        </w:rPr>
-        <w:t xml:space="preserve"> валюта счета Поручителя отличается от валюты Гарантии - также предоставить свое согласие и право Банка  на списание с этих счетов необходимой суммы денежных средств по внутреннему курсу Банка (при списании средств со счетов открытых в Банке) или по внутре</w:t>
-      </w:r>
-      <w:r>
-        <w:rPr>
-          <w:rFonts w:ascii="Times New Roman" w:hAnsi="Times New Roman"/>
-          <w:sz w:val="21"/>
-          <w:szCs w:val="21"/>
-        </w:rPr>
-        <w:t>ннему курсу кредитной организации, в которой у Поручителя открыты счета (при списании средств со счетов, открытых в иных кредитных организациях), на дату списания с ее последующей конвертацией в валюту Гарантии).</w:t>
+        <w:t>4.1.7. При открытии счета в другой кредитной организации, не позднее 5 (Пяти) рабочих дней письменно уведомить об этом Банк, и по его требованию, в течение 30 (Тридцати) календарных дней от даты направления Банком соответствующего требования, предоставить заверенные уполномоченным на это Поручителем лицом и печатью Поручителя копии договоров, дополнительных соглашений к договорам банковского счета, заключенных Поручителем с этой кредитной организацией, или заключить трехстороннее соглашение (по форме, установленной Банком) между Банком, Поручителем и кредитной организацией, в которой у Поручителя открыты счета, о предоставлении согласия на списание Банком денежных средств со счетов Поручителя в погашение обязательств по Основному договору и иных платежей в рамках настоящего договора (а в случае, если валюта счета Поручителя отличается от валюты Гарантии - также предоставить свое согласие и право Банка  на списание с этих счетов необходимой суммы денежных средств по внутреннему курсу Банка (при списании средств со счетов открытых в Банке) или по внутреннему курсу кредитной организации, в которой у Поручителя открыты счета (при списании средств со счетов, открытых в иных кредитных организациях), на дату списания с ее последующей конвертацией в валюту Гарантии).</w:t>
       </w:r>
     </w:p>
     <w:p>
@@ -3475,14 +2797,7 @@
           <w:sz w:val="21"/>
           <w:szCs w:val="21"/>
         </w:rPr>
-        <w:t>5.1. Поручите</w:t>
-      </w:r>
-      <w:r>
-        <w:rPr>
-          <w:sz w:val="21"/>
-          <w:szCs w:val="21"/>
-        </w:rPr>
-        <w:t>льство по настоящему договору прекращается:</w:t>
+        <w:t>5.1. Поручительство по настоящему договору прекращается:</w:t>
       </w:r>
     </w:p>
     <w:p>
@@ -3567,15 +2882,7 @@
           <w:sz w:val="21"/>
           <w:szCs w:val="21"/>
         </w:rPr>
-        <w:t xml:space="preserve">6.1. Все споры, которые могут возникнуть из </w:t>
-      </w:r>
-      <w:r>
-        <w:rPr>
-          <w:rFonts w:ascii="Times New Roman" w:hAnsi="Times New Roman"/>
-          <w:sz w:val="21"/>
-          <w:szCs w:val="21"/>
-        </w:rPr>
-        <w:t>настоящего Договора или в связи с ним, Стороны будут стремиться решать по договоренности.</w:t>
+        <w:t>6.1. Все споры, которые могут возникнуть из настоящего Договора или в связи с ним, Стороны будут стремиться решать по договоренности.</w:t>
       </w:r>
     </w:p>
     <w:p>
@@ -3595,15 +2902,7 @@
           <w:sz w:val="21"/>
           <w:szCs w:val="21"/>
         </w:rPr>
-        <w:t xml:space="preserve">6.2. Если Сторонам не удастся решить спор по договоренности, то любой спор, разногласие или требование, вытекающее из настоящего договора или касающееся его либо его </w:t>
-      </w:r>
-      <w:r>
-        <w:rPr>
-          <w:rFonts w:ascii="Times New Roman" w:hAnsi="Times New Roman"/>
-          <w:sz w:val="21"/>
-          <w:szCs w:val="21"/>
-        </w:rPr>
-        <w:t>нарушения, прекращения или недействительности, разрешается Сторонами в суде в порядке, установленном законодательством Российской Федерации</w:t>
+        <w:t>6.2. Если Сторонам не удастся решить спор по договоренности, то любой спор, разногласие или требование, вытекающее из настоящего договора или касающееся его либо его нарушения, прекращения или недействительности, разрешается Сторонами в суде в порядке, установленном законодательством Российской Федерации</w:t>
       </w:r>
     </w:p>
     <w:p>
@@ -3623,15 +2922,7 @@
           <w:sz w:val="21"/>
           <w:szCs w:val="21"/>
         </w:rPr>
-        <w:t>6.3. При разрешении споров, возникающих из настоящего договора или в связи с ним, применяется право Российской Федер</w:t>
-      </w:r>
-      <w:r>
-        <w:rPr>
-          <w:rFonts w:ascii="Times New Roman" w:hAnsi="Times New Roman"/>
-          <w:sz w:val="21"/>
-          <w:szCs w:val="21"/>
-        </w:rPr>
-        <w:t>ации.</w:t>
+        <w:t>6.3. При разрешении споров, возникающих из настоящего договора или в связи с ним, применяется право Российской Федерации.</w:t>
       </w:r>
     </w:p>
     <w:p>
@@ -3678,36 +2969,15 @@
           <w:sz w:val="22"/>
           <w:szCs w:val="22"/>
         </w:rPr>
-        <w:t>Настоящий договор вступает в силу с даты подписания его  Сторонами  и  действует  до истечения трех лет с даты окончания срока действия гарантии, указанной в подпункте 1.2.4 настоящего Договора. При подписании настоящего дого</w:t>
+        <w:t xml:space="preserve">Настоящий договор вступает в силу с даты подписания его  Сторонами  и  действует  до истечения трех лет с даты окончания срока действия гарантии, указанной в подпункте 1.2.4 настоящего Договора. При подписании настоящего договора электронной подписью, датой подписания считается наиболее поздняя из дат подписания Стороной. Стороны пришли к соглашению, что договор может быть подписан сторонами с использованием усиленной квалифицированной электронной подписи в соответствии с Федеральным законом № 63-ФЗ от 06.04.2011 года «Об электронной подписи», в том числе, с использованием усиленной </w:t>
       </w:r>
       <w:r>
         <w:rPr>
           <w:sz w:val="22"/>
           <w:szCs w:val="22"/>
         </w:rPr>
-        <w:t xml:space="preserve">вора электронной подписью, датой подписания считается наиболее поздняя из дат подписания Стороной. Стороны пришли к соглашению, что договор может быть подписан сторонами с использованием усиленной </w:t>
-      </w:r>
-      <w:r>
-        <w:rPr>
-          <w:sz w:val="22"/>
-          <w:szCs w:val="22"/>
-        </w:rPr>
         <w:lastRenderedPageBreak/>
-        <w:t>квалифицированной электронной подписи в соответствии с Феде</w:t>
-      </w:r>
-      <w:r>
-        <w:rPr>
-          <w:sz w:val="22"/>
-          <w:szCs w:val="22"/>
-        </w:rPr>
-        <w:t>ральным законом № 63-ФЗ от 06.04.2011 года «Об электронной подписи», в том числе, с использованием усиленной квалифицированной электронной подписи, принадлежащей физическому лицу - уполномоченному представителю стороны договора, в обеспечение исполнения ко</w:t>
-      </w:r>
-      <w:r>
-        <w:rPr>
-          <w:sz w:val="22"/>
-          <w:szCs w:val="22"/>
-        </w:rPr>
-        <w:t>торого заключен настоящий Договор поручительства</w:t>
+        <w:t>квалифицированной электронной подписи, принадлежащей физическому лицу - уполномоченному представителю стороны договора, в обеспечение исполнения которого заключен настоящий Договор поручительства</w:t>
       </w:r>
       <w:r>
         <w:rPr>
@@ -3748,14 +3018,7 @@
           <w:sz w:val="21"/>
           <w:szCs w:val="21"/>
         </w:rPr>
-        <w:t>7.3. Поручитель не вправе полностью или</w:t>
-      </w:r>
-      <w:r>
-        <w:rPr>
-          <w:sz w:val="21"/>
-          <w:szCs w:val="21"/>
-        </w:rPr>
-        <w:t xml:space="preserve"> частично переуступать свои права и переводить свои обязательства по настоящему договору другому лицу без письменного согласия Банка.</w:t>
+        <w:t>7.3. Поручитель не вправе полностью или частично переуступать свои права и переводить свои обязательства по настоящему договору другому лицу без письменного согласия Банка.</w:t>
       </w:r>
     </w:p>
     <w:p>
@@ -3775,15 +3038,7 @@
           <w:sz w:val="21"/>
           <w:szCs w:val="21"/>
         </w:rPr>
-        <w:t>7.4. В соответствии со статьями 5, 6 Федерального закона от 30.12.2004 N 218-ФЗ "О кредитных историях" (далее – Закон № 21</w:t>
-      </w:r>
-      <w:r>
-        <w:rPr>
-          <w:rFonts w:ascii="Times New Roman" w:hAnsi="Times New Roman"/>
-          <w:sz w:val="21"/>
-          <w:szCs w:val="21"/>
-        </w:rPr>
-        <w:t>8-ФЗ):</w:t>
+        <w:t>7.4. В соответствии со статьями 5, 6 Федерального закона от 30.12.2004 N 218-ФЗ "О кредитных историях" (далее – Закон № 218-ФЗ):</w:t>
       </w:r>
     </w:p>
     <w:p>
@@ -3841,15 +3096,7 @@
           <w:sz w:val="21"/>
           <w:szCs w:val="21"/>
         </w:rPr>
-        <w:t xml:space="preserve">Поручитель настоящим предоставляет Банку согласие на получение в бюро кредитных историй сведений о Поручителе, определенных статьей 4 </w:t>
-      </w:r>
-      <w:r>
-        <w:rPr>
-          <w:rFonts w:ascii="Times New Roman" w:hAnsi="Times New Roman"/>
-          <w:sz w:val="21"/>
-          <w:szCs w:val="21"/>
-        </w:rPr>
-        <w:t>Закона № 218-ФЗ.</w:t>
+        <w:t>Поручитель настоящим предоставляет Банку согласие на получение в бюро кредитных историй сведений о Поручителе, определенных статьей 4 Закона № 218-ФЗ.</w:t>
       </w:r>
     </w:p>
     <w:p>
@@ -3889,23 +3136,7 @@
           <w:sz w:val="21"/>
           <w:szCs w:val="21"/>
         </w:rPr>
-        <w:t>Любое уведомление, извещение, требование, запрос или другая корресп</w:t>
-      </w:r>
-      <w:r>
-        <w:rPr>
-          <w:rFonts w:ascii="Times New Roman" w:hAnsi="Times New Roman"/>
-          <w:sz w:val="21"/>
-          <w:szCs w:val="21"/>
-        </w:rPr>
-        <w:t>онденция, направленная по почте, считается полученной Поручителем на пятый календарный день от даты направления почтового отправления по последнему известному Гаранту фактическому адресу Поручителя, даже если Поручитель по указанному адресу более не находи</w:t>
-      </w:r>
-      <w:r>
-        <w:rPr>
-          <w:rFonts w:ascii="Times New Roman" w:hAnsi="Times New Roman"/>
-          <w:sz w:val="21"/>
-          <w:szCs w:val="21"/>
-        </w:rPr>
-        <w:t>тся, не явился за получением или отказался от получения почтового отправления.</w:t>
+        <w:t>Любое уведомление, извещение, требование, запрос или другая корреспонденция, направленная по почте, считается полученной Поручителем на пятый календарный день от даты направления почтового отправления по последнему известному Гаранту фактическому адресу Поручителя, даже если Поручитель по указанному адресу более не находится, не явился за получением или отказался от получения почтового отправления.</w:t>
       </w:r>
     </w:p>
     <w:p>
@@ -3942,23 +3173,7 @@
           <w:sz w:val="21"/>
           <w:szCs w:val="21"/>
         </w:rPr>
-        <w:t xml:space="preserve">в подразделение Банка, </w:t>
-      </w:r>
-      <w:r>
-        <w:rPr>
-          <w:rFonts w:ascii="Times New Roman" w:hAnsi="Times New Roman"/>
-          <w:sz w:val="21"/>
-          <w:szCs w:val="21"/>
-        </w:rPr>
-        <w:t>уполномоченное принимать письменную корреспонденцию, адресованную Банку, либо вручением отправления уполномоченному представителю Банка. Датой получения письма считается дата, указанная в уведомлении о вручении, в расписке о получении телеграммы или проста</w:t>
-      </w:r>
-      <w:r>
-        <w:rPr>
-          <w:rFonts w:ascii="Times New Roman" w:hAnsi="Times New Roman"/>
-          <w:sz w:val="21"/>
-          <w:szCs w:val="21"/>
-        </w:rPr>
-        <w:t>вленная на копии письма при вручении.</w:t>
+        <w:t>в подразделение Банка, уполномоченное принимать письменную корреспонденцию, адресованную Банку, либо вручением отправления уполномоченному представителю Банка. Датой получения письма считается дата, указанная в уведомлении о вручении, в расписке о получении телеграммы или проставленная на копии письма при вручении.</w:t>
       </w:r>
     </w:p>
     <w:p>
@@ -4009,14 +3224,7 @@
           <w:sz w:val="21"/>
           <w:szCs w:val="21"/>
         </w:rPr>
-        <w:t>- в электронном виде, подписанным обеими ст</w:t>
-      </w:r>
-      <w:r>
-        <w:rPr>
-          <w:sz w:val="21"/>
-          <w:szCs w:val="21"/>
-        </w:rPr>
-        <w:t xml:space="preserve">оронами с использованием усиленной квалифицированной электронной подписи. </w:t>
+        <w:t xml:space="preserve">- в электронном виде, подписанным обеими сторонами с использованием усиленной квалифицированной электронной подписи. </w:t>
       </w:r>
     </w:p>
     <w:p>
@@ -4100,7 +3308,7 @@
           <w:left w:w="77" w:type="dxa"/>
           <w:right w:w="70" w:type="dxa"/>
         </w:tblCellMar>
-        <w:tblLook w:val="00A0"/>
+        <w:tblLook w:val="00A0" w:firstRow="1" w:lastRow="0" w:firstColumn="1" w:lastColumn="0" w:noHBand="0" w:noVBand="0"/>
       </w:tblPr>
       <w:tblGrid>
         <w:gridCol w:w="4541"/>
@@ -4188,15 +3396,6 @@
                 <w:sz w:val="21"/>
                 <w:szCs w:val="21"/>
                 <w:lang w:val="en-US"/>
-                <w:rPrChange w:id="14" w:author="kluchnikov" w:date="2018-02-28T13:56:00Z">
-                  <w:rPr>
-                    <w:rFonts w:ascii="Times New Roman" w:hAnsi="Times New Roman"/>
-                    <w:b/>
-                    <w:bCs/>
-                    <w:sz w:val="21"/>
-                    <w:szCs w:val="21"/>
-                  </w:rPr>
-                </w:rPrChange>
               </w:rPr>
             </w:pPr>
             <w:r>
@@ -4242,34 +3441,9 @@
                 <w:b/>
                 <w:sz w:val="21"/>
                 <w:szCs w:val="21"/>
-                <w:highlight w:val="yellow"/>
                 <w:lang w:val="en-US"/>
               </w:rPr>
-              <w:t>{issue.issuer</w:t>
-            </w:r>
-            <w:r>
-              <w:rPr>
-                <w:rFonts w:ascii="Times New Roman" w:hAnsi="Times New Roman"/>
-                <w:b/>
-                <w:sz w:val="21"/>
-                <w:szCs w:val="21"/>
-                <w:highlight w:val="yellow"/>
-                <w:lang w:val="en-US"/>
-              </w:rPr>
-              <w:t>_head</w:t>
-            </w:r>
-            <w:bookmarkStart w:id="15" w:name="_GoBack"/>
-            <w:bookmarkEnd w:id="15"/>
-            <w:r>
-              <w:rPr>
-                <w:rFonts w:ascii="Times New Roman" w:hAnsi="Times New Roman"/>
-                <w:b/>
-                <w:sz w:val="21"/>
-                <w:szCs w:val="21"/>
-                <w:highlight w:val="yellow"/>
-                <w:lang w:val="en-US"/>
-              </w:rPr>
-              <w:t>_last_name} {issue.issuer_head_first_name} {issue.issuer_head_middle_name}</w:t>
+              <w:t>{issue.issuer_head_last_name} {issue.issuer_head_first_name} {issue.issuer_head_middle_name}</w:t>
             </w:r>
           </w:p>
         </w:tc>
@@ -4282,9 +3456,6 @@
             <w:pPr>
               <w:rPr>
                 <w:lang w:val="en-US"/>
-                <w:rPrChange w:id="16" w:author="kluchnikov" w:date="2018-02-28T13:56:00Z">
-                  <w:rPr/>
-                </w:rPrChange>
               </w:rPr>
             </w:pPr>
           </w:p>
@@ -4430,15 +3601,7 @@
                 <w:sz w:val="21"/>
                 <w:szCs w:val="21"/>
               </w:rPr>
-              <w:t xml:space="preserve">Юридический </w:t>
-            </w:r>
-            <w:r>
-              <w:rPr>
-                <w:rFonts w:ascii="Times New Roman" w:hAnsi="Times New Roman"/>
-                <w:sz w:val="21"/>
-                <w:szCs w:val="21"/>
-              </w:rPr>
-              <w:t>(фактический) адрес: 121069, г. Москва, ул. Садовая-Кудринская, д. 2/62, стр.4</w:t>
+              <w:t>Юридический (фактический) адрес: 121069, г. Москва, ул. Садовая-Кудринская, д. 2/62, стр.4</w:t>
             </w:r>
           </w:p>
           <w:p>
@@ -4630,7 +3793,6 @@
                 <w:rFonts w:ascii="Times New Roman" w:hAnsi="Times New Roman"/>
                 <w:sz w:val="21"/>
                 <w:szCs w:val="21"/>
-                <w:highlight w:val="yellow"/>
                 <w:lang w:val="en-US"/>
               </w:rPr>
               <w:t>{issue.bg_property[post_sign_by]}</w:t>
@@ -4649,7 +3811,6 @@
                 <w:rFonts w:ascii="Times New Roman" w:hAnsi="Times New Roman"/>
                 <w:sz w:val="21"/>
                 <w:szCs w:val="21"/>
-                <w:highlight w:val="yellow"/>
                 <w:lang w:val="en-US"/>
               </w:rPr>
             </w:pPr>
@@ -4675,17 +3836,7 @@
                 <w:szCs w:val="21"/>
                 <w:lang w:val="en-US"/>
               </w:rPr>
-              <w:t xml:space="preserve">_________________________ </w:t>
-            </w:r>
-            <w:r>
-              <w:rPr>
-                <w:rFonts w:ascii="Times New Roman" w:hAnsi="Times New Roman"/>
-                <w:sz w:val="21"/>
-                <w:szCs w:val="21"/>
-                <w:highlight w:val="yellow"/>
-                <w:lang w:val="en-US"/>
-              </w:rPr>
-              <w:t>{issue.bg_property[sign_by_short]}</w:t>
+              <w:t>_________________________ {issue.bg_property[sign_by_short]}</w:t>
             </w:r>
           </w:p>
           <w:p>
@@ -4760,6 +3911,7 @@
                 <w:sz w:val="21"/>
                 <w:szCs w:val="21"/>
               </w:rPr>
+              <w:lastRenderedPageBreak/>
               <w:t>Адрес</w:t>
             </w:r>
             <w:r>
@@ -4794,7 +3946,6 @@
                 <w:bCs/>
                 <w:sz w:val="21"/>
                 <w:szCs w:val="21"/>
-                <w:highlight w:val="yellow"/>
                 <w:lang w:val="en-US"/>
               </w:rPr>
               <w:t>{issue.</w:t>
@@ -4804,7 +3955,6 @@
                 <w:rFonts w:ascii="Times New Roman" w:hAnsi="Times New Roman"/>
                 <w:sz w:val="21"/>
                 <w:szCs w:val="21"/>
-                <w:highlight w:val="yellow"/>
                 <w:lang w:val="en-US"/>
               </w:rPr>
               <w:t>issuer_head_residence_address</w:t>
@@ -4815,7 +3965,6 @@
                 <w:bCs/>
                 <w:sz w:val="21"/>
                 <w:szCs w:val="21"/>
-                <w:highlight w:val="yellow"/>
                 <w:lang w:val="en-US"/>
               </w:rPr>
               <w:t>}</w:t>
@@ -4829,7 +3978,6 @@
                 <w:bCs/>
                 <w:sz w:val="21"/>
                 <w:szCs w:val="21"/>
-                <w:highlight w:val="yellow"/>
                 <w:lang w:val="en-US"/>
               </w:rPr>
             </w:pPr>
@@ -4869,18 +4017,7 @@
                 <w:szCs w:val="21"/>
                 <w:lang w:val="en-US"/>
               </w:rPr>
-              <w:t xml:space="preserve">: </w:t>
-            </w:r>
-            <w:r>
-              <w:rPr>
-                <w:rFonts w:ascii="Times New Roman" w:hAnsi="Times New Roman"/>
-                <w:bCs/>
-                <w:sz w:val="21"/>
-                <w:szCs w:val="21"/>
-                <w:highlight w:val="yellow"/>
-                <w:lang w:val="en-US"/>
-              </w:rPr>
-              <w:t>{issue.issuer_head_passport_info}</w:t>
+              <w:t>: {issue.issuer_head_passport_info}</w:t>
             </w:r>
           </w:p>
           <w:p>
@@ -4891,7 +4028,6 @@
                 <w:bCs/>
                 <w:sz w:val="21"/>
                 <w:szCs w:val="21"/>
-                <w:highlight w:val="yellow"/>
                 <w:lang w:val="en-US"/>
               </w:rPr>
             </w:pPr>
@@ -4904,7 +4040,6 @@
                 <w:bCs/>
                 <w:sz w:val="21"/>
                 <w:szCs w:val="21"/>
-                <w:highlight w:val="yellow"/>
                 <w:lang w:val="en-US"/>
               </w:rPr>
             </w:pPr>
@@ -5029,7 +4164,6 @@
                 <w:rFonts w:ascii="Times New Roman" w:hAnsi="Times New Roman"/>
                 <w:sz w:val="21"/>
                 <w:szCs w:val="21"/>
-                <w:highlight w:val="yellow"/>
                 <w:lang w:val="en-US"/>
               </w:rPr>
               <w:t>{issue.bg_property[issuer_head_short_fio]}</w:t>
@@ -5057,7 +4191,6 @@
                 <w:bCs/>
                 <w:sz w:val="21"/>
                 <w:szCs w:val="21"/>
-                <w:highlight w:val="yellow"/>
               </w:rPr>
             </w:pPr>
           </w:p>
@@ -5070,7 +4203,6 @@
       </w:pPr>
     </w:p>
     <w:sectPr>
-      <w:headerReference w:type="default" r:id="rId7"/>
       <w:pgSz w:w="11906" w:h="16838"/>
       <w:pgMar w:top="766" w:right="709" w:bottom="1134" w:left="1701" w:header="709" w:footer="0" w:gutter="0"/>
       <w:cols w:space="720"/>
@@ -5082,7 +4214,7 @@
 </file>
 
 <file path=word/endnotes.xml><?xml version="1.0" encoding="utf-8"?>
-<w:endnotes xmlns:ve="http://schemas.openxmlformats.org/markup-compatibility/2006" xmlns:o="urn:schemas-microsoft-com:office:office" xmlns:r="http://schemas.openxmlformats.org/officeDocument/2006/relationships" xmlns:m="http://schemas.openxmlformats.org/officeDocument/2006/math" xmlns:v="urn:schemas-microsoft-com:vml" xmlns:wp="http://schemas.openxmlformats.org/drawingml/2006/wordprocessingDrawing" xmlns:w10="urn:schemas-microsoft-com:office:word" xmlns:w="http://schemas.openxmlformats.org/wordprocessingml/2006/main" xmlns:wne="http://schemas.microsoft.com/office/word/2006/wordml">
+<w:endnotes xmlns:wpc="http://schemas.microsoft.com/office/word/2010/wordprocessingCanvas" xmlns:mc="http://schemas.openxmlformats.org/markup-compatibility/2006" xmlns:o="urn:schemas-microsoft-com:office:office" xmlns:r="http://schemas.openxmlformats.org/officeDocument/2006/relationships" xmlns:m="http://schemas.openxmlformats.org/officeDocument/2006/math" xmlns:v="urn:schemas-microsoft-com:vml" xmlns:wp14="http://schemas.microsoft.com/office/word/2010/wordprocessingDrawing" xmlns:wp="http://schemas.openxmlformats.org/drawingml/2006/wordprocessingDrawing" xmlns:w10="urn:schemas-microsoft-com:office:word" xmlns:w="http://schemas.openxmlformats.org/wordprocessingml/2006/main" xmlns:w14="http://schemas.microsoft.com/office/word/2010/wordml" xmlns:w15="http://schemas.microsoft.com/office/word/2012/wordml" xmlns:wpg="http://schemas.microsoft.com/office/word/2010/wordprocessingGroup" xmlns:wpi="http://schemas.microsoft.com/office/word/2010/wordprocessingInk" xmlns:wne="http://schemas.microsoft.com/office/word/2006/wordml" xmlns:wps="http://schemas.microsoft.com/office/word/2010/wordprocessingShape" mc:Ignorable="w14 w15 wp14">
   <w:endnote w:type="separator" w:id="-1">
     <w:p>
       <w:pPr>
@@ -5107,7 +4239,7 @@
 </file>
 
 <file path=word/footnotes.xml><?xml version="1.0" encoding="utf-8"?>
-<w:footnotes xmlns:ve="http://schemas.openxmlformats.org/markup-compatibility/2006" xmlns:o="urn:schemas-microsoft-com:office:office" xmlns:r="http://schemas.openxmlformats.org/officeDocument/2006/relationships" xmlns:m="http://schemas.openxmlformats.org/officeDocument/2006/math" xmlns:v="urn:schemas-microsoft-com:vml" xmlns:wp="http://schemas.openxmlformats.org/drawingml/2006/wordprocessingDrawing" xmlns:w10="urn:schemas-microsoft-com:office:word" xmlns:w="http://schemas.openxmlformats.org/wordprocessingml/2006/main" xmlns:wne="http://schemas.microsoft.com/office/word/2006/wordml">
+<w:footnotes xmlns:wpc="http://schemas.microsoft.com/office/word/2010/wordprocessingCanvas" xmlns:mc="http://schemas.openxmlformats.org/markup-compatibility/2006" xmlns:o="urn:schemas-microsoft-com:office:office" xmlns:r="http://schemas.openxmlformats.org/officeDocument/2006/relationships" xmlns:m="http://schemas.openxmlformats.org/officeDocument/2006/math" xmlns:v="urn:schemas-microsoft-com:vml" xmlns:wp14="http://schemas.microsoft.com/office/word/2010/wordprocessingDrawing" xmlns:wp="http://schemas.openxmlformats.org/drawingml/2006/wordprocessingDrawing" xmlns:w10="urn:schemas-microsoft-com:office:word" xmlns:w="http://schemas.openxmlformats.org/wordprocessingml/2006/main" xmlns:w14="http://schemas.microsoft.com/office/word/2010/wordml" xmlns:w15="http://schemas.microsoft.com/office/word/2012/wordml" xmlns:wpg="http://schemas.microsoft.com/office/word/2010/wordprocessingGroup" xmlns:wpi="http://schemas.microsoft.com/office/word/2010/wordprocessingInk" xmlns:wne="http://schemas.microsoft.com/office/word/2006/wordml" xmlns:wps="http://schemas.microsoft.com/office/word/2010/wordprocessingShape" mc:Ignorable="w14 w15 wp14">
   <w:footnote w:type="separator" w:id="-1">
     <w:p>
       <w:pPr>
@@ -5131,18 +4263,8 @@
 </w:footnotes>
 </file>
 
-<file path=word/header1.xml><?xml version="1.0" encoding="utf-8"?>
-<w:hdr xmlns:ve="http://schemas.openxmlformats.org/markup-compatibility/2006" xmlns:o="urn:schemas-microsoft-com:office:office" xmlns:r="http://schemas.openxmlformats.org/officeDocument/2006/relationships" xmlns:m="http://schemas.openxmlformats.org/officeDocument/2006/math" xmlns:v="urn:schemas-microsoft-com:vml" xmlns:wp="http://schemas.openxmlformats.org/drawingml/2006/wordprocessingDrawing" xmlns:w10="urn:schemas-microsoft-com:office:word" xmlns:w="http://schemas.openxmlformats.org/wordprocessingml/2006/main" xmlns:wne="http://schemas.microsoft.com/office/word/2006/wordml">
-  <w:p>
-    <w:pPr>
-      <w:pStyle w:val="Header"/>
-    </w:pPr>
-  </w:p>
-</w:hdr>
-</file>
-
 <file path=word/numbering.xml><?xml version="1.0" encoding="utf-8"?>
-<w:numbering xmlns:ve="http://schemas.openxmlformats.org/markup-compatibility/2006" xmlns:o="urn:schemas-microsoft-com:office:office" xmlns:r="http://schemas.openxmlformats.org/officeDocument/2006/relationships" xmlns:m="http://schemas.openxmlformats.org/officeDocument/2006/math" xmlns:v="urn:schemas-microsoft-com:vml" xmlns:wp="http://schemas.openxmlformats.org/drawingml/2006/wordprocessingDrawing" xmlns:w10="urn:schemas-microsoft-com:office:word" xmlns:w="http://schemas.openxmlformats.org/wordprocessingml/2006/main" xmlns:wne="http://schemas.microsoft.com/office/word/2006/wordml">
+<w:numbering xmlns:wpc="http://schemas.microsoft.com/office/word/2010/wordprocessingCanvas" xmlns:mc="http://schemas.openxmlformats.org/markup-compatibility/2006" xmlns:o="urn:schemas-microsoft-com:office:office" xmlns:r="http://schemas.openxmlformats.org/officeDocument/2006/relationships" xmlns:m="http://schemas.openxmlformats.org/officeDocument/2006/math" xmlns:v="urn:schemas-microsoft-com:vml" xmlns:wp14="http://schemas.microsoft.com/office/word/2010/wordprocessingDrawing" xmlns:wp="http://schemas.openxmlformats.org/drawingml/2006/wordprocessingDrawing" xmlns:w10="urn:schemas-microsoft-com:office:word" xmlns:w="http://schemas.openxmlformats.org/wordprocessingml/2006/main" xmlns:w14="http://schemas.microsoft.com/office/word/2010/wordml" xmlns:w15="http://schemas.microsoft.com/office/word/2012/wordml" xmlns:wpg="http://schemas.microsoft.com/office/word/2010/wordprocessingGroup" xmlns:wpi="http://schemas.microsoft.com/office/word/2010/wordprocessingInk" xmlns:wne="http://schemas.microsoft.com/office/word/2006/wordml" xmlns:wps="http://schemas.microsoft.com/office/word/2010/wordprocessingShape" mc:Ignorable="w14 w15 wp14">
   <w:abstractNum w:abstractNumId="0">
     <w:nsid w:val="24D36004"/>
     <w:multiLevelType w:val="multilevel"/>
@@ -5478,7 +4600,7 @@
 </file>
 
 <file path=word/styles.xml><?xml version="1.0" encoding="utf-8"?>
-<w:styles xmlns:r="http://schemas.openxmlformats.org/officeDocument/2006/relationships" xmlns:w="http://schemas.openxmlformats.org/wordprocessingml/2006/main">
+<w:styles xmlns:mc="http://schemas.openxmlformats.org/markup-compatibility/2006" xmlns:r="http://schemas.openxmlformats.org/officeDocument/2006/relationships" xmlns:w="http://schemas.openxmlformats.org/wordprocessingml/2006/main" xmlns:w14="http://schemas.microsoft.com/office/word/2010/wordml" xmlns:w15="http://schemas.microsoft.com/office/word/2012/wordml" mc:Ignorable="w14 w15">
   <w:docDefaults>
     <w:rPrDefault>
       <w:rPr>
@@ -5488,144 +4610,378 @@
     </w:rPrDefault>
     <w:pPrDefault/>
   </w:docDefaults>
-  <w:latentStyles w:defLockedState="0" w:defUIPriority="99" w:defSemiHidden="1" w:defUnhideWhenUsed="1" w:defQFormat="0" w:count="267">
-    <w:lsdException w:name="Normal" w:semiHidden="0" w:uiPriority="0" w:unhideWhenUsed="0" w:qFormat="1"/>
-    <w:lsdException w:name="heading 1" w:semiHidden="0" w:uiPriority="0" w:unhideWhenUsed="0" w:qFormat="1"/>
-    <w:lsdException w:name="heading 2" w:uiPriority="9" w:qFormat="1"/>
-    <w:lsdException w:name="heading 3" w:uiPriority="9" w:qFormat="1"/>
-    <w:lsdException w:name="heading 4" w:uiPriority="9" w:qFormat="1"/>
-    <w:lsdException w:name="heading 5" w:uiPriority="9" w:qFormat="1"/>
-    <w:lsdException w:name="heading 6" w:uiPriority="9" w:qFormat="1"/>
-    <w:lsdException w:name="heading 7" w:uiPriority="9" w:qFormat="1"/>
-    <w:lsdException w:name="heading 8" w:uiPriority="9" w:qFormat="1"/>
-    <w:lsdException w:name="heading 9" w:uiPriority="9" w:qFormat="1"/>
-    <w:lsdException w:name="toc 1" w:uiPriority="39"/>
-    <w:lsdException w:name="toc 2" w:uiPriority="39"/>
-    <w:lsdException w:name="toc 3" w:uiPriority="39"/>
-    <w:lsdException w:name="toc 4" w:uiPriority="39"/>
-    <w:lsdException w:name="toc 5" w:uiPriority="39"/>
-    <w:lsdException w:name="toc 6" w:uiPriority="39"/>
-    <w:lsdException w:name="toc 7" w:uiPriority="39"/>
-    <w:lsdException w:name="toc 8" w:uiPriority="39"/>
-    <w:lsdException w:name="toc 9" w:uiPriority="39"/>
-    <w:lsdException w:name="caption" w:uiPriority="35" w:qFormat="1"/>
-    <w:lsdException w:name="Title" w:semiHidden="0" w:uiPriority="0" w:unhideWhenUsed="0" w:qFormat="1"/>
-    <w:lsdException w:name="Default Paragraph Font" w:uiPriority="1"/>
-    <w:lsdException w:name="Subtitle" w:semiHidden="0" w:uiPriority="11" w:unhideWhenUsed="0" w:qFormat="1"/>
-    <w:lsdException w:name="Strong" w:semiHidden="0" w:uiPriority="22" w:unhideWhenUsed="0" w:qFormat="1"/>
-    <w:lsdException w:name="Emphasis" w:semiHidden="0" w:uiPriority="20" w:unhideWhenUsed="0" w:qFormat="1"/>
-    <w:lsdException w:name="Table Grid" w:semiHidden="0" w:uiPriority="59" w:unhideWhenUsed="0"/>
-    <w:lsdException w:name="Placeholder Text" w:unhideWhenUsed="0"/>
-    <w:lsdException w:name="No Spacing" w:semiHidden="0" w:uiPriority="1" w:unhideWhenUsed="0" w:qFormat="1"/>
-    <w:lsdException w:name="Light Shading" w:semiHidden="0" w:uiPriority="60" w:unhideWhenUsed="0"/>
-    <w:lsdException w:name="Light List" w:semiHidden="0" w:uiPriority="61" w:unhideWhenUsed="0"/>
-    <w:lsdException w:name="Light Grid" w:semiHidden="0" w:uiPriority="62" w:unhideWhenUsed="0"/>
-    <w:lsdException w:name="Medium Shading 1" w:semiHidden="0" w:uiPriority="63" w:unhideWhenUsed="0"/>
-    <w:lsdException w:name="Medium Shading 2" w:semiHidden="0" w:uiPriority="64" w:unhideWhenUsed="0"/>
-    <w:lsdException w:name="Medium List 1" w:semiHidden="0" w:uiPriority="65" w:unhideWhenUsed="0"/>
-    <w:lsdException w:name="Medium List 2" w:semiHidden="0" w:uiPriority="66" w:unhideWhenUsed="0"/>
-    <w:lsdException w:name="Medium Grid 1" w:semiHidden="0" w:uiPriority="67" w:unhideWhenUsed="0"/>
-    <w:lsdException w:name="Medium Grid 2" w:semiHidden="0" w:uiPriority="68" w:unhideWhenUsed="0"/>
-    <w:lsdException w:name="Medium Grid 3" w:semiHidden="0" w:uiPriority="69" w:unhideWhenUsed="0"/>
-    <w:lsdException w:name="Dark List" w:semiHidden="0" w:uiPriority="70" w:unhideWhenUsed="0"/>
-    <w:lsdException w:name="Colorful Shading" w:semiHidden="0" w:uiPriority="71" w:unhideWhenUsed="0"/>
-    <w:lsdException w:name="Colorful List" w:semiHidden="0" w:uiPriority="72" w:unhideWhenUsed="0"/>
-    <w:lsdException w:name="Colorful Grid" w:semiHidden="0" w:uiPriority="73" w:unhideWhenUsed="0"/>
-    <w:lsdException w:name="Light Shading Accent 1" w:semiHidden="0" w:uiPriority="60" w:unhideWhenUsed="0"/>
-    <w:lsdException w:name="Light List Accent 1" w:semiHidden="0" w:uiPriority="61" w:unhideWhenUsed="0"/>
-    <w:lsdException w:name="Light Grid Accent 1" w:semiHidden="0" w:uiPriority="62" w:unhideWhenUsed="0"/>
-    <w:lsdException w:name="Medium Shading 1 Accent 1" w:semiHidden="0" w:uiPriority="63" w:unhideWhenUsed="0"/>
-    <w:lsdException w:name="Medium Shading 2 Accent 1" w:semiHidden="0" w:uiPriority="64" w:unhideWhenUsed="0"/>
-    <w:lsdException w:name="Medium List 1 Accent 1" w:semiHidden="0" w:uiPriority="65" w:unhideWhenUsed="0"/>
-    <w:lsdException w:name="Revision" w:unhideWhenUsed="0"/>
-    <w:lsdException w:name="List Paragraph" w:semiHidden="0" w:uiPriority="34" w:unhideWhenUsed="0" w:qFormat="1"/>
-    <w:lsdException w:name="Quote" w:semiHidden="0" w:uiPriority="29" w:unhideWhenUsed="0" w:qFormat="1"/>
-    <w:lsdException w:name="Intense Quote" w:semiHidden="0" w:uiPriority="30" w:unhideWhenUsed="0" w:qFormat="1"/>
-    <w:lsdException w:name="Medium List 2 Accent 1" w:semiHidden="0" w:uiPriority="66" w:unhideWhenUsed="0"/>
-    <w:lsdException w:name="Medium Grid 1 Accent 1" w:semiHidden="0" w:uiPriority="67" w:unhideWhenUsed="0"/>
-    <w:lsdException w:name="Medium Grid 2 Accent 1" w:semiHidden="0" w:uiPriority="68" w:unhideWhenUsed="0"/>
-    <w:lsdException w:name="Medium Grid 3 Accent 1" w:semiHidden="0" w:uiPriority="69" w:unhideWhenUsed="0"/>
-    <w:lsdException w:name="Dark List Accent 1" w:semiHidden="0" w:uiPriority="70" w:unhideWhenUsed="0"/>
-    <w:lsdException w:name="Colorful Shading Accent 1" w:semiHidden="0" w:uiPriority="71" w:unhideWhenUsed="0"/>
-    <w:lsdException w:name="Colorful List Accent 1" w:semiHidden="0" w:uiPriority="72" w:unhideWhenUsed="0"/>
-    <w:lsdException w:name="Colorful Grid Accent 1" w:semiHidden="0" w:uiPriority="73" w:unhideWhenUsed="0"/>
-    <w:lsdException w:name="Light Shading Accent 2" w:semiHidden="0" w:uiPriority="60" w:unhideWhenUsed="0"/>
-    <w:lsdException w:name="Light List Accent 2" w:semiHidden="0" w:uiPriority="61" w:unhideWhenUsed="0"/>
-    <w:lsdException w:name="Light Grid Accent 2" w:semiHidden="0" w:uiPriority="62" w:unhideWhenUsed="0"/>
-    <w:lsdException w:name="Medium Shading 1 Accent 2" w:semiHidden="0" w:uiPriority="63" w:unhideWhenUsed="0"/>
-    <w:lsdException w:name="Medium Shading 2 Accent 2" w:semiHidden="0" w:uiPriority="64" w:unhideWhenUsed="0"/>
-    <w:lsdException w:name="Medium List 1 Accent 2" w:semiHidden="0" w:uiPriority="65" w:unhideWhenUsed="0"/>
-    <w:lsdException w:name="Medium List 2 Accent 2" w:semiHidden="0" w:uiPriority="66" w:unhideWhenUsed="0"/>
-    <w:lsdException w:name="Medium Grid 1 Accent 2" w:semiHidden="0" w:uiPriority="67" w:unhideWhenUsed="0"/>
-    <w:lsdException w:name="Medium Grid 2 Accent 2" w:semiHidden="0" w:uiPriority="68" w:unhideWhenUsed="0"/>
-    <w:lsdException w:name="Medium Grid 3 Accent 2" w:semiHidden="0" w:uiPriority="69" w:unhideWhenUsed="0"/>
-    <w:lsdException w:name="Dark List Accent 2" w:semiHidden="0" w:uiPriority="70" w:unhideWhenUsed="0"/>
-    <w:lsdException w:name="Colorful Shading Accent 2" w:semiHidden="0" w:uiPriority="71" w:unhideWhenUsed="0"/>
-    <w:lsdException w:name="Colorful List Accent 2" w:semiHidden="0" w:uiPriority="72" w:unhideWhenUsed="0"/>
-    <w:lsdException w:name="Colorful Grid Accent 2" w:semiHidden="0" w:uiPriority="73" w:unhideWhenUsed="0"/>
-    <w:lsdException w:name="Light Shading Accent 3" w:semiHidden="0" w:uiPriority="60" w:unhideWhenUsed="0"/>
-    <w:lsdException w:name="Light List Accent 3" w:semiHidden="0" w:uiPriority="61" w:unhideWhenUsed="0"/>
-    <w:lsdException w:name="Light Grid Accent 3" w:semiHidden="0" w:uiPriority="62" w:unhideWhenUsed="0"/>
-    <w:lsdException w:name="Medium Shading 1 Accent 3" w:semiHidden="0" w:uiPriority="63" w:unhideWhenUsed="0"/>
-    <w:lsdException w:name="Medium Shading 2 Accent 3" w:semiHidden="0" w:uiPriority="64" w:unhideWhenUsed="0"/>
-    <w:lsdException w:name="Medium List 1 Accent 3" w:semiHidden="0" w:uiPriority="65" w:unhideWhenUsed="0"/>
-    <w:lsdException w:name="Medium List 2 Accent 3" w:semiHidden="0" w:uiPriority="66" w:unhideWhenUsed="0"/>
-    <w:lsdException w:name="Medium Grid 1 Accent 3" w:semiHidden="0" w:uiPriority="67" w:unhideWhenUsed="0"/>
-    <w:lsdException w:name="Medium Grid 2 Accent 3" w:semiHidden="0" w:uiPriority="68" w:unhideWhenUsed="0"/>
-    <w:lsdException w:name="Medium Grid 3 Accent 3" w:semiHidden="0" w:uiPriority="69" w:unhideWhenUsed="0"/>
-    <w:lsdException w:name="Dark List Accent 3" w:semiHidden="0" w:uiPriority="70" w:unhideWhenUsed="0"/>
-    <w:lsdException w:name="Colorful Shading Accent 3" w:semiHidden="0" w:uiPriority="71" w:unhideWhenUsed="0"/>
-    <w:lsdException w:name="Colorful List Accent 3" w:semiHidden="0" w:uiPriority="72" w:unhideWhenUsed="0"/>
-    <w:lsdException w:name="Colorful Grid Accent 3" w:semiHidden="0" w:uiPriority="73" w:unhideWhenUsed="0"/>
-    <w:lsdException w:name="Light Shading Accent 4" w:semiHidden="0" w:uiPriority="60" w:unhideWhenUsed="0"/>
-    <w:lsdException w:name="Light List Accent 4" w:semiHidden="0" w:uiPriority="61" w:unhideWhenUsed="0"/>
-    <w:lsdException w:name="Light Grid Accent 4" w:semiHidden="0" w:uiPriority="62" w:unhideWhenUsed="0"/>
-    <w:lsdException w:name="Medium Shading 1 Accent 4" w:semiHidden="0" w:uiPriority="63" w:unhideWhenUsed="0"/>
-    <w:lsdException w:name="Medium Shading 2 Accent 4" w:semiHidden="0" w:uiPriority="64" w:unhideWhenUsed="0"/>
-    <w:lsdException w:name="Medium List 1 Accent 4" w:semiHidden="0" w:uiPriority="65" w:unhideWhenUsed="0"/>
-    <w:lsdException w:name="Medium List 2 Accent 4" w:semiHidden="0" w:uiPriority="66" w:unhideWhenUsed="0"/>
-    <w:lsdException w:name="Medium Grid 1 Accent 4" w:semiHidden="0" w:uiPriority="67" w:unhideWhenUsed="0"/>
-    <w:lsdException w:name="Medium Grid 2 Accent 4" w:semiHidden="0" w:uiPriority="68" w:unhideWhenUsed="0"/>
-    <w:lsdException w:name="Medium Grid 3 Accent 4" w:semiHidden="0" w:uiPriority="69" w:unhideWhenUsed="0"/>
-    <w:lsdException w:name="Dark List Accent 4" w:semiHidden="0" w:uiPriority="70" w:unhideWhenUsed="0"/>
-    <w:lsdException w:name="Colorful Shading Accent 4" w:semiHidden="0" w:uiPriority="71" w:unhideWhenUsed="0"/>
-    <w:lsdException w:name="Colorful List Accent 4" w:semiHidden="0" w:uiPriority="72" w:unhideWhenUsed="0"/>
-    <w:lsdException w:name="Colorful Grid Accent 4" w:semiHidden="0" w:uiPriority="73" w:unhideWhenUsed="0"/>
-    <w:lsdException w:name="Light Shading Accent 5" w:semiHidden="0" w:uiPriority="60" w:unhideWhenUsed="0"/>
-    <w:lsdException w:name="Light List Accent 5" w:semiHidden="0" w:uiPriority="61" w:unhideWhenUsed="0"/>
-    <w:lsdException w:name="Light Grid Accent 5" w:semiHidden="0" w:uiPriority="62" w:unhideWhenUsed="0"/>
-    <w:lsdException w:name="Medium Shading 1 Accent 5" w:semiHidden="0" w:uiPriority="63" w:unhideWhenUsed="0"/>
-    <w:lsdException w:name="Medium Shading 2 Accent 5" w:semiHidden="0" w:uiPriority="64" w:unhideWhenUsed="0"/>
-    <w:lsdException w:name="Medium List 1 Accent 5" w:semiHidden="0" w:uiPriority="65" w:unhideWhenUsed="0"/>
-    <w:lsdException w:name="Medium List 2 Accent 5" w:semiHidden="0" w:uiPriority="66" w:unhideWhenUsed="0"/>
-    <w:lsdException w:name="Medium Grid 1 Accent 5" w:semiHidden="0" w:uiPriority="67" w:unhideWhenUsed="0"/>
-    <w:lsdException w:name="Medium Grid 2 Accent 5" w:semiHidden="0" w:uiPriority="68" w:unhideWhenUsed="0"/>
-    <w:lsdException w:name="Medium Grid 3 Accent 5" w:semiHidden="0" w:uiPriority="69" w:unhideWhenUsed="0"/>
-    <w:lsdException w:name="Dark List Accent 5" w:semiHidden="0" w:uiPriority="70" w:unhideWhenUsed="0"/>
-    <w:lsdException w:name="Colorful Shading Accent 5" w:semiHidden="0" w:uiPriority="71" w:unhideWhenUsed="0"/>
-    <w:lsdException w:name="Colorful List Accent 5" w:semiHidden="0" w:uiPriority="72" w:unhideWhenUsed="0"/>
-    <w:lsdException w:name="Colorful Grid Accent 5" w:semiHidden="0" w:uiPriority="73" w:unhideWhenUsed="0"/>
-    <w:lsdException w:name="Light Shading Accent 6" w:semiHidden="0" w:uiPriority="60" w:unhideWhenUsed="0"/>
-    <w:lsdException w:name="Light List Accent 6" w:semiHidden="0" w:uiPriority="61" w:unhideWhenUsed="0"/>
-    <w:lsdException w:name="Light Grid Accent 6" w:semiHidden="0" w:uiPriority="62" w:unhideWhenUsed="0"/>
-    <w:lsdException w:name="Medium Shading 1 Accent 6" w:semiHidden="0" w:uiPriority="63" w:unhideWhenUsed="0"/>
-    <w:lsdException w:name="Medium Shading 2 Accent 6" w:semiHidden="0" w:uiPriority="64" w:unhideWhenUsed="0"/>
-    <w:lsdException w:name="Medium List 1 Accent 6" w:semiHidden="0" w:uiPriority="65" w:unhideWhenUsed="0"/>
-    <w:lsdException w:name="Medium List 2 Accent 6" w:semiHidden="0" w:uiPriority="66" w:unhideWhenUsed="0"/>
-    <w:lsdException w:name="Medium Grid 1 Accent 6" w:semiHidden="0" w:uiPriority="67" w:unhideWhenUsed="0"/>
-    <w:lsdException w:name="Medium Grid 2 Accent 6" w:semiHidden="0" w:uiPriority="68" w:unhideWhenUsed="0"/>
-    <w:lsdException w:name="Medium Grid 3 Accent 6" w:semiHidden="0" w:uiPriority="69" w:unhideWhenUsed="0"/>
-    <w:lsdException w:name="Dark List Accent 6" w:semiHidden="0" w:uiPriority="70" w:unhideWhenUsed="0"/>
-    <w:lsdException w:name="Colorful Shading Accent 6" w:semiHidden="0" w:uiPriority="71" w:unhideWhenUsed="0"/>
-    <w:lsdException w:name="Colorful List Accent 6" w:semiHidden="0" w:uiPriority="72" w:unhideWhenUsed="0"/>
-    <w:lsdException w:name="Colorful Grid Accent 6" w:semiHidden="0" w:uiPriority="73" w:unhideWhenUsed="0"/>
-    <w:lsdException w:name="Subtle Emphasis" w:semiHidden="0" w:uiPriority="19" w:unhideWhenUsed="0" w:qFormat="1"/>
-    <w:lsdException w:name="Intense Emphasis" w:semiHidden="0" w:uiPriority="21" w:unhideWhenUsed="0" w:qFormat="1"/>
-    <w:lsdException w:name="Subtle Reference" w:semiHidden="0" w:uiPriority="31" w:unhideWhenUsed="0" w:qFormat="1"/>
-    <w:lsdException w:name="Intense Reference" w:semiHidden="0" w:uiPriority="32" w:unhideWhenUsed="0" w:qFormat="1"/>
-    <w:lsdException w:name="Book Title" w:semiHidden="0" w:uiPriority="33" w:unhideWhenUsed="0" w:qFormat="1"/>
-    <w:lsdException w:name="Bibliography" w:uiPriority="37"/>
-    <w:lsdException w:name="TOC Heading" w:uiPriority="39" w:qFormat="1"/>
+  <w:latentStyles w:defLockedState="0" w:defUIPriority="99" w:defSemiHidden="0" w:defUnhideWhenUsed="0" w:defQFormat="0" w:count="371">
+    <w:lsdException w:name="Normal" w:uiPriority="0" w:qFormat="1"/>
+    <w:lsdException w:name="heading 1" w:uiPriority="0" w:qFormat="1"/>
+    <w:lsdException w:name="heading 2" w:semiHidden="1" w:uiPriority="9" w:unhideWhenUsed="1" w:qFormat="1"/>
+    <w:lsdException w:name="heading 3" w:semiHidden="1" w:uiPriority="9" w:unhideWhenUsed="1" w:qFormat="1"/>
+    <w:lsdException w:name="heading 4" w:semiHidden="1" w:uiPriority="9" w:unhideWhenUsed="1" w:qFormat="1"/>
+    <w:lsdException w:name="heading 5" w:semiHidden="1" w:uiPriority="9" w:unhideWhenUsed="1" w:qFormat="1"/>
+    <w:lsdException w:name="heading 6" w:semiHidden="1" w:uiPriority="9" w:unhideWhenUsed="1" w:qFormat="1"/>
+    <w:lsdException w:name="heading 7" w:semiHidden="1" w:uiPriority="9" w:unhideWhenUsed="1" w:qFormat="1"/>
+    <w:lsdException w:name="heading 8" w:semiHidden="1" w:uiPriority="9" w:unhideWhenUsed="1" w:qFormat="1"/>
+    <w:lsdException w:name="heading 9" w:semiHidden="1" w:uiPriority="9" w:unhideWhenUsed="1" w:qFormat="1"/>
+    <w:lsdException w:name="index 1" w:semiHidden="1" w:unhideWhenUsed="1"/>
+    <w:lsdException w:name="index 2" w:semiHidden="1" w:unhideWhenUsed="1"/>
+    <w:lsdException w:name="index 3" w:semiHidden="1" w:unhideWhenUsed="1"/>
+    <w:lsdException w:name="index 4" w:semiHidden="1" w:unhideWhenUsed="1"/>
+    <w:lsdException w:name="index 5" w:semiHidden="1" w:unhideWhenUsed="1"/>
+    <w:lsdException w:name="index 6" w:semiHidden="1" w:unhideWhenUsed="1"/>
+    <w:lsdException w:name="index 7" w:semiHidden="1" w:unhideWhenUsed="1"/>
+    <w:lsdException w:name="index 8" w:semiHidden="1" w:unhideWhenUsed="1"/>
+    <w:lsdException w:name="index 9" w:semiHidden="1" w:unhideWhenUsed="1"/>
+    <w:lsdException w:name="toc 1" w:semiHidden="1" w:uiPriority="39" w:unhideWhenUsed="1"/>
+    <w:lsdException w:name="toc 2" w:semiHidden="1" w:uiPriority="39" w:unhideWhenUsed="1"/>
+    <w:lsdException w:name="toc 3" w:semiHidden="1" w:uiPriority="39" w:unhideWhenUsed="1"/>
+    <w:lsdException w:name="toc 4" w:semiHidden="1" w:uiPriority="39" w:unhideWhenUsed="1"/>
+    <w:lsdException w:name="toc 5" w:semiHidden="1" w:uiPriority="39" w:unhideWhenUsed="1"/>
+    <w:lsdException w:name="toc 6" w:semiHidden="1" w:uiPriority="39" w:unhideWhenUsed="1"/>
+    <w:lsdException w:name="toc 7" w:semiHidden="1" w:uiPriority="39" w:unhideWhenUsed="1"/>
+    <w:lsdException w:name="toc 8" w:semiHidden="1" w:uiPriority="39" w:unhideWhenUsed="1"/>
+    <w:lsdException w:name="toc 9" w:semiHidden="1" w:uiPriority="39" w:unhideWhenUsed="1"/>
+    <w:lsdException w:name="Normal Indent" w:semiHidden="1" w:unhideWhenUsed="1"/>
+    <w:lsdException w:name="footnote text" w:semiHidden="1" w:unhideWhenUsed="1"/>
+    <w:lsdException w:name="annotation text" w:semiHidden="1" w:unhideWhenUsed="1"/>
+    <w:lsdException w:name="header" w:semiHidden="1" w:unhideWhenUsed="1"/>
+    <w:lsdException w:name="footer" w:semiHidden="1" w:unhideWhenUsed="1"/>
+    <w:lsdException w:name="index heading" w:semiHidden="1" w:unhideWhenUsed="1"/>
+    <w:lsdException w:name="caption" w:semiHidden="1" w:uiPriority="35" w:unhideWhenUsed="1" w:qFormat="1"/>
+    <w:lsdException w:name="table of figures" w:semiHidden="1" w:unhideWhenUsed="1"/>
+    <w:lsdException w:name="envelope address" w:semiHidden="1" w:unhideWhenUsed="1"/>
+    <w:lsdException w:name="envelope return" w:semiHidden="1" w:unhideWhenUsed="1"/>
+    <w:lsdException w:name="footnote reference" w:semiHidden="1" w:unhideWhenUsed="1"/>
+    <w:lsdException w:name="annotation reference" w:semiHidden="1" w:unhideWhenUsed="1"/>
+    <w:lsdException w:name="line number" w:semiHidden="1" w:unhideWhenUsed="1"/>
+    <w:lsdException w:name="page number" w:semiHidden="1" w:unhideWhenUsed="1"/>
+    <w:lsdException w:name="endnote reference" w:semiHidden="1" w:unhideWhenUsed="1"/>
+    <w:lsdException w:name="endnote text" w:semiHidden="1" w:unhideWhenUsed="1"/>
+    <w:lsdException w:name="table of authorities" w:semiHidden="1" w:unhideWhenUsed="1"/>
+    <w:lsdException w:name="macro" w:semiHidden="1" w:unhideWhenUsed="1"/>
+    <w:lsdException w:name="toa heading" w:semiHidden="1" w:unhideWhenUsed="1"/>
+    <w:lsdException w:name="List" w:semiHidden="1" w:unhideWhenUsed="1"/>
+    <w:lsdException w:name="List Bullet" w:semiHidden="1" w:unhideWhenUsed="1"/>
+    <w:lsdException w:name="List Number" w:semiHidden="1" w:unhideWhenUsed="1"/>
+    <w:lsdException w:name="List 2" w:semiHidden="1" w:unhideWhenUsed="1"/>
+    <w:lsdException w:name="List 3" w:semiHidden="1" w:unhideWhenUsed="1"/>
+    <w:lsdException w:name="List 4" w:semiHidden="1" w:unhideWhenUsed="1"/>
+    <w:lsdException w:name="List 5" w:semiHidden="1" w:unhideWhenUsed="1"/>
+    <w:lsdException w:name="List Bullet 2" w:semiHidden="1" w:unhideWhenUsed="1"/>
+    <w:lsdException w:name="List Bullet 3" w:semiHidden="1" w:unhideWhenUsed="1"/>
+    <w:lsdException w:name="List Bullet 4" w:semiHidden="1" w:unhideWhenUsed="1"/>
+    <w:lsdException w:name="List Bullet 5" w:semiHidden="1" w:unhideWhenUsed="1"/>
+    <w:lsdException w:name="List Number 2" w:semiHidden="1" w:unhideWhenUsed="1"/>
+    <w:lsdException w:name="List Number 3" w:semiHidden="1" w:unhideWhenUsed="1"/>
+    <w:lsdException w:name="List Number 4" w:semiHidden="1" w:unhideWhenUsed="1"/>
+    <w:lsdException w:name="List Number 5" w:semiHidden="1" w:unhideWhenUsed="1"/>
+    <w:lsdException w:name="Title" w:uiPriority="0" w:qFormat="1"/>
+    <w:lsdException w:name="Closing" w:semiHidden="1" w:unhideWhenUsed="1"/>
+    <w:lsdException w:name="Signature" w:semiHidden="1" w:unhideWhenUsed="1"/>
+    <w:lsdException w:name="Default Paragraph Font" w:semiHidden="1" w:uiPriority="1" w:unhideWhenUsed="1"/>
+    <w:lsdException w:name="Body Text" w:semiHidden="1" w:unhideWhenUsed="1"/>
+    <w:lsdException w:name="Body Text Indent" w:semiHidden="1" w:unhideWhenUsed="1"/>
+    <w:lsdException w:name="List Continue" w:semiHidden="1" w:unhideWhenUsed="1"/>
+    <w:lsdException w:name="List Continue 2" w:semiHidden="1" w:unhideWhenUsed="1"/>
+    <w:lsdException w:name="List Continue 3" w:semiHidden="1" w:unhideWhenUsed="1"/>
+    <w:lsdException w:name="List Continue 4" w:semiHidden="1" w:unhideWhenUsed="1"/>
+    <w:lsdException w:name="List Continue 5" w:semiHidden="1" w:unhideWhenUsed="1"/>
+    <w:lsdException w:name="Message Header" w:semiHidden="1" w:unhideWhenUsed="1"/>
+    <w:lsdException w:name="Subtitle" w:uiPriority="11" w:qFormat="1"/>
+    <w:lsdException w:name="Salutation" w:semiHidden="1" w:unhideWhenUsed="1"/>
+    <w:lsdException w:name="Date" w:semiHidden="1" w:unhideWhenUsed="1"/>
+    <w:lsdException w:name="Body Text First Indent" w:semiHidden="1" w:unhideWhenUsed="1"/>
+    <w:lsdException w:name="Body Text First Indent 2" w:semiHidden="1" w:unhideWhenUsed="1"/>
+    <w:lsdException w:name="Note Heading" w:semiHidden="1" w:unhideWhenUsed="1"/>
+    <w:lsdException w:name="Body Text 2" w:semiHidden="1" w:unhideWhenUsed="1"/>
+    <w:lsdException w:name="Body Text 3" w:semiHidden="1" w:unhideWhenUsed="1"/>
+    <w:lsdException w:name="Body Text Indent 2" w:semiHidden="1" w:unhideWhenUsed="1"/>
+    <w:lsdException w:name="Body Text Indent 3" w:semiHidden="1" w:unhideWhenUsed="1"/>
+    <w:lsdException w:name="Block Text" w:semiHidden="1" w:unhideWhenUsed="1"/>
+    <w:lsdException w:name="Hyperlink" w:semiHidden="1" w:unhideWhenUsed="1"/>
+    <w:lsdException w:name="FollowedHyperlink" w:semiHidden="1" w:unhideWhenUsed="1"/>
+    <w:lsdException w:name="Strong" w:uiPriority="22" w:qFormat="1"/>
+    <w:lsdException w:name="Emphasis" w:uiPriority="20" w:qFormat="1"/>
+    <w:lsdException w:name="Document Map" w:semiHidden="1" w:unhideWhenUsed="1"/>
+    <w:lsdException w:name="Plain Text" w:semiHidden="1" w:unhideWhenUsed="1"/>
+    <w:lsdException w:name="E-mail Signature" w:semiHidden="1" w:unhideWhenUsed="1"/>
+    <w:lsdException w:name="HTML Top of Form" w:semiHidden="1" w:unhideWhenUsed="1"/>
+    <w:lsdException w:name="HTML Bottom of Form" w:semiHidden="1" w:unhideWhenUsed="1"/>
+    <w:lsdException w:name="Normal (Web)" w:semiHidden="1" w:unhideWhenUsed="1"/>
+    <w:lsdException w:name="HTML Acronym" w:semiHidden="1" w:unhideWhenUsed="1"/>
+    <w:lsdException w:name="HTML Address" w:semiHidden="1" w:unhideWhenUsed="1"/>
+    <w:lsdException w:name="HTML Cite" w:semiHidden="1" w:unhideWhenUsed="1"/>
+    <w:lsdException w:name="HTML Code" w:semiHidden="1" w:unhideWhenUsed="1"/>
+    <w:lsdException w:name="HTML Definition" w:semiHidden="1" w:unhideWhenUsed="1"/>
+    <w:lsdException w:name="HTML Keyboard" w:semiHidden="1" w:unhideWhenUsed="1"/>
+    <w:lsdException w:name="HTML Preformatted" w:semiHidden="1" w:unhideWhenUsed="1"/>
+    <w:lsdException w:name="HTML Sample" w:semiHidden="1" w:unhideWhenUsed="1"/>
+    <w:lsdException w:name="HTML Typewriter" w:semiHidden="1" w:unhideWhenUsed="1"/>
+    <w:lsdException w:name="HTML Variable" w:semiHidden="1" w:unhideWhenUsed="1"/>
+    <w:lsdException w:name="Normal Table" w:semiHidden="1" w:unhideWhenUsed="1"/>
+    <w:lsdException w:name="annotation subject" w:semiHidden="1" w:unhideWhenUsed="1"/>
+    <w:lsdException w:name="No List" w:semiHidden="1" w:unhideWhenUsed="1"/>
+    <w:lsdException w:name="Outline List 1" w:semiHidden="1" w:unhideWhenUsed="1"/>
+    <w:lsdException w:name="Outline List 2" w:semiHidden="1" w:unhideWhenUsed="1"/>
+    <w:lsdException w:name="Outline List 3" w:semiHidden="1" w:unhideWhenUsed="1"/>
+    <w:lsdException w:name="Table Simple 1" w:semiHidden="1" w:unhideWhenUsed="1"/>
+    <w:lsdException w:name="Table Simple 2" w:semiHidden="1" w:unhideWhenUsed="1"/>
+    <w:lsdException w:name="Table Simple 3" w:semiHidden="1" w:unhideWhenUsed="1"/>
+    <w:lsdException w:name="Table Classic 1" w:semiHidden="1" w:unhideWhenUsed="1"/>
+    <w:lsdException w:name="Table Classic 2" w:semiHidden="1" w:unhideWhenUsed="1"/>
+    <w:lsdException w:name="Table Classic 3" w:semiHidden="1" w:unhideWhenUsed="1"/>
+    <w:lsdException w:name="Table Classic 4" w:semiHidden="1" w:unhideWhenUsed="1"/>
+    <w:lsdException w:name="Table Colorful 1" w:semiHidden="1" w:unhideWhenUsed="1"/>
+    <w:lsdException w:name="Table Colorful 2" w:semiHidden="1" w:unhideWhenUsed="1"/>
+    <w:lsdException w:name="Table Colorful 3" w:semiHidden="1" w:unhideWhenUsed="1"/>
+    <w:lsdException w:name="Table Columns 1" w:semiHidden="1" w:unhideWhenUsed="1"/>
+    <w:lsdException w:name="Table Columns 2" w:semiHidden="1" w:unhideWhenUsed="1"/>
+    <w:lsdException w:name="Table Columns 3" w:semiHidden="1" w:unhideWhenUsed="1"/>
+    <w:lsdException w:name="Table Columns 4" w:semiHidden="1" w:unhideWhenUsed="1"/>
+    <w:lsdException w:name="Table Columns 5" w:semiHidden="1" w:unhideWhenUsed="1"/>
+    <w:lsdException w:name="Table Grid 1" w:semiHidden="1" w:unhideWhenUsed="1"/>
+    <w:lsdException w:name="Table Grid 2" w:semiHidden="1" w:unhideWhenUsed="1"/>
+    <w:lsdException w:name="Table Grid 3" w:semiHidden="1" w:unhideWhenUsed="1"/>
+    <w:lsdException w:name="Table Grid 4" w:semiHidden="1" w:unhideWhenUsed="1"/>
+    <w:lsdException w:name="Table Grid 5" w:semiHidden="1" w:unhideWhenUsed="1"/>
+    <w:lsdException w:name="Table Grid 6" w:semiHidden="1" w:unhideWhenUsed="1"/>
+    <w:lsdException w:name="Table Grid 7" w:semiHidden="1" w:unhideWhenUsed="1"/>
+    <w:lsdException w:name="Table Grid 8" w:semiHidden="1" w:unhideWhenUsed="1"/>
+    <w:lsdException w:name="Table List 1" w:semiHidden="1" w:unhideWhenUsed="1"/>
+    <w:lsdException w:name="Table List 2" w:semiHidden="1" w:unhideWhenUsed="1"/>
+    <w:lsdException w:name="Table List 3" w:semiHidden="1" w:unhideWhenUsed="1"/>
+    <w:lsdException w:name="Table List 4" w:semiHidden="1" w:unhideWhenUsed="1"/>
+    <w:lsdException w:name="Table List 5" w:semiHidden="1" w:unhideWhenUsed="1"/>
+    <w:lsdException w:name="Table List 6" w:semiHidden="1" w:unhideWhenUsed="1"/>
+    <w:lsdException w:name="Table List 7" w:semiHidden="1" w:unhideWhenUsed="1"/>
+    <w:lsdException w:name="Table List 8" w:semiHidden="1" w:unhideWhenUsed="1"/>
+    <w:lsdException w:name="Table 3D effects 1" w:semiHidden="1" w:unhideWhenUsed="1"/>
+    <w:lsdException w:name="Table 3D effects 2" w:semiHidden="1" w:unhideWhenUsed="1"/>
+    <w:lsdException w:name="Table 3D effects 3" w:semiHidden="1" w:unhideWhenUsed="1"/>
+    <w:lsdException w:name="Table Contemporary" w:semiHidden="1" w:unhideWhenUsed="1"/>
+    <w:lsdException w:name="Table Elegant" w:semiHidden="1" w:unhideWhenUsed="1"/>
+    <w:lsdException w:name="Table Professional" w:semiHidden="1" w:unhideWhenUsed="1"/>
+    <w:lsdException w:name="Table Subtle 1" w:semiHidden="1" w:unhideWhenUsed="1"/>
+    <w:lsdException w:name="Table Subtle 2" w:semiHidden="1" w:unhideWhenUsed="1"/>
+    <w:lsdException w:name="Table Web 1" w:semiHidden="1" w:unhideWhenUsed="1"/>
+    <w:lsdException w:name="Table Web 2" w:semiHidden="1" w:unhideWhenUsed="1"/>
+    <w:lsdException w:name="Table Web 3" w:semiHidden="1" w:unhideWhenUsed="1"/>
+    <w:lsdException w:name="Balloon Text" w:semiHidden="1" w:unhideWhenUsed="1"/>
+    <w:lsdException w:name="Table Grid" w:uiPriority="59"/>
+    <w:lsdException w:name="Table Theme" w:semiHidden="1" w:unhideWhenUsed="1"/>
+    <w:lsdException w:name="Placeholder Text" w:semiHidden="1"/>
+    <w:lsdException w:name="No Spacing" w:uiPriority="1" w:qFormat="1"/>
+    <w:lsdException w:name="Light Shading" w:uiPriority="60"/>
+    <w:lsdException w:name="Light List" w:uiPriority="61"/>
+    <w:lsdException w:name="Light Grid" w:uiPriority="62"/>
+    <w:lsdException w:name="Medium Shading 1" w:uiPriority="63"/>
+    <w:lsdException w:name="Medium Shading 2" w:uiPriority="64"/>
+    <w:lsdException w:name="Medium List 1" w:uiPriority="65"/>
+    <w:lsdException w:name="Medium List 2" w:uiPriority="66"/>
+    <w:lsdException w:name="Medium Grid 1" w:uiPriority="67"/>
+    <w:lsdException w:name="Medium Grid 2" w:uiPriority="68"/>
+    <w:lsdException w:name="Medium Grid 3" w:uiPriority="69"/>
+    <w:lsdException w:name="Dark List" w:uiPriority="70"/>
+    <w:lsdException w:name="Colorful Shading" w:uiPriority="71"/>
+    <w:lsdException w:name="Colorful List" w:uiPriority="72"/>
+    <w:lsdException w:name="Colorful Grid" w:uiPriority="73"/>
+    <w:lsdException w:name="Light Shading Accent 1" w:uiPriority="60"/>
+    <w:lsdException w:name="Light List Accent 1" w:uiPriority="61"/>
+    <w:lsdException w:name="Light Grid Accent 1" w:uiPriority="62"/>
+    <w:lsdException w:name="Medium Shading 1 Accent 1" w:uiPriority="63"/>
+    <w:lsdException w:name="Medium Shading 2 Accent 1" w:uiPriority="64"/>
+    <w:lsdException w:name="Medium List 1 Accent 1" w:uiPriority="65"/>
+    <w:lsdException w:name="Revision" w:semiHidden="1"/>
+    <w:lsdException w:name="List Paragraph" w:uiPriority="34" w:qFormat="1"/>
+    <w:lsdException w:name="Quote" w:uiPriority="29" w:qFormat="1"/>
+    <w:lsdException w:name="Intense Quote" w:uiPriority="30" w:qFormat="1"/>
+    <w:lsdException w:name="Medium List 2 Accent 1" w:uiPriority="66"/>
+    <w:lsdException w:name="Medium Grid 1 Accent 1" w:uiPriority="67"/>
+    <w:lsdException w:name="Medium Grid 2 Accent 1" w:uiPriority="68"/>
+    <w:lsdException w:name="Medium Grid 3 Accent 1" w:uiPriority="69"/>
+    <w:lsdException w:name="Dark List Accent 1" w:uiPriority="70"/>
+    <w:lsdException w:name="Colorful Shading Accent 1" w:uiPriority="71"/>
+    <w:lsdException w:name="Colorful List Accent 1" w:uiPriority="72"/>
+    <w:lsdException w:name="Colorful Grid Accent 1" w:uiPriority="73"/>
+    <w:lsdException w:name="Light Shading Accent 2" w:uiPriority="60"/>
+    <w:lsdException w:name="Light List Accent 2" w:uiPriority="61"/>
+    <w:lsdException w:name="Light Grid Accent 2" w:uiPriority="62"/>
+    <w:lsdException w:name="Medium Shading 1 Accent 2" w:uiPriority="63"/>
+    <w:lsdException w:name="Medium Shading 2 Accent 2" w:uiPriority="64"/>
+    <w:lsdException w:name="Medium List 1 Accent 2" w:uiPriority="65"/>
+    <w:lsdException w:name="Medium List 2 Accent 2" w:uiPriority="66"/>
+    <w:lsdException w:name="Medium Grid 1 Accent 2" w:uiPriority="67"/>
+    <w:lsdException w:name="Medium Grid 2 Accent 2" w:uiPriority="68"/>
+    <w:lsdException w:name="Medium Grid 3 Accent 2" w:uiPriority="69"/>
+    <w:lsdException w:name="Dark List Accent 2" w:uiPriority="70"/>
+    <w:lsdException w:name="Colorful Shading Accent 2" w:uiPriority="71"/>
+    <w:lsdException w:name="Colorful List Accent 2" w:uiPriority="72"/>
+    <w:lsdException w:name="Colorful Grid Accent 2" w:uiPriority="73"/>
+    <w:lsdException w:name="Light Shading Accent 3" w:uiPriority="60"/>
+    <w:lsdException w:name="Light List Accent 3" w:uiPriority="61"/>
+    <w:lsdException w:name="Light Grid Accent 3" w:uiPriority="62"/>
+    <w:lsdException w:name="Medium Shading 1 Accent 3" w:uiPriority="63"/>
+    <w:lsdException w:name="Medium Shading 2 Accent 3" w:uiPriority="64"/>
+    <w:lsdException w:name="Medium List 1 Accent 3" w:uiPriority="65"/>
+    <w:lsdException w:name="Medium List 2 Accent 3" w:uiPriority="66"/>
+    <w:lsdException w:name="Medium Grid 1 Accent 3" w:uiPriority="67"/>
+    <w:lsdException w:name="Medium Grid 2 Accent 3" w:uiPriority="68"/>
+    <w:lsdException w:name="Medium Grid 3 Accent 3" w:uiPriority="69"/>
+    <w:lsdException w:name="Dark List Accent 3" w:uiPriority="70"/>
+    <w:lsdException w:name="Colorful Shading Accent 3" w:uiPriority="71"/>
+    <w:lsdException w:name="Colorful List Accent 3" w:uiPriority="72"/>
+    <w:lsdException w:name="Colorful Grid Accent 3" w:uiPriority="73"/>
+    <w:lsdException w:name="Light Shading Accent 4" w:uiPriority="60"/>
+    <w:lsdException w:name="Light List Accent 4" w:uiPriority="61"/>
+    <w:lsdException w:name="Light Grid Accent 4" w:uiPriority="62"/>
+    <w:lsdException w:name="Medium Shading 1 Accent 4" w:uiPriority="63"/>
+    <w:lsdException w:name="Medium Shading 2 Accent 4" w:uiPriority="64"/>
+    <w:lsdException w:name="Medium List 1 Accent 4" w:uiPriority="65"/>
+    <w:lsdException w:name="Medium List 2 Accent 4" w:uiPriority="66"/>
+    <w:lsdException w:name="Medium Grid 1 Accent 4" w:uiPriority="67"/>
+    <w:lsdException w:name="Medium Grid 2 Accent 4" w:uiPriority="68"/>
+    <w:lsdException w:name="Medium Grid 3 Accent 4" w:uiPriority="69"/>
+    <w:lsdException w:name="Dark List Accent 4" w:uiPriority="70"/>
+    <w:lsdException w:name="Colorful Shading Accent 4" w:uiPriority="71"/>
+    <w:lsdException w:name="Colorful List Accent 4" w:uiPriority="72"/>
+    <w:lsdException w:name="Colorful Grid Accent 4" w:uiPriority="73"/>
+    <w:lsdException w:name="Light Shading Accent 5" w:uiPriority="60"/>
+    <w:lsdException w:name="Light List Accent 5" w:uiPriority="61"/>
+    <w:lsdException w:name="Light Grid Accent 5" w:uiPriority="62"/>
+    <w:lsdException w:name="Medium Shading 1 Accent 5" w:uiPriority="63"/>
+    <w:lsdException w:name="Medium Shading 2 Accent 5" w:uiPriority="64"/>
+    <w:lsdException w:name="Medium List 1 Accent 5" w:uiPriority="65"/>
+    <w:lsdException w:name="Medium List 2 Accent 5" w:uiPriority="66"/>
+    <w:lsdException w:name="Medium Grid 1 Accent 5" w:uiPriority="67"/>
+    <w:lsdException w:name="Medium Grid 2 Accent 5" w:uiPriority="68"/>
+    <w:lsdException w:name="Medium Grid 3 Accent 5" w:uiPriority="69"/>
+    <w:lsdException w:name="Dark List Accent 5" w:uiPriority="70"/>
+    <w:lsdException w:name="Colorful Shading Accent 5" w:uiPriority="71"/>
+    <w:lsdException w:name="Colorful List Accent 5" w:uiPriority="72"/>
+    <w:lsdException w:name="Colorful Grid Accent 5" w:uiPriority="73"/>
+    <w:lsdException w:name="Light Shading Accent 6" w:uiPriority="60"/>
+    <w:lsdException w:name="Light List Accent 6" w:uiPriority="61"/>
+    <w:lsdException w:name="Light Grid Accent 6" w:uiPriority="62"/>
+    <w:lsdException w:name="Medium Shading 1 Accent 6" w:uiPriority="63"/>
+    <w:lsdException w:name="Medium Shading 2 Accent 6" w:uiPriority="64"/>
+    <w:lsdException w:name="Medium List 1 Accent 6" w:uiPriority="65"/>
+    <w:lsdException w:name="Medium List 2 Accent 6" w:uiPriority="66"/>
+    <w:lsdException w:name="Medium Grid 1 Accent 6" w:uiPriority="67"/>
+    <w:lsdException w:name="Medium Grid 2 Accent 6" w:uiPriority="68"/>
+    <w:lsdException w:name="Medium Grid 3 Accent 6" w:uiPriority="69"/>
+    <w:lsdException w:name="Dark List Accent 6" w:uiPriority="70"/>
+    <w:lsdException w:name="Colorful Shading Accent 6" w:uiPriority="71"/>
+    <w:lsdException w:name="Colorful List Accent 6" w:uiPriority="72"/>
+    <w:lsdException w:name="Colorful Grid Accent 6" w:uiPriority="73"/>
+    <w:lsdException w:name="Subtle Emphasis" w:uiPriority="19" w:qFormat="1"/>
+    <w:lsdException w:name="Intense Emphasis" w:uiPriority="21" w:qFormat="1"/>
+    <w:lsdException w:name="Subtle Reference" w:uiPriority="31" w:qFormat="1"/>
+    <w:lsdException w:name="Intense Reference" w:uiPriority="32" w:qFormat="1"/>
+    <w:lsdException w:name="Book Title" w:uiPriority="33" w:qFormat="1"/>
+    <w:lsdException w:name="Bibliography" w:semiHidden="1" w:uiPriority="37" w:unhideWhenUsed="1"/>
+    <w:lsdException w:name="TOC Heading" w:semiHidden="1" w:uiPriority="39" w:unhideWhenUsed="1" w:qFormat="1"/>
+    <w:lsdException w:name="Plain Table 1" w:uiPriority="41"/>
+    <w:lsdException w:name="Plain Table 2" w:uiPriority="42"/>
+    <w:lsdException w:name="Plain Table 3" w:uiPriority="43"/>
+    <w:lsdException w:name="Plain Table 4" w:uiPriority="44"/>
+    <w:lsdException w:name="Plain Table 5" w:uiPriority="45"/>
+    <w:lsdException w:name="Grid Table Light" w:uiPriority="40"/>
+    <w:lsdException w:name="Grid Table 1 Light" w:uiPriority="46"/>
+    <w:lsdException w:name="Grid Table 2" w:uiPriority="47"/>
+    <w:lsdException w:name="Grid Table 3" w:uiPriority="48"/>
+    <w:lsdException w:name="Grid Table 4" w:uiPriority="49"/>
+    <w:lsdException w:name="Grid Table 5 Dark" w:uiPriority="50"/>
+    <w:lsdException w:name="Grid Table 6 Colorful" w:uiPriority="51"/>
+    <w:lsdException w:name="Grid Table 7 Colorful" w:uiPriority="52"/>
+    <w:lsdException w:name="Grid Table 1 Light Accent 1" w:uiPriority="46"/>
+    <w:lsdException w:name="Grid Table 2 Accent 1" w:uiPriority="47"/>
+    <w:lsdException w:name="Grid Table 3 Accent 1" w:uiPriority="48"/>
+    <w:lsdException w:name="Grid Table 4 Accent 1" w:uiPriority="49"/>
+    <w:lsdException w:name="Grid Table 5 Dark Accent 1" w:uiPriority="50"/>
+    <w:lsdException w:name="Grid Table 6 Colorful Accent 1" w:uiPriority="51"/>
+    <w:lsdException w:name="Grid Table 7 Colorful Accent 1" w:uiPriority="52"/>
+    <w:lsdException w:name="Grid Table 1 Light Accent 2" w:uiPriority="46"/>
+    <w:lsdException w:name="Grid Table 2 Accent 2" w:uiPriority="47"/>
+    <w:lsdException w:name="Grid Table 3 Accent 2" w:uiPriority="48"/>
+    <w:lsdException w:name="Grid Table 4 Accent 2" w:uiPriority="49"/>
+    <w:lsdException w:name="Grid Table 5 Dark Accent 2" w:uiPriority="50"/>
+    <w:lsdException w:name="Grid Table 6 Colorful Accent 2" w:uiPriority="51"/>
+    <w:lsdException w:name="Grid Table 7 Colorful Accent 2" w:uiPriority="52"/>
+    <w:lsdException w:name="Grid Table 1 Light Accent 3" w:uiPriority="46"/>
+    <w:lsdException w:name="Grid Table 2 Accent 3" w:uiPriority="47"/>
+    <w:lsdException w:name="Grid Table 3 Accent 3" w:uiPriority="48"/>
+    <w:lsdException w:name="Grid Table 4 Accent 3" w:uiPriority="49"/>
+    <w:lsdException w:name="Grid Table 5 Dark Accent 3" w:uiPriority="50"/>
+    <w:lsdException w:name="Grid Table 6 Colorful Accent 3" w:uiPriority="51"/>
+    <w:lsdException w:name="Grid Table 7 Colorful Accent 3" w:uiPriority="52"/>
+    <w:lsdException w:name="Grid Table 1 Light Accent 4" w:uiPriority="46"/>
+    <w:lsdException w:name="Grid Table 2 Accent 4" w:uiPriority="47"/>
+    <w:lsdException w:name="Grid Table 3 Accent 4" w:uiPriority="48"/>
+    <w:lsdException w:name="Grid Table 4 Accent 4" w:uiPriority="49"/>
+    <w:lsdException w:name="Grid Table 5 Dark Accent 4" w:uiPriority="50"/>
+    <w:lsdException w:name="Grid Table 6 Colorful Accent 4" w:uiPriority="51"/>
+    <w:lsdException w:name="Grid Table 7 Colorful Accent 4" w:uiPriority="52"/>
+    <w:lsdException w:name="Grid Table 1 Light Accent 5" w:uiPriority="46"/>
+    <w:lsdException w:name="Grid Table 2 Accent 5" w:uiPriority="47"/>
+    <w:lsdException w:name="Grid Table 3 Accent 5" w:uiPriority="48"/>
+    <w:lsdException w:name="Grid Table 4 Accent 5" w:uiPriority="49"/>
+    <w:lsdException w:name="Grid Table 5 Dark Accent 5" w:uiPriority="50"/>
+    <w:lsdException w:name="Grid Table 6 Colorful Accent 5" w:uiPriority="51"/>
+    <w:lsdException w:name="Grid Table 7 Colorful Accent 5" w:uiPriority="52"/>
+    <w:lsdException w:name="Grid Table 1 Light Accent 6" w:uiPriority="46"/>
+    <w:lsdException w:name="Grid Table 2 Accent 6" w:uiPriority="47"/>
+    <w:lsdException w:name="Grid Table 3 Accent 6" w:uiPriority="48"/>
+    <w:lsdException w:name="Grid Table 4 Accent 6" w:uiPriority="49"/>
+    <w:lsdException w:name="Grid Table 5 Dark Accent 6" w:uiPriority="50"/>
+    <w:lsdException w:name="Grid Table 6 Colorful Accent 6" w:uiPriority="51"/>
+    <w:lsdException w:name="Grid Table 7 Colorful Accent 6" w:uiPriority="52"/>
+    <w:lsdException w:name="List Table 1 Light" w:uiPriority="46"/>
+    <w:lsdException w:name="List Table 2" w:uiPriority="47"/>
+    <w:lsdException w:name="List Table 3" w:uiPriority="48"/>
+    <w:lsdException w:name="List Table 4" w:uiPriority="49"/>
+    <w:lsdException w:name="List Table 5 Dark" w:uiPriority="50"/>
+    <w:lsdException w:name="List Table 6 Colorful" w:uiPriority="51"/>
+    <w:lsdException w:name="List Table 7 Colorful" w:uiPriority="52"/>
+    <w:lsdException w:name="List Table 1 Light Accent 1" w:uiPriority="46"/>
+    <w:lsdException w:name="List Table 2 Accent 1" w:uiPriority="47"/>
+    <w:lsdException w:name="List Table 3 Accent 1" w:uiPriority="48"/>
+    <w:lsdException w:name="List Table 4 Accent 1" w:uiPriority="49"/>
+    <w:lsdException w:name="List Table 5 Dark Accent 1" w:uiPriority="50"/>
+    <w:lsdException w:name="List Table 6 Colorful Accent 1" w:uiPriority="51"/>
+    <w:lsdException w:name="List Table 7 Colorful Accent 1" w:uiPriority="52"/>
+    <w:lsdException w:name="List Table 1 Light Accent 2" w:uiPriority="46"/>
+    <w:lsdException w:name="List Table 2 Accent 2" w:uiPriority="47"/>
+    <w:lsdException w:name="List Table 3 Accent 2" w:uiPriority="48"/>
+    <w:lsdException w:name="List Table 4 Accent 2" w:uiPriority="49"/>
+    <w:lsdException w:name="List Table 5 Dark Accent 2" w:uiPriority="50"/>
+    <w:lsdException w:name="List Table 6 Colorful Accent 2" w:uiPriority="51"/>
+    <w:lsdException w:name="List Table 7 Colorful Accent 2" w:uiPriority="52"/>
+    <w:lsdException w:name="List Table 1 Light Accent 3" w:uiPriority="46"/>
+    <w:lsdException w:name="List Table 2 Accent 3" w:uiPriority="47"/>
+    <w:lsdException w:name="List Table 3 Accent 3" w:uiPriority="48"/>
+    <w:lsdException w:name="List Table 4 Accent 3" w:uiPriority="49"/>
+    <w:lsdException w:name="List Table 5 Dark Accent 3" w:uiPriority="50"/>
+    <w:lsdException w:name="List Table 6 Colorful Accent 3" w:uiPriority="51"/>
+    <w:lsdException w:name="List Table 7 Colorful Accent 3" w:uiPriority="52"/>
+    <w:lsdException w:name="List Table 1 Light Accent 4" w:uiPriority="46"/>
+    <w:lsdException w:name="List Table 2 Accent 4" w:uiPriority="47"/>
+    <w:lsdException w:name="List Table 3 Accent 4" w:uiPriority="48"/>
+    <w:lsdException w:name="List Table 4 Accent 4" w:uiPriority="49"/>
+    <w:lsdException w:name="List Table 5 Dark Accent 4" w:uiPriority="50"/>
+    <w:lsdException w:name="List Table 6 Colorful Accent 4" w:uiPriority="51"/>
+    <w:lsdException w:name="List Table 7 Colorful Accent 4" w:uiPriority="52"/>
+    <w:lsdException w:name="List Table 1 Light Accent 5" w:uiPriority="46"/>
+    <w:lsdException w:name="List Table 2 Accent 5" w:uiPriority="47"/>
+    <w:lsdException w:name="List Table 3 Accent 5" w:uiPriority="48"/>
+    <w:lsdException w:name="List Table 4 Accent 5" w:uiPriority="49"/>
+    <w:lsdException w:name="List Table 5 Dark Accent 5" w:uiPriority="50"/>
+    <w:lsdException w:name="List Table 6 Colorful Accent 5" w:uiPriority="51"/>
+    <w:lsdException w:name="List Table 7 Colorful Accent 5" w:uiPriority="52"/>
+    <w:lsdException w:name="List Table 1 Light Accent 6" w:uiPriority="46"/>
+    <w:lsdException w:name="List Table 2 Accent 6" w:uiPriority="47"/>
+    <w:lsdException w:name="List Table 3 Accent 6" w:uiPriority="48"/>
+    <w:lsdException w:name="List Table 4 Accent 6" w:uiPriority="49"/>
+    <w:lsdException w:name="List Table 5 Dark Accent 6" w:uiPriority="50"/>
+    <w:lsdException w:name="List Table 6 Colorful Accent 6" w:uiPriority="51"/>
+    <w:lsdException w:name="List Table 7 Colorful Accent 6" w:uiPriority="52"/>
   </w:latentStyles>
   <w:style w:type="paragraph" w:default="1" w:styleId="a">
     <w:name w:val="Normal"/>
@@ -5644,7 +5000,6 @@
   <w:style w:type="character" w:default="1" w:styleId="a0">
     <w:name w:val="Default Paragraph Font"/>
     <w:uiPriority w:val="1"/>
-    <w:semiHidden/>
     <w:unhideWhenUsed/>
   </w:style>
   <w:style w:type="table" w:default="1" w:styleId="a1">
@@ -5652,7 +5007,6 @@
     <w:uiPriority w:val="99"/>
     <w:semiHidden/>
     <w:unhideWhenUsed/>
-    <w:qFormat/>
     <w:tblPr>
       <w:tblInd w:w="0" w:type="dxa"/>
       <w:tblCellMar>
@@ -5669,8 +5023,8 @@
     <w:semiHidden/>
     <w:unhideWhenUsed/>
   </w:style>
-  <w:style w:type="paragraph" w:customStyle="1" w:styleId="Heading1">
-    <w:name w:val="Heading 1"/>
+  <w:style w:type="paragraph" w:customStyle="1" w:styleId="11">
+    <w:name w:val="Заголовок 11"/>
     <w:basedOn w:val="a"/>
     <w:link w:val="1"/>
     <w:qFormat/>
@@ -5692,7 +5046,7 @@
   <w:style w:type="character" w:customStyle="1" w:styleId="1">
     <w:name w:val="Заголовок 1 Знак"/>
     <w:basedOn w:val="a0"/>
-    <w:link w:val="Heading1"/>
+    <w:link w:val="11"/>
     <w:qFormat/>
     <w:rsid w:val="00B266B3"/>
     <w:rPr>
@@ -5910,8 +5264,8 @@
       <w:rFonts w:cs="FreeSans"/>
     </w:rPr>
   </w:style>
-  <w:style w:type="paragraph" w:customStyle="1" w:styleId="Caption">
-    <w:name w:val="Caption"/>
+  <w:style w:type="paragraph" w:customStyle="1" w:styleId="10">
+    <w:name w:val="Название объекта1"/>
     <w:basedOn w:val="a"/>
     <w:qFormat/>
     <w:rsid w:val="003870E2"/>
@@ -5939,8 +5293,8 @@
       <w:rFonts w:cs="FreeSans"/>
     </w:rPr>
   </w:style>
-  <w:style w:type="paragraph" w:customStyle="1" w:styleId="Header">
-    <w:name w:val="Header"/>
+  <w:style w:type="paragraph" w:customStyle="1" w:styleId="12">
+    <w:name w:val="Верхний колонтитул1"/>
     <w:basedOn w:val="a"/>
     <w:uiPriority w:val="99"/>
     <w:unhideWhenUsed/>

</xml_diff>